<commit_message>
elaboration de la section notre solution
</commit_message>
<xml_diff>
--- a/TP1/Rapport_TP1.docx
+++ b/TP1/Rapport_TP1.docx
@@ -293,39 +293,8 @@
           <w:sz w:val="30"/>
           <w:szCs w:val="30"/>
         </w:rPr>
-        <w:t xml:space="preserve">Paulina Stevia </w:t>
-      </w:r>
-      <w:proofErr w:type="spellStart"/>
-      <w:r>
-        <w:rPr>
-          <w:rFonts w:ascii="Times New Roman" w:hAnsi="Times New Roman" w:cs="Times New Roman"/>
-          <w:color w:val="auto"/>
-          <w:sz w:val="30"/>
-          <w:szCs w:val="30"/>
-        </w:rPr>
-        <w:t>Nouwou</w:t>
-      </w:r>
-      <w:proofErr w:type="spellEnd"/>
-      <w:r>
-        <w:rPr>
-          <w:rFonts w:ascii="Times New Roman" w:hAnsi="Times New Roman" w:cs="Times New Roman"/>
-          <w:color w:val="auto"/>
-          <w:sz w:val="30"/>
-          <w:szCs w:val="30"/>
-        </w:rPr>
-        <w:t xml:space="preserve"> </w:t>
-      </w:r>
-      <w:proofErr w:type="spellStart"/>
-      <w:r>
-        <w:rPr>
-          <w:rFonts w:ascii="Times New Roman" w:hAnsi="Times New Roman" w:cs="Times New Roman"/>
-          <w:color w:val="auto"/>
-          <w:sz w:val="30"/>
-          <w:szCs w:val="30"/>
-        </w:rPr>
-        <w:t>Mindom</w:t>
-      </w:r>
-      <w:proofErr w:type="spellEnd"/>
+        <w:t>Paulina Stevia Nouwou Mindom</w:t>
+      </w:r>
     </w:p>
     <w:p>
       <w:pPr>
@@ -446,6 +415,17 @@
         </w:rPr>
         <w:t xml:space="preserve">Adrien Lavigne - </w:t>
       </w:r>
+      <w:r>
+        <w:rPr>
+          <w:rFonts w:ascii="Times New Roman" w:hAnsi="Times New Roman" w:cs="Times New Roman"/>
+          <w:color w:val="auto"/>
+          <w:sz w:val="30"/>
+          <w:szCs w:val="30"/>
+        </w:rPr>
+        <w:t>2036856</w:t>
+      </w:r>
+      <w:bookmarkStart w:id="0" w:name="_GoBack"/>
+      <w:bookmarkEnd w:id="0"/>
     </w:p>
     <w:p>
       <w:pPr>
@@ -695,14 +675,12 @@
         <w:lastRenderedPageBreak/>
         <w:t xml:space="preserve">d’implanter certaines fonctions requises pour la réalisation de ce travail pratique. La première librairie utilisée est </w:t>
       </w:r>
-      <w:proofErr w:type="spellStart"/>
       <w:r>
         <w:rPr>
           <w:b/>
         </w:rPr>
         <w:t>NetworkX</w:t>
       </w:r>
-      <w:proofErr w:type="spellEnd"/>
       <w:r>
         <w:rPr>
           <w:b/>
@@ -748,15 +726,39 @@
       </w:pPr>
       <w:r>
         <w:rPr>
-          <w:color w:val="000000" w:themeColor="text1"/>
-        </w:rPr>
-        <w:t>Node.py :</w:t>
-      </w:r>
-      <w:r>
-        <w:rPr>
-          <w:color w:val="000000" w:themeColor="text1"/>
-        </w:rPr>
-        <w:t xml:space="preserve"> </w:t>
+          <w:b/>
+          <w:bCs/>
+          <w:i/>
+          <w:iCs/>
+          <w:color w:val="000000" w:themeColor="text1"/>
+        </w:rPr>
+        <w:t>FileHandler.py</w:t>
+      </w:r>
+      <w:r>
+        <w:rPr>
+          <w:color w:val="000000" w:themeColor="text1"/>
+        </w:rPr>
+        <w:t> :</w:t>
+      </w:r>
+      <w:r>
+        <w:rPr>
+          <w:color w:val="000000" w:themeColor="text1"/>
+        </w:rPr>
+        <w:t xml:space="preserve"> Contient la méthode « </w:t>
+      </w:r>
+      <w:r>
+        <w:rPr>
+          <w:b/>
+          <w:bCs/>
+          <w:color w:val="000000" w:themeColor="text1"/>
+        </w:rPr>
+        <w:t>fillGraphFromFile</w:t>
+      </w:r>
+      <w:r>
+        <w:rPr>
+          <w:color w:val="000000" w:themeColor="text1"/>
+        </w:rPr>
+        <w:t xml:space="preserve"> » qui permet de créer le graphique orienté à l’aide d’un fichier texte passé en argument et de la librairie NetworkX. </w:t>
       </w:r>
     </w:p>
     <w:p>
@@ -772,9 +774,142 @@
       </w:pPr>
       <w:r>
         <w:rPr>
-          <w:color w:val="000000" w:themeColor="text1"/>
-        </w:rPr>
-        <w:t>FileHandler.py :</w:t>
+          <w:b/>
+          <w:bCs/>
+          <w:i/>
+          <w:iCs/>
+          <w:color w:val="000000" w:themeColor="text1"/>
+        </w:rPr>
+        <w:t>Commande.py</w:t>
+      </w:r>
+      <w:r>
+        <w:rPr>
+          <w:color w:val="000000" w:themeColor="text1"/>
+        </w:rPr>
+        <w:t> :</w:t>
+      </w:r>
+      <w:r>
+        <w:rPr>
+          <w:color w:val="000000" w:themeColor="text1"/>
+        </w:rPr>
+        <w:t xml:space="preserve"> Ce fichier permet d’initialiser la commande du robot. Elle contient les méthodes « </w:t>
+      </w:r>
+      <w:r>
+        <w:rPr>
+          <w:b/>
+          <w:bCs/>
+          <w:color w:val="000000" w:themeColor="text1"/>
+        </w:rPr>
+        <w:t>setter</w:t>
+      </w:r>
+      <w:r>
+        <w:rPr>
+          <w:color w:val="000000" w:themeColor="text1"/>
+        </w:rPr>
+        <w:t> », « </w:t>
+      </w:r>
+      <w:r>
+        <w:rPr>
+          <w:b/>
+          <w:bCs/>
+          <w:color w:val="000000" w:themeColor="text1"/>
+        </w:rPr>
+        <w:t>commandeValide</w:t>
+      </w:r>
+      <w:r>
+        <w:rPr>
+          <w:color w:val="000000" w:themeColor="text1"/>
+        </w:rPr>
+        <w:t> » et « </w:t>
+      </w:r>
+      <w:r>
+        <w:rPr>
+          <w:b/>
+          <w:bCs/>
+          <w:color w:val="000000" w:themeColor="text1"/>
+        </w:rPr>
+        <w:t>afficherCommande</w:t>
+      </w:r>
+      <w:r>
+        <w:rPr>
+          <w:color w:val="000000" w:themeColor="text1"/>
+        </w:rPr>
+        <w:t> » :</w:t>
+      </w:r>
+    </w:p>
+    <w:p>
+      <w:pPr>
+        <w:pStyle w:val="Paragraphedeliste"/>
+        <w:ind w:firstLine="696"/>
+        <w:rPr>
+          <w:color w:val="000000" w:themeColor="text1"/>
+        </w:rPr>
+      </w:pPr>
+      <w:r>
+        <w:rPr>
+          <w:i/>
+          <w:iCs/>
+          <w:color w:val="000000" w:themeColor="text1"/>
+        </w:rPr>
+        <w:t>Méthode « setter »</w:t>
+      </w:r>
+      <w:r>
+        <w:rPr>
+          <w:color w:val="000000" w:themeColor="text1"/>
+        </w:rPr>
+        <w:t> : cette méthode permet d’initier la commande pour les objets A</w:t>
+      </w:r>
+      <w:r>
+        <w:rPr>
+          <w:color w:val="000000" w:themeColor="text1"/>
+        </w:rPr>
+        <w:t>, B et C.</w:t>
+      </w:r>
+    </w:p>
+    <w:p>
+      <w:pPr>
+        <w:pStyle w:val="Paragraphedeliste"/>
+        <w:ind w:firstLine="696"/>
+        <w:rPr>
+          <w:color w:val="000000" w:themeColor="text1"/>
+        </w:rPr>
+      </w:pPr>
+      <w:r>
+        <w:rPr>
+          <w:i/>
+          <w:iCs/>
+          <w:color w:val="000000" w:themeColor="text1"/>
+        </w:rPr>
+        <w:t>Méthode « commandeValide »</w:t>
+      </w:r>
+      <w:r>
+        <w:rPr>
+          <w:color w:val="000000" w:themeColor="text1"/>
+        </w:rPr>
+        <w:t> : cette méthode permet de vérifier le poids de la commande et de sélectionner le bon robot pour la réalisation de cette commande.</w:t>
+      </w:r>
+    </w:p>
+    <w:p>
+      <w:pPr>
+        <w:pStyle w:val="Paragraphedeliste"/>
+        <w:ind w:firstLine="696"/>
+        <w:rPr>
+          <w:color w:val="000000" w:themeColor="text1"/>
+        </w:rPr>
+      </w:pPr>
+      <w:r>
+        <w:rPr>
+          <w:i/>
+          <w:iCs/>
+          <w:color w:val="000000" w:themeColor="text1"/>
+        </w:rPr>
+        <w:t>Méthode « afficherCommande</w:t>
+      </w:r>
+      <w:r>
+        <w:rPr>
+          <w:color w:val="000000" w:themeColor="text1"/>
+        </w:rPr>
+        <w:t> » : cette méthode permet d’afficher la commande rentrer.</w:t>
       </w:r>
     </w:p>
     <w:p>
@@ -790,9 +925,25 @@
       </w:pPr>
       <w:r>
         <w:rPr>
-          <w:color w:val="000000" w:themeColor="text1"/>
-        </w:rPr>
-        <w:t>Commande.py :</w:t>
+          <w:b/>
+          <w:bCs/>
+          <w:i/>
+          <w:iCs/>
+          <w:color w:val="000000" w:themeColor="text1"/>
+        </w:rPr>
+        <w:t>Robot.py</w:t>
+      </w:r>
+      <w:r>
+        <w:rPr>
+          <w:color w:val="000000" w:themeColor="text1"/>
+        </w:rPr>
+        <w:t> :</w:t>
+      </w:r>
+      <w:r>
+        <w:rPr>
+          <w:color w:val="000000" w:themeColor="text1"/>
+        </w:rPr>
+        <w:t xml:space="preserve"> Ce fichier contient les conteneurs des différents colis que le robot va récupérer tout au long de son parcours c’est-à-dire « conteneurA » pour les colis de type A, « conteneurB » pour les colis de type B et « conteneurC pour les colis de type C.</w:t>
       </w:r>
     </w:p>
     <w:p>
@@ -808,30 +959,181 @@
       </w:pPr>
       <w:r>
         <w:rPr>
-          <w:color w:val="000000" w:themeColor="text1"/>
-        </w:rPr>
-        <w:t>Robot.py :</w:t>
+          <w:b/>
+          <w:bCs/>
+          <w:i/>
+          <w:iCs/>
+          <w:color w:val="000000" w:themeColor="text1"/>
+        </w:rPr>
+        <w:t>Djiskstra_algo.py </w:t>
+      </w:r>
+      <w:r>
+        <w:rPr>
+          <w:color w:val="000000" w:themeColor="text1"/>
+        </w:rPr>
+        <w:t xml:space="preserve">: Ce fichier permet de </w:t>
+      </w:r>
+      <w:r>
+        <w:rPr>
+          <w:color w:val="000000" w:themeColor="text1"/>
+        </w:rPr>
+        <w:t>calculer la route la plus rapide pour pouvoir réaliser la commande le plus vite possible. Il contient les méthodes « </w:t>
+      </w:r>
+      <w:r>
+        <w:rPr>
+          <w:b/>
+          <w:bCs/>
+          <w:color w:val="000000" w:themeColor="text1"/>
+        </w:rPr>
+        <w:t>graph_to_lenght</w:t>
+      </w:r>
+      <w:r>
+        <w:rPr>
+          <w:color w:val="000000" w:themeColor="text1"/>
+        </w:rPr>
+        <w:t> », « </w:t>
+      </w:r>
+      <w:r>
+        <w:rPr>
+          <w:b/>
+          <w:bCs/>
+          <w:color w:val="000000" w:themeColor="text1"/>
+        </w:rPr>
+        <w:t>path_to_object</w:t>
+      </w:r>
+      <w:r>
+        <w:rPr>
+          <w:color w:val="000000" w:themeColor="text1"/>
+        </w:rPr>
+        <w:t> » et « </w:t>
       </w:r>
     </w:p>
     <w:p>
       <w:pPr>
         <w:pStyle w:val="Paragraphedeliste"/>
-        <w:numPr>
-          <w:ilvl w:val="0"/>
-          <w:numId w:val="1"/>
-        </w:numPr>
-        <w:rPr>
-          <w:color w:val="000000" w:themeColor="text1"/>
-        </w:rPr>
-      </w:pPr>
-      <w:bookmarkStart w:id="0" w:name="_GoBack"/>
-      <w:bookmarkEnd w:id="0"/>
+        <w:ind w:left="1416"/>
+        <w:rPr>
+          <w:color w:val="000000" w:themeColor="text1"/>
+        </w:rPr>
+      </w:pPr>
+      <w:r>
+        <w:rPr>
+          <w:i/>
+          <w:iCs/>
+          <w:color w:val="000000" w:themeColor="text1"/>
+        </w:rPr>
+        <w:t>Méthode</w:t>
+      </w:r>
+      <w:r>
+        <w:rPr>
+          <w:color w:val="000000" w:themeColor="text1"/>
+        </w:rPr>
+        <w:t> </w:t>
+      </w:r>
+      <w:r>
+        <w:rPr>
+          <w:color w:val="000000" w:themeColor="text1"/>
+        </w:rPr>
+        <w:t>« </w:t>
+      </w:r>
+      <w:r>
+        <w:rPr>
+          <w:i/>
+          <w:iCs/>
+          <w:color w:val="000000" w:themeColor="text1"/>
+        </w:rPr>
+        <w:t>graph_to_lenght</w:t>
+      </w:r>
+      <w:r>
+        <w:rPr>
+          <w:i/>
+          <w:iCs/>
+          <w:color w:val="000000" w:themeColor="text1"/>
+        </w:rPr>
+        <w:t xml:space="preserve"> » : </w:t>
+      </w:r>
+      <w:r>
+        <w:rPr>
+          <w:color w:val="000000" w:themeColor="text1"/>
+        </w:rPr>
+        <w:t>cette méthode permet de déterminer la distance et les différents chemins possibles pour se rendre aux différents points du graphe.</w:t>
+      </w:r>
+    </w:p>
+    <w:p>
+      <w:pPr>
+        <w:pStyle w:val="Paragraphedeliste"/>
+        <w:ind w:left="1416"/>
+        <w:rPr>
+          <w:color w:val="000000" w:themeColor="text1"/>
+        </w:rPr>
+      </w:pPr>
+      <w:r>
+        <w:rPr>
+          <w:i/>
+          <w:iCs/>
+          <w:color w:val="000000" w:themeColor="text1"/>
+        </w:rPr>
+        <w:t xml:space="preserve">Méthode  </w:t>
+      </w:r>
+      <w:r>
+        <w:rPr>
+          <w:i/>
+          <w:iCs/>
+          <w:color w:val="000000" w:themeColor="text1"/>
+        </w:rPr>
+        <w:t>« path_to_object »</w:t>
+      </w:r>
+      <w:r>
+        <w:rPr>
+          <w:i/>
+          <w:iCs/>
+          <w:color w:val="000000" w:themeColor="text1"/>
+        </w:rPr>
+        <w:t xml:space="preserve"> : </w:t>
+      </w:r>
+      <w:r>
+        <w:rPr>
+          <w:color w:val="000000" w:themeColor="text1"/>
+        </w:rPr>
+        <w:t xml:space="preserve">Cette </w:t>
+      </w:r>
+      <w:r>
+        <w:rPr>
+          <w:color w:val="000000" w:themeColor="text1"/>
+        </w:rPr>
+        <w:t xml:space="preserve">méthode </w:t>
+      </w:r>
+      <w:r>
+        <w:rPr>
+          <w:color w:val="000000" w:themeColor="text1"/>
+        </w:rPr>
+        <w:t>permet de d</w:t>
+      </w:r>
+      <w:r>
+        <w:rPr>
+          <w:color w:val="000000" w:themeColor="text1"/>
+        </w:rPr>
+        <w:t>é</w:t>
+      </w:r>
+      <w:r>
+        <w:rPr>
+          <w:color w:val="000000" w:themeColor="text1"/>
+        </w:rPr>
+        <w:t xml:space="preserve">terminer </w:t>
+      </w:r>
+      <w:r>
+        <w:rPr>
+          <w:color w:val="000000" w:themeColor="text1"/>
+        </w:rPr>
+        <w:t xml:space="preserve">quel chemin peut réaliser la commande entrée avec les différents colis. </w:t>
+      </w:r>
     </w:p>
     <w:p>
       <w:pPr>
         <w:pStyle w:val="Titre1"/>
       </w:pPr>
       <w:r>
+        <w:lastRenderedPageBreak/>
         <w:t xml:space="preserve">Difficultés rencontrées </w:t>
       </w:r>
     </w:p>
@@ -840,15 +1142,7 @@
         <w:ind w:firstLine="708"/>
       </w:pPr>
       <w:r>
-        <w:t xml:space="preserve">L’une des difficultés principales rencontrées lors de l’élaboration de ce travail pratique fut l’implémentation de la représentation et de la création du graphique, mais ceci fut rapidement résolu par la découverte de la librairie </w:t>
-      </w:r>
-      <w:proofErr w:type="spellStart"/>
-      <w:r>
-        <w:t>NetworkX</w:t>
-      </w:r>
-      <w:proofErr w:type="spellEnd"/>
-      <w:r>
-        <w:t xml:space="preserve"> qui permet de créer, d’associer et d’afficher des graphiques orientés de façon simple et efficace.</w:t>
+        <w:t>L’une des difficultés principales rencontrées lors de l’élaboration de ce travail pratique fut l’implémentation de la représentation et de la création du graphique, mais ceci fut rapidement résolu par la découverte de la librairie NetworkX qui permet de créer, d’associer et d’afficher des graphiques orientés de façon simple et efficace.</w:t>
       </w:r>
     </w:p>
     <w:p>
@@ -898,11 +1192,7 @@
         <w:tab/>
       </w:r>
       <w:r>
-        <w:t xml:space="preserve">La réalisation de ce travail pratique nous a permis de mieux comprendre le fonctionnement de l’algorithme de Dijkstra et les mécaniques internes qui le déficient. De plus, on a eu un exemple concret de l’utilisation des graphiques orientés dans un élément quotidien de la vie. D’un autre côté, dû au fait que nous avons réalisé ce travail en python, </w:t>
-      </w:r>
-      <w:r>
-        <w:lastRenderedPageBreak/>
-        <w:t>nous avons eu l’opportunité d’améliorer ou d’agrandir nos connaissances à propos de ce langage. En plus de réaliser le fait qu’utiliser les librairies permet de sauver beaucoup de temps sur la conception d</w:t>
+        <w:t>La réalisation de ce travail pratique nous a permis de mieux comprendre le fonctionnement de l’algorithme de Dijkstra et les mécaniques internes qui le déficient. De plus, on a eu un exemple concret de l’utilisation des graphiques orientés dans un élément quotidien de la vie. D’un autre côté, dû au fait que nous avons réalisé ce travail en python, nous avons eu l’opportunité d’améliorer ou d’agrandir nos connaissances à propos de ce langage. En plus de réaliser le fait qu’utiliser les librairies permet de sauver beaucoup de temps sur la conception d</w:t>
       </w:r>
       <w:r>
         <w:t xml:space="preserve">e codes qui existent déjà. Finalement, nos attentes pour le prochain travail pratique sont l’application des graphiques orientés sur une plus grande échelle tel que sur le plan d’une ville comme Montréal où un automobiliste doit aller d’un point A à un point B.  </w:t>
@@ -1120,7 +1410,7 @@
       </w:pPr>
     </w:pPrDefault>
   </w:docDefaults>
-  <w:latentStyles w:defLockedState="0" w:defUIPriority="99" w:defSemiHidden="0" w:defUnhideWhenUsed="0" w:defQFormat="0" w:count="375">
+  <w:latentStyles w:defLockedState="0" w:defUIPriority="99" w:defSemiHidden="0" w:defUnhideWhenUsed="0" w:defQFormat="0" w:count="376">
     <w:lsdException w:name="Normal" w:uiPriority="0" w:qFormat="1"/>
     <w:lsdException w:name="heading 1" w:uiPriority="9" w:qFormat="1"/>
     <w:lsdException w:name="heading 2" w:semiHidden="1" w:uiPriority="9" w:unhideWhenUsed="1" w:qFormat="1"/>
@@ -1226,7 +1516,6 @@
     <w:lsdException w:name="HTML Sample" w:semiHidden="1" w:unhideWhenUsed="1"/>
     <w:lsdException w:name="HTML Typewriter" w:semiHidden="1" w:unhideWhenUsed="1"/>
     <w:lsdException w:name="HTML Variable" w:semiHidden="1" w:unhideWhenUsed="1"/>
-    <w:lsdException w:name="Normal Table" w:semiHidden="1" w:unhideWhenUsed="1"/>
     <w:lsdException w:name="annotation subject" w:semiHidden="1" w:unhideWhenUsed="1"/>
     <w:lsdException w:name="No List" w:semiHidden="1" w:unhideWhenUsed="1"/>
     <w:lsdException w:name="Outline List 1" w:semiHidden="1" w:unhideWhenUsed="1"/>
@@ -1273,10 +1562,8 @@
     <w:lsdException w:name="Table Subtle 2" w:semiHidden="1" w:unhideWhenUsed="1"/>
     <w:lsdException w:name="Table Web 1" w:semiHidden="1" w:unhideWhenUsed="1"/>
     <w:lsdException w:name="Table Web 2" w:semiHidden="1" w:unhideWhenUsed="1"/>
-    <w:lsdException w:name="Table Web 3" w:semiHidden="1" w:unhideWhenUsed="1"/>
     <w:lsdException w:name="Balloon Text" w:semiHidden="1" w:unhideWhenUsed="1"/>
     <w:lsdException w:name="Table Grid" w:uiPriority="39"/>
-    <w:lsdException w:name="Table Theme" w:semiHidden="1" w:unhideWhenUsed="1"/>
     <w:lsdException w:name="Placeholder Text" w:semiHidden="1"/>
     <w:lsdException w:name="No Spacing" w:uiPriority="1" w:qFormat="1"/>
     <w:lsdException w:name="Light Shading" w:uiPriority="60"/>
@@ -1496,6 +1783,7 @@
     <w:lsdException w:name="Smart Hyperlink" w:semiHidden="1" w:unhideWhenUsed="1"/>
     <w:lsdException w:name="Hashtag" w:semiHidden="1" w:unhideWhenUsed="1"/>
     <w:lsdException w:name="Unresolved Mention" w:semiHidden="1" w:unhideWhenUsed="1"/>
+    <w:lsdException w:name="Smart Link" w:semiHidden="1" w:unhideWhenUsed="1"/>
   </w:latentStyles>
   <w:style w:type="paragraph" w:default="1" w:styleId="Normal">
     <w:name w:val="Normal"/>
@@ -1534,7 +1822,6 @@
   <w:style w:type="character" w:default="1" w:styleId="Policepardfaut">
     <w:name w:val="Default Paragraph Font"/>
     <w:uiPriority w:val="1"/>
-    <w:semiHidden/>
     <w:unhideWhenUsed/>
   </w:style>
   <w:style w:type="table" w:default="1" w:styleId="TableauNormal">

</xml_diff>

<commit_message>
update du rapport pour refleter l'update du code
</commit_message>
<xml_diff>
--- a/TP1/Rapport_TP1.docx
+++ b/TP1/Rapport_TP1.docx
@@ -293,8 +293,39 @@
           <w:sz w:val="30"/>
           <w:szCs w:val="30"/>
         </w:rPr>
-        <w:t>Paulina Stevia Nouwou Mindom</w:t>
-      </w:r>
+        <w:t xml:space="preserve">Paulina Stevia </w:t>
+      </w:r>
+      <w:proofErr w:type="spellStart"/>
+      <w:r>
+        <w:rPr>
+          <w:rFonts w:ascii="Times New Roman" w:hAnsi="Times New Roman" w:cs="Times New Roman"/>
+          <w:color w:val="auto"/>
+          <w:sz w:val="30"/>
+          <w:szCs w:val="30"/>
+        </w:rPr>
+        <w:t>Nouwou</w:t>
+      </w:r>
+      <w:proofErr w:type="spellEnd"/>
+      <w:r>
+        <w:rPr>
+          <w:rFonts w:ascii="Times New Roman" w:hAnsi="Times New Roman" w:cs="Times New Roman"/>
+          <w:color w:val="auto"/>
+          <w:sz w:val="30"/>
+          <w:szCs w:val="30"/>
+        </w:rPr>
+        <w:t xml:space="preserve"> </w:t>
+      </w:r>
+      <w:proofErr w:type="spellStart"/>
+      <w:r>
+        <w:rPr>
+          <w:rFonts w:ascii="Times New Roman" w:hAnsi="Times New Roman" w:cs="Times New Roman"/>
+          <w:color w:val="auto"/>
+          <w:sz w:val="30"/>
+          <w:szCs w:val="30"/>
+        </w:rPr>
+        <w:t>Mindom</w:t>
+      </w:r>
+      <w:proofErr w:type="spellEnd"/>
     </w:p>
     <w:p>
       <w:pPr>
@@ -424,8 +455,6 @@
         </w:rPr>
         <w:t>2036856</w:t>
       </w:r>
-      <w:bookmarkStart w:id="0" w:name="_GoBack"/>
-      <w:bookmarkEnd w:id="0"/>
     </w:p>
     <w:p>
       <w:pPr>
@@ -671,16 +700,23 @@
       <w:r>
         <w:t xml:space="preserve">Pour résoudre ce problème, nous avons décidé d’écrire notre solution en python. En effet, l’avantage d’utiliser python est dû au fait qu’il existe des librairies qui permettent </w:t>
       </w:r>
+      <w:bookmarkStart w:id="0" w:name="_GoBack"/>
       <w:r>
         <w:lastRenderedPageBreak/>
-        <w:t xml:space="preserve">d’implanter certaines fonctions requises pour la réalisation de ce travail pratique. La première librairie utilisée est </w:t>
-      </w:r>
+        <w:t xml:space="preserve">d’implanter certaines fonctions requises pour la réalisation de ce travail pratique. La </w:t>
+      </w:r>
+      <w:bookmarkEnd w:id="0"/>
+      <w:r>
+        <w:t xml:space="preserve">première librairie utilisée est </w:t>
+      </w:r>
+      <w:proofErr w:type="spellStart"/>
       <w:r>
         <w:rPr>
           <w:b/>
         </w:rPr>
         <w:t>NetworkX</w:t>
       </w:r>
+      <w:proofErr w:type="spellEnd"/>
       <w:r>
         <w:rPr>
           <w:b/>
@@ -746,6 +782,7 @@
         </w:rPr>
         <w:t xml:space="preserve"> Contient la méthode « </w:t>
       </w:r>
+      <w:proofErr w:type="spellStart"/>
       <w:r>
         <w:rPr>
           <w:b/>
@@ -754,11 +791,26 @@
         </w:rPr>
         <w:t>fillGraphFromFile</w:t>
       </w:r>
-      <w:r>
-        <w:rPr>
-          <w:color w:val="000000" w:themeColor="text1"/>
-        </w:rPr>
-        <w:t xml:space="preserve"> » qui permet de créer le graphique orienté à l’aide d’un fichier texte passé en argument et de la librairie NetworkX. </w:t>
+      <w:proofErr w:type="spellEnd"/>
+      <w:r>
+        <w:rPr>
+          <w:color w:val="000000" w:themeColor="text1"/>
+        </w:rPr>
+        <w:t xml:space="preserve"> » qui permet de créer le graphique orienté à l’aide d’un fichier texte passé en argument et de la librairie </w:t>
+      </w:r>
+      <w:proofErr w:type="spellStart"/>
+      <w:r>
+        <w:rPr>
+          <w:color w:val="000000" w:themeColor="text1"/>
+        </w:rPr>
+        <w:t>NetworkX</w:t>
+      </w:r>
+      <w:proofErr w:type="spellEnd"/>
+      <w:r>
+        <w:rPr>
+          <w:color w:val="000000" w:themeColor="text1"/>
+        </w:rPr>
+        <w:t xml:space="preserve">. </w:t>
       </w:r>
     </w:p>
     <w:p>
@@ -808,6 +860,7 @@
         </w:rPr>
         <w:t> », « </w:t>
       </w:r>
+      <w:proofErr w:type="spellStart"/>
       <w:r>
         <w:rPr>
           <w:b/>
@@ -816,12 +869,14 @@
         </w:rPr>
         <w:t>commandeValide</w:t>
       </w:r>
+      <w:proofErr w:type="spellEnd"/>
       <w:r>
         <w:rPr>
           <w:color w:val="000000" w:themeColor="text1"/>
         </w:rPr>
         <w:t> » et « </w:t>
       </w:r>
+      <w:proofErr w:type="spellStart"/>
       <w:r>
         <w:rPr>
           <w:b/>
@@ -830,6 +885,7 @@
         </w:rPr>
         <w:t>afficherCommande</w:t>
       </w:r>
+      <w:proofErr w:type="spellEnd"/>
       <w:r>
         <w:rPr>
           <w:color w:val="000000" w:themeColor="text1"/>
@@ -880,7 +936,25 @@
           <w:iCs/>
           <w:color w:val="000000" w:themeColor="text1"/>
         </w:rPr>
-        <w:t>Méthode « commandeValide »</w:t>
+        <w:t>Méthode « </w:t>
+      </w:r>
+      <w:proofErr w:type="spellStart"/>
+      <w:r>
+        <w:rPr>
+          <w:i/>
+          <w:iCs/>
+          <w:color w:val="000000" w:themeColor="text1"/>
+        </w:rPr>
+        <w:t>commandeValide</w:t>
+      </w:r>
+      <w:proofErr w:type="spellEnd"/>
+      <w:r>
+        <w:rPr>
+          <w:i/>
+          <w:iCs/>
+          <w:color w:val="000000" w:themeColor="text1"/>
+        </w:rPr>
+        <w:t> »</w:t>
       </w:r>
       <w:r>
         <w:rPr>
@@ -903,8 +977,18 @@
           <w:iCs/>
           <w:color w:val="000000" w:themeColor="text1"/>
         </w:rPr>
-        <w:t>Méthode « afficherCommande</w:t>
-      </w:r>
+        <w:t>Méthode « </w:t>
+      </w:r>
+      <w:proofErr w:type="spellStart"/>
+      <w:r>
+        <w:rPr>
+          <w:i/>
+          <w:iCs/>
+          <w:color w:val="000000" w:themeColor="text1"/>
+        </w:rPr>
+        <w:t>afficherCommande</w:t>
+      </w:r>
+      <w:proofErr w:type="spellEnd"/>
       <w:r>
         <w:rPr>
           <w:color w:val="000000" w:themeColor="text1"/>
@@ -943,7 +1027,49 @@
         <w:rPr>
           <w:color w:val="000000" w:themeColor="text1"/>
         </w:rPr>
-        <w:t xml:space="preserve"> Ce fichier contient les conteneurs des différents colis que le robot va récupérer tout au long de son parcours c’est-à-dire « conteneurA » pour les colis de type A, « conteneurB » pour les colis de type B et « conteneurC pour les colis de type C.</w:t>
+        <w:t xml:space="preserve"> Ce fichier contient les conteneurs des différents colis que le robot va récupérer tout au long de son parcours c’est-à-dire « </w:t>
+      </w:r>
+      <w:proofErr w:type="spellStart"/>
+      <w:r>
+        <w:rPr>
+          <w:color w:val="000000" w:themeColor="text1"/>
+        </w:rPr>
+        <w:t>conteneurA</w:t>
+      </w:r>
+      <w:proofErr w:type="spellEnd"/>
+      <w:r>
+        <w:rPr>
+          <w:color w:val="000000" w:themeColor="text1"/>
+        </w:rPr>
+        <w:t> » pour les colis de type A, « </w:t>
+      </w:r>
+      <w:proofErr w:type="spellStart"/>
+      <w:r>
+        <w:rPr>
+          <w:color w:val="000000" w:themeColor="text1"/>
+        </w:rPr>
+        <w:t>conteneurB</w:t>
+      </w:r>
+      <w:proofErr w:type="spellEnd"/>
+      <w:r>
+        <w:rPr>
+          <w:color w:val="000000" w:themeColor="text1"/>
+        </w:rPr>
+        <w:t> » pour les colis de type B et « </w:t>
+      </w:r>
+      <w:proofErr w:type="spellStart"/>
+      <w:r>
+        <w:rPr>
+          <w:color w:val="000000" w:themeColor="text1"/>
+        </w:rPr>
+        <w:t>conteneurC</w:t>
+      </w:r>
+      <w:proofErr w:type="spellEnd"/>
+      <w:r>
+        <w:rPr>
+          <w:color w:val="000000" w:themeColor="text1"/>
+        </w:rPr>
+        <w:t xml:space="preserve"> pour les colis de type C.</w:t>
       </w:r>
     </w:p>
     <w:p>
@@ -955,6 +1081,7 @@
         </w:numPr>
         <w:rPr>
           <w:color w:val="000000" w:themeColor="text1"/>
+          <w:lang w:val="en-US"/>
         </w:rPr>
       </w:pPr>
       <w:r>
@@ -977,35 +1104,192 @@
         <w:rPr>
           <w:color w:val="000000" w:themeColor="text1"/>
         </w:rPr>
-        <w:t>calculer la route la plus rapide pour pouvoir réaliser la commande le plus vite possible. Il contient les méthodes « </w:t>
-      </w:r>
+        <w:t xml:space="preserve">calculer la route la plus rapide pour pouvoir réaliser la commande le plus vite possible. </w:t>
+      </w:r>
+      <w:r>
+        <w:rPr>
+          <w:color w:val="000000" w:themeColor="text1"/>
+          <w:lang w:val="en-US"/>
+        </w:rPr>
+        <w:t xml:space="preserve">Il </w:t>
+      </w:r>
+      <w:proofErr w:type="spellStart"/>
+      <w:r>
+        <w:rPr>
+          <w:color w:val="000000" w:themeColor="text1"/>
+          <w:lang w:val="en-US"/>
+        </w:rPr>
+        <w:t>contient</w:t>
+      </w:r>
+      <w:proofErr w:type="spellEnd"/>
+      <w:r>
+        <w:rPr>
+          <w:color w:val="000000" w:themeColor="text1"/>
+          <w:lang w:val="en-US"/>
+        </w:rPr>
+        <w:t xml:space="preserve"> les </w:t>
+      </w:r>
+      <w:proofErr w:type="spellStart"/>
+      <w:r>
+        <w:rPr>
+          <w:color w:val="000000" w:themeColor="text1"/>
+          <w:lang w:val="en-US"/>
+        </w:rPr>
+        <w:t>méthodes</w:t>
+      </w:r>
+      <w:proofErr w:type="spellEnd"/>
+      <w:r>
+        <w:rPr>
+          <w:color w:val="000000" w:themeColor="text1"/>
+          <w:lang w:val="en-US"/>
+        </w:rPr>
+        <w:t xml:space="preserve"> « </w:t>
+      </w:r>
+      <w:proofErr w:type="spellStart"/>
       <w:r>
         <w:rPr>
           <w:b/>
           <w:bCs/>
           <w:color w:val="000000" w:themeColor="text1"/>
+          <w:lang w:val="en-US"/>
         </w:rPr>
         <w:t>graph_to_lenght</w:t>
       </w:r>
-      <w:r>
-        <w:rPr>
-          <w:color w:val="000000" w:themeColor="text1"/>
+      <w:proofErr w:type="spellEnd"/>
+      <w:r>
+        <w:rPr>
+          <w:color w:val="000000" w:themeColor="text1"/>
+          <w:lang w:val="en-US"/>
         </w:rPr>
         <w:t> », « </w:t>
       </w:r>
+      <w:proofErr w:type="spellStart"/>
       <w:r>
         <w:rPr>
           <w:b/>
           <w:bCs/>
           <w:color w:val="000000" w:themeColor="text1"/>
+          <w:lang w:val="en-US"/>
         </w:rPr>
         <w:t>path_to_object</w:t>
       </w:r>
-      <w:r>
-        <w:rPr>
-          <w:color w:val="000000" w:themeColor="text1"/>
-        </w:rPr>
-        <w:t> » et « </w:t>
+      <w:proofErr w:type="spellEnd"/>
+      <w:r>
+        <w:rPr>
+          <w:color w:val="000000" w:themeColor="text1"/>
+          <w:lang w:val="en-US"/>
+        </w:rPr>
+        <w:t> »</w:t>
+      </w:r>
+      <w:r>
+        <w:rPr>
+          <w:color w:val="000000" w:themeColor="text1"/>
+          <w:lang w:val="en-US"/>
+        </w:rPr>
+        <w:t xml:space="preserve">, </w:t>
+      </w:r>
+      <w:r>
+        <w:rPr>
+          <w:color w:val="000000" w:themeColor="text1"/>
+          <w:lang w:val="en-US"/>
+        </w:rPr>
+        <w:t>«</w:t>
+      </w:r>
+      <w:r>
+        <w:rPr>
+          <w:color w:val="000000" w:themeColor="text1"/>
+          <w:lang w:val="en-US"/>
+        </w:rPr>
+        <w:t xml:space="preserve"> </w:t>
+      </w:r>
+      <w:proofErr w:type="spellStart"/>
+      <w:r>
+        <w:rPr>
+          <w:b/>
+          <w:bCs/>
+          <w:color w:val="000000" w:themeColor="text1"/>
+          <w:lang w:val="en-US"/>
+        </w:rPr>
+        <w:t>finds_stops</w:t>
+      </w:r>
+      <w:proofErr w:type="spellEnd"/>
+      <w:r>
+        <w:rPr>
+          <w:color w:val="000000" w:themeColor="text1"/>
+          <w:lang w:val="en-US"/>
+        </w:rPr>
+        <w:t> </w:t>
+      </w:r>
+      <w:r>
+        <w:rPr>
+          <w:color w:val="000000" w:themeColor="text1"/>
+          <w:lang w:val="en-US"/>
+        </w:rPr>
+        <w:t>»</w:t>
+      </w:r>
+      <w:r>
+        <w:rPr>
+          <w:color w:val="000000" w:themeColor="text1"/>
+          <w:lang w:val="en-US"/>
+        </w:rPr>
+        <w:t xml:space="preserve">, </w:t>
+      </w:r>
+      <w:r>
+        <w:rPr>
+          <w:color w:val="000000" w:themeColor="text1"/>
+          <w:lang w:val="en-US"/>
+        </w:rPr>
+        <w:t xml:space="preserve">« </w:t>
+      </w:r>
+      <w:proofErr w:type="spellStart"/>
+      <w:r>
+        <w:rPr>
+          <w:b/>
+          <w:bCs/>
+          <w:color w:val="000000" w:themeColor="text1"/>
+          <w:lang w:val="en-US"/>
+        </w:rPr>
+        <w:t>robot_actions</w:t>
+      </w:r>
+      <w:proofErr w:type="spellEnd"/>
+      <w:r>
+        <w:rPr>
+          <w:color w:val="000000" w:themeColor="text1"/>
+          <w:lang w:val="en-US"/>
+        </w:rPr>
+        <w:t> »</w:t>
+      </w:r>
+      <w:r>
+        <w:rPr>
+          <w:color w:val="000000" w:themeColor="text1"/>
+          <w:lang w:val="en-US"/>
+        </w:rPr>
+        <w:t xml:space="preserve">, </w:t>
+      </w:r>
+      <w:r>
+        <w:rPr>
+          <w:color w:val="000000" w:themeColor="text1"/>
+          <w:lang w:val="en-US"/>
+        </w:rPr>
+        <w:t xml:space="preserve">« </w:t>
+      </w:r>
+      <w:proofErr w:type="spellStart"/>
+      <w:r>
+        <w:rPr>
+          <w:b/>
+          <w:bCs/>
+          <w:color w:val="000000" w:themeColor="text1"/>
+          <w:lang w:val="en-US"/>
+        </w:rPr>
+        <w:t>find_way</w:t>
+      </w:r>
+      <w:proofErr w:type="spellEnd"/>
+      <w:r>
+        <w:rPr>
+          <w:color w:val="000000" w:themeColor="text1"/>
+          <w:lang w:val="en-US"/>
+        </w:rPr>
+        <w:t> »</w:t>
       </w:r>
     </w:p>
     <w:p>
@@ -1036,6 +1320,7 @@
         </w:rPr>
         <w:t>« </w:t>
       </w:r>
+      <w:proofErr w:type="spellStart"/>
       <w:r>
         <w:rPr>
           <w:i/>
@@ -1044,6 +1329,7 @@
         </w:rPr>
         <w:t>graph_to_lenght</w:t>
       </w:r>
+      <w:proofErr w:type="spellEnd"/>
       <w:r>
         <w:rPr>
           <w:i/>
@@ -1073,7 +1359,7 @@
           <w:iCs/>
           <w:color w:val="000000" w:themeColor="text1"/>
         </w:rPr>
-        <w:t xml:space="preserve">Méthode  </w:t>
+        <w:t>Méthode «</w:t>
       </w:r>
       <w:r>
         <w:rPr>
@@ -1081,15 +1367,25 @@
           <w:iCs/>
           <w:color w:val="000000" w:themeColor="text1"/>
         </w:rPr>
-        <w:t>« path_to_object »</w:t>
-      </w:r>
+        <w:t> </w:t>
+      </w:r>
+      <w:proofErr w:type="spellStart"/>
       <w:r>
         <w:rPr>
           <w:i/>
           <w:iCs/>
           <w:color w:val="000000" w:themeColor="text1"/>
         </w:rPr>
-        <w:t xml:space="preserve"> : </w:t>
+        <w:t>path_to_object</w:t>
+      </w:r>
+      <w:proofErr w:type="spellEnd"/>
+      <w:r>
+        <w:rPr>
+          <w:i/>
+          <w:iCs/>
+          <w:color w:val="000000" w:themeColor="text1"/>
+        </w:rPr>
+        <w:t xml:space="preserve"> » : </w:t>
       </w:r>
       <w:r>
         <w:rPr>
@@ -1125,74 +1421,272 @@
         <w:rPr>
           <w:color w:val="000000" w:themeColor="text1"/>
         </w:rPr>
-        <w:t xml:space="preserve">quel chemin peut réaliser la commande entrée avec les différents colis. </w:t>
-      </w:r>
+        <w:t>quel chemin peut réaliser la commande entrée avec les différents colis.</w:t>
+      </w:r>
+    </w:p>
+    <w:p>
+      <w:pPr>
+        <w:pStyle w:val="Paragraphedeliste"/>
+        <w:ind w:left="1416"/>
+        <w:rPr>
+          <w:color w:val="000000" w:themeColor="text1"/>
+        </w:rPr>
+      </w:pPr>
+      <w:r>
+        <w:rPr>
+          <w:i/>
+          <w:iCs/>
+          <w:color w:val="000000" w:themeColor="text1"/>
+        </w:rPr>
+        <w:lastRenderedPageBreak/>
+        <w:t>Méthode « </w:t>
+      </w:r>
+      <w:proofErr w:type="spellStart"/>
+      <w:r>
+        <w:rPr>
+          <w:i/>
+          <w:iCs/>
+          <w:color w:val="000000" w:themeColor="text1"/>
+        </w:rPr>
+        <w:t>finds_stops</w:t>
+      </w:r>
+      <w:proofErr w:type="spellEnd"/>
+      <w:r>
+        <w:rPr>
+          <w:i/>
+          <w:iCs/>
+          <w:color w:val="000000" w:themeColor="text1"/>
+        </w:rPr>
+        <w:t> » :</w:t>
+      </w:r>
+      <w:r>
+        <w:rPr>
+          <w:color w:val="000000" w:themeColor="text1"/>
+        </w:rPr>
+        <w:t xml:space="preserve"> </w:t>
+      </w:r>
+      <w:r>
+        <w:rPr>
+          <w:color w:val="000000" w:themeColor="text1"/>
+        </w:rPr>
+        <w:t xml:space="preserve"> </w:t>
+      </w:r>
+      <w:r>
+        <w:rPr>
+          <w:color w:val="000000" w:themeColor="text1"/>
+        </w:rPr>
+        <w:t xml:space="preserve">Cette méthode permet de déterminer où le robot doit s’arrêter afin </w:t>
+      </w:r>
+      <w:r>
+        <w:rPr>
+          <w:color w:val="000000" w:themeColor="text1"/>
+        </w:rPr>
+        <w:t>de ramasser tous les colis nécessaires pour la réalisation de la commande</w:t>
+      </w:r>
+      <w:r>
+        <w:rPr>
+          <w:color w:val="000000" w:themeColor="text1"/>
+        </w:rPr>
+        <w:t xml:space="preserve"> et le tout est stocké dans un tableau</w:t>
+      </w:r>
+      <w:r>
+        <w:rPr>
+          <w:color w:val="000000" w:themeColor="text1"/>
+        </w:rPr>
+        <w:t xml:space="preserve">. </w:t>
+      </w:r>
+    </w:p>
+    <w:p>
+      <w:pPr>
+        <w:pStyle w:val="Paragraphedeliste"/>
+        <w:ind w:left="1416"/>
+        <w:rPr>
+          <w:color w:val="000000" w:themeColor="text1"/>
+        </w:rPr>
+      </w:pPr>
+      <w:r>
+        <w:rPr>
+          <w:i/>
+          <w:iCs/>
+          <w:color w:val="000000" w:themeColor="text1"/>
+        </w:rPr>
+        <w:t>Méthode « </w:t>
+      </w:r>
+      <w:proofErr w:type="spellStart"/>
+      <w:r>
+        <w:rPr>
+          <w:i/>
+          <w:iCs/>
+          <w:color w:val="000000" w:themeColor="text1"/>
+        </w:rPr>
+        <w:t>robot_actions</w:t>
+      </w:r>
+      <w:proofErr w:type="spellEnd"/>
+      <w:r>
+        <w:rPr>
+          <w:i/>
+          <w:iCs/>
+          <w:color w:val="000000" w:themeColor="text1"/>
+        </w:rPr>
+        <w:t> » :</w:t>
+      </w:r>
+      <w:r>
+        <w:rPr>
+          <w:color w:val="000000" w:themeColor="text1"/>
+        </w:rPr>
+        <w:t xml:space="preserve"> </w:t>
+      </w:r>
+      <w:r>
+        <w:rPr>
+          <w:color w:val="000000" w:themeColor="text1"/>
+        </w:rPr>
+        <w:t>Cette méthode permet de déterminer une série d’action orchestré par le robot pour ramasser les colis aux différents points et renvoie les actions déterminées dans un tableau pour le calcul du temps.</w:t>
+      </w:r>
+    </w:p>
+    <w:p>
+      <w:pPr>
+        <w:pStyle w:val="Paragraphedeliste"/>
+        <w:ind w:left="1416"/>
+        <w:rPr>
+          <w:color w:val="000000" w:themeColor="text1"/>
+        </w:rPr>
+      </w:pPr>
+      <w:r>
+        <w:rPr>
+          <w:i/>
+          <w:iCs/>
+          <w:color w:val="000000" w:themeColor="text1"/>
+        </w:rPr>
+        <w:t>Méthode « </w:t>
+      </w:r>
+      <w:proofErr w:type="spellStart"/>
+      <w:r>
+        <w:rPr>
+          <w:i/>
+          <w:iCs/>
+          <w:color w:val="000000" w:themeColor="text1"/>
+        </w:rPr>
+        <w:t>find_way</w:t>
+      </w:r>
+      <w:proofErr w:type="spellEnd"/>
+      <w:r>
+        <w:rPr>
+          <w:i/>
+          <w:iCs/>
+          <w:color w:val="000000" w:themeColor="text1"/>
+        </w:rPr>
+        <w:t> » :</w:t>
+      </w:r>
+      <w:r>
+        <w:rPr>
+          <w:color w:val="000000" w:themeColor="text1"/>
+        </w:rPr>
+        <w:t xml:space="preserve"> Cette méthode</w:t>
+      </w:r>
+      <w:r>
+        <w:rPr>
+          <w:color w:val="000000" w:themeColor="text1"/>
+        </w:rPr>
+        <w:t xml:space="preserve"> regroupe les différentes méthodes pour la réalisation en un seul et unique bloque d’action qui renvoie le tableau d’action </w:t>
+      </w:r>
+      <w:r>
+        <w:rPr>
+          <w:color w:val="000000" w:themeColor="text1"/>
+        </w:rPr>
+        <w:t>pour le calcul du temps pris par les robots.</w:t>
+      </w:r>
+    </w:p>
+    <w:p>
+      <w:pPr>
+        <w:pStyle w:val="Paragraphedeliste"/>
+        <w:ind w:left="1416"/>
+        <w:rPr>
+          <w:color w:val="000000" w:themeColor="text1"/>
+        </w:rPr>
+      </w:pPr>
     </w:p>
     <w:p>
       <w:pPr>
         <w:pStyle w:val="Titre1"/>
       </w:pPr>
       <w:r>
+        <w:t xml:space="preserve">Difficultés rencontrées </w:t>
+      </w:r>
+    </w:p>
+    <w:p>
+      <w:pPr>
+        <w:ind w:firstLine="708"/>
+      </w:pPr>
+      <w:r>
+        <w:t xml:space="preserve">L’une des difficultés principales rencontrées lors de l’élaboration de ce travail pratique fut l’implémentation de la représentation et de la création du graphique, mais ceci fut rapidement résolu par la découverte de la librairie </w:t>
+      </w:r>
+      <w:proofErr w:type="spellStart"/>
+      <w:r>
+        <w:t>NetworkX</w:t>
+      </w:r>
+      <w:proofErr w:type="spellEnd"/>
+      <w:r>
+        <w:t xml:space="preserve"> qui permet de créer, d’associer et d’afficher des graphiques orientés de façon simple et efficace.</w:t>
+      </w:r>
+    </w:p>
+    <w:p>
+      <w:pPr>
+        <w:ind w:firstLine="708"/>
+      </w:pPr>
+      <w:r>
+        <w:t>La deuxième diffi</w:t>
+      </w:r>
+      <w:r>
+        <w:t>culté rencontrée fut l’implémentation de l’algorithme de Dijkstra. En effet, malgré le caractère simpliste de cet algorithme, l’implémentation est une autre paire de manche</w:t>
+      </w:r>
+      <w:r>
+        <w:t xml:space="preserve">, car on devait trouver une solution pour vérifier la quantité de colis de chaque type dans les nœuds du graphique.  </w:t>
+      </w:r>
+    </w:p>
+    <w:p>
+      <w:pPr>
+        <w:ind w:firstLine="708"/>
+      </w:pPr>
+      <w:r>
+        <w:t>Finalement, la dernière difficulté rencontrée fut l’implémentation de tous les détails du travail pratique tel que les différents robots ou les différents colis</w:t>
+      </w:r>
+      <w:r>
+        <w:t xml:space="preserve"> de l’entrepôt.</w:t>
+      </w:r>
+      <w:r>
+        <w:t xml:space="preserve"> </w:t>
+      </w:r>
+      <w:r>
+        <w:t xml:space="preserve">Afin de ne pas oublier aucuns détails, nous avons </w:t>
+      </w:r>
+      <w:r>
+        <w:t>écrit</w:t>
+      </w:r>
+      <w:r>
+        <w:t xml:space="preserve"> un résumé qui excluait tous les détails inutiles à la réalisation de l’énoncé.</w:t>
+      </w:r>
+    </w:p>
+    <w:p>
+      <w:pPr>
+        <w:pStyle w:val="Titre1"/>
+      </w:pPr>
+      <w:r>
+        <w:t>Conclusion</w:t>
+      </w:r>
+    </w:p>
+    <w:p>
+      <w:r>
+        <w:t xml:space="preserve"> </w:t>
+      </w:r>
+      <w:r>
+        <w:tab/>
+      </w:r>
+      <w:r>
+        <w:t xml:space="preserve">La réalisation de ce travail pratique nous a permis de mieux comprendre le fonctionnement de l’algorithme de Dijkstra et les mécaniques internes qui le déficient. De plus, on a eu un exemple concret de l’utilisation des graphiques orientés dans un élément quotidien de la vie. D’un autre côté, dû au fait que nous avons réalisé ce travail en python, </w:t>
+      </w:r>
+      <w:r>
         <w:lastRenderedPageBreak/>
-        <w:t xml:space="preserve">Difficultés rencontrées </w:t>
-      </w:r>
-    </w:p>
-    <w:p>
-      <w:pPr>
-        <w:ind w:firstLine="708"/>
-      </w:pPr>
-      <w:r>
-        <w:t>L’une des difficultés principales rencontrées lors de l’élaboration de ce travail pratique fut l’implémentation de la représentation et de la création du graphique, mais ceci fut rapidement résolu par la découverte de la librairie NetworkX qui permet de créer, d’associer et d’afficher des graphiques orientés de façon simple et efficace.</w:t>
-      </w:r>
-    </w:p>
-    <w:p>
-      <w:pPr>
-        <w:ind w:firstLine="708"/>
-      </w:pPr>
-      <w:r>
-        <w:t>La deuxième diffi</w:t>
-      </w:r>
-      <w:r>
-        <w:t>culté rencontrée fut l’implémentation de l’algorithme de Dijkstra. En effet, malgré le caractère simpliste de cet algorithme, l’implémentation est une autre paire de manche</w:t>
-      </w:r>
-      <w:r>
-        <w:t xml:space="preserve">, car on devait trouver une solution pour vérifier la quantité de colis de chaque type dans les nœuds du graphique.  </w:t>
-      </w:r>
-    </w:p>
-    <w:p>
-      <w:pPr>
-        <w:ind w:firstLine="708"/>
-      </w:pPr>
-      <w:r>
-        <w:t>Finalement, la dernière difficulté rencontrée fut l’implémentation de tous les détails du travail pratique tel que les différents robots ou les différents colis</w:t>
-      </w:r>
-      <w:r>
-        <w:t xml:space="preserve"> de l’entrepôt.</w:t>
-      </w:r>
-      <w:r>
-        <w:t xml:space="preserve"> </w:t>
-      </w:r>
-      <w:r>
-        <w:t>Afin de ne pas oublier aucuns détails, nous avons écris un résumé qui excluait tous les détails inutiles à la réalisation de l’énoncé.</w:t>
-      </w:r>
-    </w:p>
-    <w:p>
-      <w:pPr>
-        <w:pStyle w:val="Titre1"/>
-      </w:pPr>
-      <w:r>
-        <w:t>Conclusion</w:t>
-      </w:r>
-    </w:p>
-    <w:p>
-      <w:r>
-        <w:t xml:space="preserve"> </w:t>
-      </w:r>
-      <w:r>
-        <w:tab/>
-      </w:r>
-      <w:r>
-        <w:t>La réalisation de ce travail pratique nous a permis de mieux comprendre le fonctionnement de l’algorithme de Dijkstra et les mécaniques internes qui le déficient. De plus, on a eu un exemple concret de l’utilisation des graphiques orientés dans un élément quotidien de la vie. D’un autre côté, dû au fait que nous avons réalisé ce travail en python, nous avons eu l’opportunité d’améliorer ou d’agrandir nos connaissances à propos de ce langage. En plus de réaliser le fait qu’utiliser les librairies permet de sauver beaucoup de temps sur la conception d</w:t>
+        <w:t>nous avons eu l’opportunité d’améliorer ou d’agrandir nos connaissances à propos de ce langage. En plus de réaliser le fait qu’utiliser les librairies permet de sauver beaucoup de temps sur la conception d</w:t>
       </w:r>
       <w:r>
         <w:t xml:space="preserve">e codes qui existent déjà. Finalement, nos attentes pour le prochain travail pratique sont l’application des graphiques orientés sur une plus grande échelle tel que sur le plan d’une ville comme Montréal où un automobiliste doit aller d’un point A à un point B.  </w:t>
@@ -1516,6 +2010,7 @@
     <w:lsdException w:name="HTML Sample" w:semiHidden="1" w:unhideWhenUsed="1"/>
     <w:lsdException w:name="HTML Typewriter" w:semiHidden="1" w:unhideWhenUsed="1"/>
     <w:lsdException w:name="HTML Variable" w:semiHidden="1" w:unhideWhenUsed="1"/>
+    <w:lsdException w:name="Normal Table" w:semiHidden="1" w:unhideWhenUsed="1"/>
     <w:lsdException w:name="annotation subject" w:semiHidden="1" w:unhideWhenUsed="1"/>
     <w:lsdException w:name="No List" w:semiHidden="1" w:unhideWhenUsed="1"/>
     <w:lsdException w:name="Outline List 1" w:semiHidden="1" w:unhideWhenUsed="1"/>
@@ -1562,8 +2057,10 @@
     <w:lsdException w:name="Table Subtle 2" w:semiHidden="1" w:unhideWhenUsed="1"/>
     <w:lsdException w:name="Table Web 1" w:semiHidden="1" w:unhideWhenUsed="1"/>
     <w:lsdException w:name="Table Web 2" w:semiHidden="1" w:unhideWhenUsed="1"/>
+    <w:lsdException w:name="Table Web 3" w:semiHidden="1" w:unhideWhenUsed="1"/>
     <w:lsdException w:name="Balloon Text" w:semiHidden="1" w:unhideWhenUsed="1"/>
     <w:lsdException w:name="Table Grid" w:uiPriority="39"/>
+    <w:lsdException w:name="Table Theme" w:semiHidden="1" w:unhideWhenUsed="1"/>
     <w:lsdException w:name="Placeholder Text" w:semiHidden="1"/>
     <w:lsdException w:name="No Spacing" w:uiPriority="1" w:qFormat="1"/>
     <w:lsdException w:name="Light Shading" w:uiPriority="60"/>
@@ -1822,6 +2319,7 @@
   <w:style w:type="character" w:default="1" w:styleId="Policepardfaut">
     <w:name w:val="Default Paragraph Font"/>
     <w:uiPriority w:val="1"/>
+    <w:semiHidden/>
     <w:unhideWhenUsed/>
   </w:style>
   <w:style w:type="table" w:default="1" w:styleId="TableauNormal">

</xml_diff>

<commit_message>
mise a jour du rapport avec l'ajout de la section menu
</commit_message>
<xml_diff>
--- a/TP1/Rapport_TP1.docx
+++ b/TP1/Rapport_TP1.docx
@@ -293,39 +293,8 @@
           <w:sz w:val="30"/>
           <w:szCs w:val="30"/>
         </w:rPr>
-        <w:t xml:space="preserve">Paulina Stevia </w:t>
-      </w:r>
-      <w:proofErr w:type="spellStart"/>
-      <w:r>
-        <w:rPr>
-          <w:rFonts w:ascii="Times New Roman" w:hAnsi="Times New Roman" w:cs="Times New Roman"/>
-          <w:color w:val="auto"/>
-          <w:sz w:val="30"/>
-          <w:szCs w:val="30"/>
-        </w:rPr>
-        <w:t>Nouwou</w:t>
-      </w:r>
-      <w:proofErr w:type="spellEnd"/>
-      <w:r>
-        <w:rPr>
-          <w:rFonts w:ascii="Times New Roman" w:hAnsi="Times New Roman" w:cs="Times New Roman"/>
-          <w:color w:val="auto"/>
-          <w:sz w:val="30"/>
-          <w:szCs w:val="30"/>
-        </w:rPr>
-        <w:t xml:space="preserve"> </w:t>
-      </w:r>
-      <w:proofErr w:type="spellStart"/>
-      <w:r>
-        <w:rPr>
-          <w:rFonts w:ascii="Times New Roman" w:hAnsi="Times New Roman" w:cs="Times New Roman"/>
-          <w:color w:val="auto"/>
-          <w:sz w:val="30"/>
-          <w:szCs w:val="30"/>
-        </w:rPr>
-        <w:t>Mindom</w:t>
-      </w:r>
-      <w:proofErr w:type="spellEnd"/>
+        <w:t>Paulina Stevia Nouwou Mindom</w:t>
+      </w:r>
     </w:p>
     <w:p>
       <w:pPr>
@@ -700,23 +669,16 @@
       <w:r>
         <w:t xml:space="preserve">Pour résoudre ce problème, nous avons décidé d’écrire notre solution en python. En effet, l’avantage d’utiliser python est dû au fait qu’il existe des librairies qui permettent </w:t>
       </w:r>
-      <w:bookmarkStart w:id="0" w:name="_GoBack"/>
       <w:r>
         <w:lastRenderedPageBreak/>
-        <w:t xml:space="preserve">d’implanter certaines fonctions requises pour la réalisation de ce travail pratique. La </w:t>
-      </w:r>
-      <w:bookmarkEnd w:id="0"/>
-      <w:r>
-        <w:t xml:space="preserve">première librairie utilisée est </w:t>
-      </w:r>
-      <w:proofErr w:type="spellStart"/>
+        <w:t xml:space="preserve">d’implanter certaines fonctions requises pour la réalisation de ce travail pratique. La première librairie utilisée est </w:t>
+      </w:r>
       <w:r>
         <w:rPr>
           <w:b/>
         </w:rPr>
         <w:t>NetworkX</w:t>
       </w:r>
-      <w:proofErr w:type="spellEnd"/>
       <w:r>
         <w:rPr>
           <w:b/>
@@ -782,7 +744,6 @@
         </w:rPr>
         <w:t xml:space="preserve"> Contient la méthode « </w:t>
       </w:r>
-      <w:proofErr w:type="spellStart"/>
       <w:r>
         <w:rPr>
           <w:b/>
@@ -791,26 +752,11 @@
         </w:rPr>
         <w:t>fillGraphFromFile</w:t>
       </w:r>
-      <w:proofErr w:type="spellEnd"/>
-      <w:r>
-        <w:rPr>
-          <w:color w:val="000000" w:themeColor="text1"/>
-        </w:rPr>
-        <w:t xml:space="preserve"> » qui permet de créer le graphique orienté à l’aide d’un fichier texte passé en argument et de la librairie </w:t>
-      </w:r>
-      <w:proofErr w:type="spellStart"/>
-      <w:r>
-        <w:rPr>
-          <w:color w:val="000000" w:themeColor="text1"/>
-        </w:rPr>
-        <w:t>NetworkX</w:t>
-      </w:r>
-      <w:proofErr w:type="spellEnd"/>
-      <w:r>
-        <w:rPr>
-          <w:color w:val="000000" w:themeColor="text1"/>
-        </w:rPr>
-        <w:t xml:space="preserve">. </w:t>
+      <w:r>
+        <w:rPr>
+          <w:color w:val="000000" w:themeColor="text1"/>
+        </w:rPr>
+        <w:t xml:space="preserve"> » qui permet de créer le graphique orienté à l’aide d’un fichier texte passé en argument et de la librairie NetworkX. </w:t>
       </w:r>
     </w:p>
     <w:p>
@@ -860,7 +806,6 @@
         </w:rPr>
         <w:t> », « </w:t>
       </w:r>
-      <w:proofErr w:type="spellStart"/>
       <w:r>
         <w:rPr>
           <w:b/>
@@ -869,14 +814,12 @@
         </w:rPr>
         <w:t>commandeValide</w:t>
       </w:r>
-      <w:proofErr w:type="spellEnd"/>
       <w:r>
         <w:rPr>
           <w:color w:val="000000" w:themeColor="text1"/>
         </w:rPr>
         <w:t> » et « </w:t>
       </w:r>
-      <w:proofErr w:type="spellStart"/>
       <w:r>
         <w:rPr>
           <w:b/>
@@ -885,7 +828,6 @@
         </w:rPr>
         <w:t>afficherCommande</w:t>
       </w:r>
-      <w:proofErr w:type="spellEnd"/>
       <w:r>
         <w:rPr>
           <w:color w:val="000000" w:themeColor="text1"/>
@@ -936,59 +878,31 @@
           <w:iCs/>
           <w:color w:val="000000" w:themeColor="text1"/>
         </w:rPr>
-        <w:t>Méthode « </w:t>
-      </w:r>
-      <w:proofErr w:type="spellStart"/>
+        <w:t>Méthode « commandeValide »</w:t>
+      </w:r>
+      <w:r>
+        <w:rPr>
+          <w:color w:val="000000" w:themeColor="text1"/>
+        </w:rPr>
+        <w:t> : cette méthode permet de vérifier le poids de la commande et de sélectionner le bon robot pour la réalisation de cette commande.</w:t>
+      </w:r>
+    </w:p>
+    <w:p>
+      <w:pPr>
+        <w:pStyle w:val="Paragraphedeliste"/>
+        <w:ind w:firstLine="696"/>
+        <w:rPr>
+          <w:color w:val="000000" w:themeColor="text1"/>
+        </w:rPr>
+      </w:pPr>
       <w:r>
         <w:rPr>
           <w:i/>
           <w:iCs/>
           <w:color w:val="000000" w:themeColor="text1"/>
         </w:rPr>
-        <w:t>commandeValide</w:t>
-      </w:r>
-      <w:proofErr w:type="spellEnd"/>
-      <w:r>
-        <w:rPr>
-          <w:i/>
-          <w:iCs/>
-          <w:color w:val="000000" w:themeColor="text1"/>
-        </w:rPr>
-        <w:t> »</w:t>
-      </w:r>
-      <w:r>
-        <w:rPr>
-          <w:color w:val="000000" w:themeColor="text1"/>
-        </w:rPr>
-        <w:t> : cette méthode permet de vérifier le poids de la commande et de sélectionner le bon robot pour la réalisation de cette commande.</w:t>
-      </w:r>
-    </w:p>
-    <w:p>
-      <w:pPr>
-        <w:pStyle w:val="Paragraphedeliste"/>
-        <w:ind w:firstLine="696"/>
-        <w:rPr>
-          <w:color w:val="000000" w:themeColor="text1"/>
-        </w:rPr>
-      </w:pPr>
-      <w:r>
-        <w:rPr>
-          <w:i/>
-          <w:iCs/>
-          <w:color w:val="000000" w:themeColor="text1"/>
-        </w:rPr>
-        <w:t>Méthode « </w:t>
-      </w:r>
-      <w:proofErr w:type="spellStart"/>
-      <w:r>
-        <w:rPr>
-          <w:i/>
-          <w:iCs/>
-          <w:color w:val="000000" w:themeColor="text1"/>
-        </w:rPr>
-        <w:t>afficherCommande</w:t>
-      </w:r>
-      <w:proofErr w:type="spellEnd"/>
+        <w:t>Méthode « afficherCommande</w:t>
+      </w:r>
       <w:r>
         <w:rPr>
           <w:color w:val="000000" w:themeColor="text1"/>
@@ -1027,49 +941,7 @@
         <w:rPr>
           <w:color w:val="000000" w:themeColor="text1"/>
         </w:rPr>
-        <w:t xml:space="preserve"> Ce fichier contient les conteneurs des différents colis que le robot va récupérer tout au long de son parcours c’est-à-dire « </w:t>
-      </w:r>
-      <w:proofErr w:type="spellStart"/>
-      <w:r>
-        <w:rPr>
-          <w:color w:val="000000" w:themeColor="text1"/>
-        </w:rPr>
-        <w:t>conteneurA</w:t>
-      </w:r>
-      <w:proofErr w:type="spellEnd"/>
-      <w:r>
-        <w:rPr>
-          <w:color w:val="000000" w:themeColor="text1"/>
-        </w:rPr>
-        <w:t> » pour les colis de type A, « </w:t>
-      </w:r>
-      <w:proofErr w:type="spellStart"/>
-      <w:r>
-        <w:rPr>
-          <w:color w:val="000000" w:themeColor="text1"/>
-        </w:rPr>
-        <w:t>conteneurB</w:t>
-      </w:r>
-      <w:proofErr w:type="spellEnd"/>
-      <w:r>
-        <w:rPr>
-          <w:color w:val="000000" w:themeColor="text1"/>
-        </w:rPr>
-        <w:t> » pour les colis de type B et « </w:t>
-      </w:r>
-      <w:proofErr w:type="spellStart"/>
-      <w:r>
-        <w:rPr>
-          <w:color w:val="000000" w:themeColor="text1"/>
-        </w:rPr>
-        <w:t>conteneurC</w:t>
-      </w:r>
-      <w:proofErr w:type="spellEnd"/>
-      <w:r>
-        <w:rPr>
-          <w:color w:val="000000" w:themeColor="text1"/>
-        </w:rPr>
-        <w:t xml:space="preserve"> pour les colis de type C.</w:t>
+        <w:t xml:space="preserve"> Ce fichier contient les conteneurs des différents colis que le robot va récupérer tout au long de son parcours c’est-à-dire « conteneurA » pour les colis de type A, « conteneurB » pour les colis de type B et « conteneurC pour les colis de type C.</w:t>
       </w:r>
     </w:p>
     <w:p>
@@ -1111,41 +983,8 @@
           <w:color w:val="000000" w:themeColor="text1"/>
           <w:lang w:val="en-US"/>
         </w:rPr>
-        <w:t xml:space="preserve">Il </w:t>
-      </w:r>
-      <w:proofErr w:type="spellStart"/>
-      <w:r>
-        <w:rPr>
-          <w:color w:val="000000" w:themeColor="text1"/>
-          <w:lang w:val="en-US"/>
-        </w:rPr>
-        <w:t>contient</w:t>
-      </w:r>
-      <w:proofErr w:type="spellEnd"/>
-      <w:r>
-        <w:rPr>
-          <w:color w:val="000000" w:themeColor="text1"/>
-          <w:lang w:val="en-US"/>
-        </w:rPr>
-        <w:t xml:space="preserve"> les </w:t>
-      </w:r>
-      <w:proofErr w:type="spellStart"/>
-      <w:r>
-        <w:rPr>
-          <w:color w:val="000000" w:themeColor="text1"/>
-          <w:lang w:val="en-US"/>
-        </w:rPr>
-        <w:t>méthodes</w:t>
-      </w:r>
-      <w:proofErr w:type="spellEnd"/>
-      <w:r>
-        <w:rPr>
-          <w:color w:val="000000" w:themeColor="text1"/>
-          <w:lang w:val="en-US"/>
-        </w:rPr>
-        <w:t xml:space="preserve"> « </w:t>
-      </w:r>
-      <w:proofErr w:type="spellStart"/>
+        <w:t>Il contient les méthodes « </w:t>
+      </w:r>
       <w:r>
         <w:rPr>
           <w:b/>
@@ -1155,7 +994,6 @@
         </w:rPr>
         <w:t>graph_to_lenght</w:t>
       </w:r>
-      <w:proofErr w:type="spellEnd"/>
       <w:r>
         <w:rPr>
           <w:color w:val="000000" w:themeColor="text1"/>
@@ -1163,7 +1001,6 @@
         </w:rPr>
         <w:t> », « </w:t>
       </w:r>
-      <w:proofErr w:type="spellStart"/>
       <w:r>
         <w:rPr>
           <w:b/>
@@ -1173,7 +1010,6 @@
         </w:rPr>
         <w:t>path_to_object</w:t>
       </w:r>
-      <w:proofErr w:type="spellEnd"/>
       <w:r>
         <w:rPr>
           <w:color w:val="000000" w:themeColor="text1"/>
@@ -1202,7 +1038,6 @@
         </w:rPr>
         <w:t xml:space="preserve"> </w:t>
       </w:r>
-      <w:proofErr w:type="spellStart"/>
       <w:r>
         <w:rPr>
           <w:b/>
@@ -1212,7 +1047,6 @@
         </w:rPr>
         <w:t>finds_stops</w:t>
       </w:r>
-      <w:proofErr w:type="spellEnd"/>
       <w:r>
         <w:rPr>
           <w:color w:val="000000" w:themeColor="text1"/>
@@ -1241,7 +1075,6 @@
         </w:rPr>
         <w:t xml:space="preserve">« </w:t>
       </w:r>
-      <w:proofErr w:type="spellStart"/>
       <w:r>
         <w:rPr>
           <w:b/>
@@ -1251,7 +1084,6 @@
         </w:rPr>
         <w:t>robot_actions</w:t>
       </w:r>
-      <w:proofErr w:type="spellEnd"/>
       <w:r>
         <w:rPr>
           <w:color w:val="000000" w:themeColor="text1"/>
@@ -1273,7 +1105,6 @@
         </w:rPr>
         <w:t xml:space="preserve">« </w:t>
       </w:r>
-      <w:proofErr w:type="spellStart"/>
       <w:r>
         <w:rPr>
           <w:b/>
@@ -1283,7 +1114,6 @@
         </w:rPr>
         <w:t>find_way</w:t>
       </w:r>
-      <w:proofErr w:type="spellEnd"/>
       <w:r>
         <w:rPr>
           <w:color w:val="000000" w:themeColor="text1"/>
@@ -1320,7 +1150,6 @@
         </w:rPr>
         <w:t>« </w:t>
       </w:r>
-      <w:proofErr w:type="spellStart"/>
       <w:r>
         <w:rPr>
           <w:i/>
@@ -1329,7 +1158,6 @@
         </w:rPr>
         <w:t>graph_to_lenght</w:t>
       </w:r>
-      <w:proofErr w:type="spellEnd"/>
       <w:r>
         <w:rPr>
           <w:i/>
@@ -1367,61 +1195,126 @@
           <w:iCs/>
           <w:color w:val="000000" w:themeColor="text1"/>
         </w:rPr>
-        <w:t> </w:t>
-      </w:r>
-      <w:proofErr w:type="spellStart"/>
+        <w:t xml:space="preserve"> path_to_object » : </w:t>
+      </w:r>
+      <w:r>
+        <w:rPr>
+          <w:color w:val="000000" w:themeColor="text1"/>
+        </w:rPr>
+        <w:t xml:space="preserve">Cette </w:t>
+      </w:r>
+      <w:r>
+        <w:rPr>
+          <w:color w:val="000000" w:themeColor="text1"/>
+        </w:rPr>
+        <w:t xml:space="preserve">méthode </w:t>
+      </w:r>
+      <w:r>
+        <w:rPr>
+          <w:color w:val="000000" w:themeColor="text1"/>
+        </w:rPr>
+        <w:t>permet de d</w:t>
+      </w:r>
+      <w:r>
+        <w:rPr>
+          <w:color w:val="000000" w:themeColor="text1"/>
+        </w:rPr>
+        <w:t>é</w:t>
+      </w:r>
+      <w:r>
+        <w:rPr>
+          <w:color w:val="000000" w:themeColor="text1"/>
+        </w:rPr>
+        <w:t xml:space="preserve">terminer </w:t>
+      </w:r>
+      <w:r>
+        <w:rPr>
+          <w:color w:val="000000" w:themeColor="text1"/>
+        </w:rPr>
+        <w:t>quel chemin peut réaliser la commande entrée avec les différents colis.</w:t>
+      </w:r>
+    </w:p>
+    <w:p>
+      <w:pPr>
+        <w:pStyle w:val="Paragraphedeliste"/>
+        <w:ind w:left="1416"/>
+        <w:rPr>
+          <w:color w:val="000000" w:themeColor="text1"/>
+        </w:rPr>
+      </w:pPr>
       <w:r>
         <w:rPr>
           <w:i/>
           <w:iCs/>
           <w:color w:val="000000" w:themeColor="text1"/>
         </w:rPr>
-        <w:t>path_to_object</w:t>
-      </w:r>
-      <w:proofErr w:type="spellEnd"/>
+        <w:lastRenderedPageBreak/>
+        <w:t>Méthode « finds_stops » :</w:t>
+      </w:r>
+      <w:r>
+        <w:rPr>
+          <w:color w:val="000000" w:themeColor="text1"/>
+        </w:rPr>
+        <w:t xml:space="preserve"> </w:t>
+      </w:r>
+      <w:r>
+        <w:rPr>
+          <w:color w:val="000000" w:themeColor="text1"/>
+        </w:rPr>
+        <w:t xml:space="preserve"> </w:t>
+      </w:r>
+      <w:r>
+        <w:rPr>
+          <w:color w:val="000000" w:themeColor="text1"/>
+        </w:rPr>
+        <w:t xml:space="preserve">Cette méthode permet de déterminer où le robot doit s’arrêter afin </w:t>
+      </w:r>
+      <w:r>
+        <w:rPr>
+          <w:color w:val="000000" w:themeColor="text1"/>
+        </w:rPr>
+        <w:t>de ramasser tous les colis nécessaires pour la réalisation de la commande</w:t>
+      </w:r>
+      <w:r>
+        <w:rPr>
+          <w:color w:val="000000" w:themeColor="text1"/>
+        </w:rPr>
+        <w:t xml:space="preserve"> et le tout est stocké dans un tableau</w:t>
+      </w:r>
+      <w:r>
+        <w:rPr>
+          <w:color w:val="000000" w:themeColor="text1"/>
+        </w:rPr>
+        <w:t xml:space="preserve">. </w:t>
+      </w:r>
+    </w:p>
+    <w:p>
+      <w:pPr>
+        <w:pStyle w:val="Paragraphedeliste"/>
+        <w:ind w:left="1416"/>
+        <w:rPr>
+          <w:color w:val="000000" w:themeColor="text1"/>
+        </w:rPr>
+      </w:pPr>
       <w:r>
         <w:rPr>
           <w:i/>
           <w:iCs/>
           <w:color w:val="000000" w:themeColor="text1"/>
         </w:rPr>
-        <w:t xml:space="preserve"> » : </w:t>
-      </w:r>
-      <w:r>
-        <w:rPr>
-          <w:color w:val="000000" w:themeColor="text1"/>
-        </w:rPr>
-        <w:t xml:space="preserve">Cette </w:t>
-      </w:r>
-      <w:r>
-        <w:rPr>
-          <w:color w:val="000000" w:themeColor="text1"/>
-        </w:rPr>
-        <w:t xml:space="preserve">méthode </w:t>
-      </w:r>
-      <w:r>
-        <w:rPr>
-          <w:color w:val="000000" w:themeColor="text1"/>
-        </w:rPr>
-        <w:t>permet de d</w:t>
-      </w:r>
-      <w:r>
-        <w:rPr>
-          <w:color w:val="000000" w:themeColor="text1"/>
-        </w:rPr>
-        <w:t>é</w:t>
-      </w:r>
-      <w:r>
-        <w:rPr>
-          <w:color w:val="000000" w:themeColor="text1"/>
-        </w:rPr>
-        <w:t xml:space="preserve">terminer </w:t>
-      </w:r>
-      <w:r>
-        <w:rPr>
-          <w:color w:val="000000" w:themeColor="text1"/>
-        </w:rPr>
-        <w:t>quel chemin peut réaliser la commande entrée avec les différents colis.</w:t>
+        <w:t>Méthode « robot_actions » :</w:t>
+      </w:r>
+      <w:r>
+        <w:rPr>
+          <w:color w:val="000000" w:themeColor="text1"/>
+        </w:rPr>
+        <w:t xml:space="preserve"> </w:t>
+      </w:r>
+      <w:r>
+        <w:rPr>
+          <w:color w:val="000000" w:themeColor="text1"/>
+        </w:rPr>
+        <w:t>Cette méthode permet de déterminer une série d’action orchestré par le robot pour ramasser les colis aux différents points et renvoie les actions déterminées dans un tableau pour le calcul du temps.</w:t>
       </w:r>
     </w:p>
     <w:p>
@@ -1438,63 +1331,56 @@
           <w:iCs/>
           <w:color w:val="000000" w:themeColor="text1"/>
         </w:rPr>
-        <w:lastRenderedPageBreak/>
-        <w:t>Méthode « </w:t>
-      </w:r>
-      <w:proofErr w:type="spellStart"/>
-      <w:r>
-        <w:rPr>
+        <w:t>Méthode « find_way » :</w:t>
+      </w:r>
+      <w:r>
+        <w:rPr>
+          <w:color w:val="000000" w:themeColor="text1"/>
+        </w:rPr>
+        <w:t xml:space="preserve"> Cette méthode</w:t>
+      </w:r>
+      <w:r>
+        <w:rPr>
+          <w:color w:val="000000" w:themeColor="text1"/>
+        </w:rPr>
+        <w:t xml:space="preserve"> regroupe les différentes méthodes pour la réalisation en un seul et unique bloque d’action qui renvoie le tableau d’action </w:t>
+      </w:r>
+      <w:r>
+        <w:rPr>
+          <w:color w:val="000000" w:themeColor="text1"/>
+        </w:rPr>
+        <w:t>pour le calcul du temps pris par les robots.</w:t>
+      </w:r>
+    </w:p>
+    <w:p>
+      <w:pPr>
+        <w:pStyle w:val="Paragraphedeliste"/>
+        <w:numPr>
+          <w:ilvl w:val="0"/>
+          <w:numId w:val="1"/>
+        </w:numPr>
+        <w:rPr>
+          <w:color w:val="000000" w:themeColor="text1"/>
+        </w:rPr>
+      </w:pPr>
+      <w:r>
+        <w:rPr>
+          <w:b/>
+          <w:bCs/>
           <w:i/>
           <w:iCs/>
           <w:color w:val="000000" w:themeColor="text1"/>
         </w:rPr>
-        <w:t>finds_stops</w:t>
-      </w:r>
-      <w:proofErr w:type="spellEnd"/>
-      <w:r>
-        <w:rPr>
-          <w:i/>
-          <w:iCs/>
-          <w:color w:val="000000" w:themeColor="text1"/>
-        </w:rPr>
-        <w:t> » :</w:t>
-      </w:r>
-      <w:r>
-        <w:rPr>
-          <w:color w:val="000000" w:themeColor="text1"/>
-        </w:rPr>
-        <w:t xml:space="preserve"> </w:t>
-      </w:r>
-      <w:r>
-        <w:rPr>
-          <w:color w:val="000000" w:themeColor="text1"/>
-        </w:rPr>
-        <w:t xml:space="preserve"> </w:t>
-      </w:r>
-      <w:r>
-        <w:rPr>
-          <w:color w:val="000000" w:themeColor="text1"/>
-        </w:rPr>
-        <w:t xml:space="preserve">Cette méthode permet de déterminer où le robot doit s’arrêter afin </w:t>
-      </w:r>
-      <w:r>
-        <w:rPr>
-          <w:color w:val="000000" w:themeColor="text1"/>
-        </w:rPr>
-        <w:t>de ramasser tous les colis nécessaires pour la réalisation de la commande</w:t>
-      </w:r>
-      <w:r>
-        <w:rPr>
-          <w:color w:val="000000" w:themeColor="text1"/>
-        </w:rPr>
-        <w:t xml:space="preserve"> et le tout est stocké dans un tableau</w:t>
-      </w:r>
-      <w:r>
-        <w:rPr>
-          <w:color w:val="000000" w:themeColor="text1"/>
-        </w:rPr>
-        <w:t xml:space="preserve">. </w:t>
-      </w:r>
+        <w:t>Menu.py :</w:t>
+      </w:r>
+      <w:r>
+        <w:rPr>
+          <w:color w:val="000000" w:themeColor="text1"/>
+        </w:rPr>
+        <w:t xml:space="preserve"> Ce fichier contient l’interface du projet pour l’interaction en l’utilisateur et le logiciel. Elle contient les fonctions permettant de créer le graphique, d’afficher le graphe, de prendre une commande, d’afficher la dernière commande rentrée et de trouver le chemin le plus court pour réaliser cette commande.</w:t>
+      </w:r>
+      <w:bookmarkStart w:id="0" w:name="_GoBack"/>
+      <w:bookmarkEnd w:id="0"/>
     </w:p>
     <w:p>
       <w:pPr>
@@ -1504,189 +1390,78 @@
           <w:color w:val="000000" w:themeColor="text1"/>
         </w:rPr>
       </w:pPr>
-      <w:r>
-        <w:rPr>
-          <w:i/>
-          <w:iCs/>
-          <w:color w:val="000000" w:themeColor="text1"/>
-        </w:rPr>
-        <w:t>Méthode « </w:t>
-      </w:r>
-      <w:proofErr w:type="spellStart"/>
-      <w:r>
-        <w:rPr>
-          <w:i/>
-          <w:iCs/>
-          <w:color w:val="000000" w:themeColor="text1"/>
-        </w:rPr>
-        <w:t>robot_actions</w:t>
-      </w:r>
-      <w:proofErr w:type="spellEnd"/>
-      <w:r>
-        <w:rPr>
-          <w:i/>
-          <w:iCs/>
-          <w:color w:val="000000" w:themeColor="text1"/>
-        </w:rPr>
-        <w:t> » :</w:t>
-      </w:r>
-      <w:r>
-        <w:rPr>
-          <w:color w:val="000000" w:themeColor="text1"/>
-        </w:rPr>
+    </w:p>
+    <w:p>
+      <w:pPr>
+        <w:pStyle w:val="Titre1"/>
+      </w:pPr>
+      <w:r>
+        <w:t xml:space="preserve">Difficultés rencontrées </w:t>
+      </w:r>
+    </w:p>
+    <w:p>
+      <w:pPr>
+        <w:ind w:firstLine="708"/>
+      </w:pPr>
+      <w:r>
+        <w:t>L’une des difficultés principales rencontrées lors de l’élaboration de ce travail pratique fut l’implémentation de la représentation et de la création du graphique, mais ceci fut rapidement résolu par la découverte de la librairie NetworkX qui permet de créer, d’associer et d’afficher des graphiques orientés de façon simple et efficace.</w:t>
+      </w:r>
+    </w:p>
+    <w:p>
+      <w:pPr>
+        <w:ind w:firstLine="708"/>
+      </w:pPr>
+      <w:r>
+        <w:t>La deuxième diffi</w:t>
+      </w:r>
+      <w:r>
+        <w:t>culté rencontrée fut l’implémentation de l’algorithme de Dijkstra. En effet, malgré le caractère simpliste de cet algorithme, l’implémentation est une autre paire de manche</w:t>
+      </w:r>
+      <w:r>
+        <w:t xml:space="preserve">, car on devait trouver une solution pour vérifier la quantité de colis de chaque type dans les nœuds du graphique.  </w:t>
+      </w:r>
+    </w:p>
+    <w:p>
+      <w:pPr>
+        <w:ind w:firstLine="708"/>
+      </w:pPr>
+      <w:r>
+        <w:t>Finalement, la dernière difficulté rencontrée fut l’implémentation de tous les détails du travail pratique tel que les différents robots ou les différents colis</w:t>
+      </w:r>
+      <w:r>
+        <w:t xml:space="preserve"> de l’entrepôt.</w:t>
+      </w:r>
+      <w:r>
         <w:t xml:space="preserve"> </w:t>
       </w:r>
       <w:r>
-        <w:rPr>
-          <w:color w:val="000000" w:themeColor="text1"/>
-        </w:rPr>
-        <w:t>Cette méthode permet de déterminer une série d’action orchestré par le robot pour ramasser les colis aux différents points et renvoie les actions déterminées dans un tableau pour le calcul du temps.</w:t>
-      </w:r>
-    </w:p>
-    <w:p>
-      <w:pPr>
-        <w:pStyle w:val="Paragraphedeliste"/>
-        <w:ind w:left="1416"/>
-        <w:rPr>
-          <w:color w:val="000000" w:themeColor="text1"/>
-        </w:rPr>
-      </w:pPr>
-      <w:r>
-        <w:rPr>
-          <w:i/>
-          <w:iCs/>
-          <w:color w:val="000000" w:themeColor="text1"/>
-        </w:rPr>
-        <w:t>Méthode « </w:t>
-      </w:r>
-      <w:proofErr w:type="spellStart"/>
-      <w:r>
-        <w:rPr>
-          <w:i/>
-          <w:iCs/>
-          <w:color w:val="000000" w:themeColor="text1"/>
-        </w:rPr>
-        <w:t>find_way</w:t>
-      </w:r>
-      <w:proofErr w:type="spellEnd"/>
-      <w:r>
-        <w:rPr>
-          <w:i/>
-          <w:iCs/>
-          <w:color w:val="000000" w:themeColor="text1"/>
-        </w:rPr>
-        <w:t> » :</w:t>
-      </w:r>
-      <w:r>
-        <w:rPr>
-          <w:color w:val="000000" w:themeColor="text1"/>
-        </w:rPr>
-        <w:t xml:space="preserve"> Cette méthode</w:t>
-      </w:r>
-      <w:r>
-        <w:rPr>
-          <w:color w:val="000000" w:themeColor="text1"/>
-        </w:rPr>
-        <w:t xml:space="preserve"> regroupe les différentes méthodes pour la réalisation en un seul et unique bloque d’action qui renvoie le tableau d’action </w:t>
-      </w:r>
-      <w:r>
-        <w:rPr>
-          <w:color w:val="000000" w:themeColor="text1"/>
-        </w:rPr>
-        <w:t>pour le calcul du temps pris par les robots.</w:t>
-      </w:r>
-    </w:p>
-    <w:p>
-      <w:pPr>
-        <w:pStyle w:val="Paragraphedeliste"/>
-        <w:ind w:left="1416"/>
-        <w:rPr>
-          <w:color w:val="000000" w:themeColor="text1"/>
-        </w:rPr>
-      </w:pPr>
+        <w:t xml:space="preserve">Afin de ne pas oublier aucuns détails, nous avons </w:t>
+      </w:r>
+      <w:r>
+        <w:t>écrit</w:t>
+      </w:r>
+      <w:r>
+        <w:t xml:space="preserve"> un résumé qui excluait tous les détails inutiles à la réalisation de l’énoncé.</w:t>
+      </w:r>
     </w:p>
     <w:p>
       <w:pPr>
         <w:pStyle w:val="Titre1"/>
       </w:pPr>
       <w:r>
-        <w:t xml:space="preserve">Difficultés rencontrées </w:t>
-      </w:r>
-    </w:p>
-    <w:p>
-      <w:pPr>
-        <w:ind w:firstLine="708"/>
-      </w:pPr>
-      <w:r>
-        <w:t xml:space="preserve">L’une des difficultés principales rencontrées lors de l’élaboration de ce travail pratique fut l’implémentation de la représentation et de la création du graphique, mais ceci fut rapidement résolu par la découverte de la librairie </w:t>
-      </w:r>
-      <w:proofErr w:type="spellStart"/>
-      <w:r>
-        <w:t>NetworkX</w:t>
-      </w:r>
-      <w:proofErr w:type="spellEnd"/>
-      <w:r>
-        <w:t xml:space="preserve"> qui permet de créer, d’associer et d’afficher des graphiques orientés de façon simple et efficace.</w:t>
-      </w:r>
-    </w:p>
-    <w:p>
-      <w:pPr>
-        <w:ind w:firstLine="708"/>
-      </w:pPr>
-      <w:r>
-        <w:t>La deuxième diffi</w:t>
-      </w:r>
-      <w:r>
-        <w:t>culté rencontrée fut l’implémentation de l’algorithme de Dijkstra. En effet, malgré le caractère simpliste de cet algorithme, l’implémentation est une autre paire de manche</w:t>
-      </w:r>
-      <w:r>
-        <w:t xml:space="preserve">, car on devait trouver une solution pour vérifier la quantité de colis de chaque type dans les nœuds du graphique.  </w:t>
-      </w:r>
-    </w:p>
-    <w:p>
-      <w:pPr>
-        <w:ind w:firstLine="708"/>
-      </w:pPr>
-      <w:r>
-        <w:t>Finalement, la dernière difficulté rencontrée fut l’implémentation de tous les détails du travail pratique tel que les différents robots ou les différents colis</w:t>
-      </w:r>
-      <w:r>
-        <w:t xml:space="preserve"> de l’entrepôt.</w:t>
-      </w:r>
+        <w:lastRenderedPageBreak/>
+        <w:t>Conclusion</w:t>
+      </w:r>
+    </w:p>
+    <w:p>
       <w:r>
         <w:t xml:space="preserve"> </w:t>
       </w:r>
       <w:r>
-        <w:t xml:space="preserve">Afin de ne pas oublier aucuns détails, nous avons </w:t>
-      </w:r>
-      <w:r>
-        <w:t>écrit</w:t>
-      </w:r>
-      <w:r>
-        <w:t xml:space="preserve"> un résumé qui excluait tous les détails inutiles à la réalisation de l’énoncé.</w:t>
-      </w:r>
-    </w:p>
-    <w:p>
-      <w:pPr>
-        <w:pStyle w:val="Titre1"/>
-      </w:pPr>
-      <w:r>
-        <w:t>Conclusion</w:t>
-      </w:r>
-    </w:p>
-    <w:p>
-      <w:r>
-        <w:t xml:space="preserve"> </w:t>
-      </w:r>
-      <w:r>
         <w:tab/>
       </w:r>
       <w:r>
-        <w:t xml:space="preserve">La réalisation de ce travail pratique nous a permis de mieux comprendre le fonctionnement de l’algorithme de Dijkstra et les mécaniques internes qui le déficient. De plus, on a eu un exemple concret de l’utilisation des graphiques orientés dans un élément quotidien de la vie. D’un autre côté, dû au fait que nous avons réalisé ce travail en python, </w:t>
-      </w:r>
-      <w:r>
-        <w:lastRenderedPageBreak/>
-        <w:t>nous avons eu l’opportunité d’améliorer ou d’agrandir nos connaissances à propos de ce langage. En plus de réaliser le fait qu’utiliser les librairies permet de sauver beaucoup de temps sur la conception d</w:t>
+        <w:t>La réalisation de ce travail pratique nous a permis de mieux comprendre le fonctionnement de l’algorithme de Dijkstra et les mécaniques internes qui le déficient. De plus, on a eu un exemple concret de l’utilisation des graphiques orientés dans un élément quotidien de la vie. D’un autre côté, dû au fait que nous avons réalisé ce travail en python, nous avons eu l’opportunité d’améliorer ou d’agrandir nos connaissances à propos de ce langage. En plus de réaliser le fait qu’utiliser les librairies permet de sauver beaucoup de temps sur la conception d</w:t>
       </w:r>
       <w:r>
         <w:t xml:space="preserve">e codes qui existent déjà. Finalement, nos attentes pour le prochain travail pratique sont l’application des graphiques orientés sur une plus grande échelle tel que sur le plan d’une ville comme Montréal où un automobiliste doit aller d’un point A à un point B.  </w:t>

</xml_diff>

<commit_message>
ajout de la section sur le calculVitesse dans robot
</commit_message>
<xml_diff>
--- a/TP1/Rapport_TP1.docx
+++ b/TP1/Rapport_TP1.docx
@@ -293,8 +293,39 @@
           <w:sz w:val="30"/>
           <w:szCs w:val="30"/>
         </w:rPr>
-        <w:t>Paulina Stevia Nouwou Mindom</w:t>
-      </w:r>
+        <w:t xml:space="preserve">Paulina Stevia </w:t>
+      </w:r>
+      <w:proofErr w:type="spellStart"/>
+      <w:r>
+        <w:rPr>
+          <w:rFonts w:ascii="Times New Roman" w:hAnsi="Times New Roman" w:cs="Times New Roman"/>
+          <w:color w:val="auto"/>
+          <w:sz w:val="30"/>
+          <w:szCs w:val="30"/>
+        </w:rPr>
+        <w:t>Nouwou</w:t>
+      </w:r>
+      <w:proofErr w:type="spellEnd"/>
+      <w:r>
+        <w:rPr>
+          <w:rFonts w:ascii="Times New Roman" w:hAnsi="Times New Roman" w:cs="Times New Roman"/>
+          <w:color w:val="auto"/>
+          <w:sz w:val="30"/>
+          <w:szCs w:val="30"/>
+        </w:rPr>
+        <w:t xml:space="preserve"> </w:t>
+      </w:r>
+      <w:proofErr w:type="spellStart"/>
+      <w:r>
+        <w:rPr>
+          <w:rFonts w:ascii="Times New Roman" w:hAnsi="Times New Roman" w:cs="Times New Roman"/>
+          <w:color w:val="auto"/>
+          <w:sz w:val="30"/>
+          <w:szCs w:val="30"/>
+        </w:rPr>
+        <w:t>Mindom</w:t>
+      </w:r>
+      <w:proofErr w:type="spellEnd"/>
     </w:p>
     <w:p>
       <w:pPr>
@@ -555,7 +586,16 @@
           <w:rFonts w:cs="Times New Roman"/>
           <w:szCs w:val="24"/>
         </w:rPr>
-        <w:t xml:space="preserve"> dans ses entrepôts en utilisant des robots à la place des humains et notre objectif est d’optimiser le trajet de ses robots à l’aide de l’algorithme de Dijkstra. De plus, nous avons à disposition plusieurs sortes de robot qui se déplace plus ou moins vite ou qu’il peut transporter des charges plus lourdes. </w:t>
+        <w:t xml:space="preserve"> dans ses entrepôts en utilisant des robots à la place des humains et notre objectif est d’optimiser le trajet de ses robots à l’aide de l’algorithme </w:t>
+      </w:r>
+      <w:bookmarkStart w:id="0" w:name="_GoBack"/>
+      <w:bookmarkEnd w:id="0"/>
+      <w:r>
+        <w:rPr>
+          <w:rFonts w:cs="Times New Roman"/>
+          <w:szCs w:val="24"/>
+        </w:rPr>
+        <w:t xml:space="preserve">de Dijkstra. De plus, nous avons à disposition plusieurs sortes de robot qui se déplace plus ou moins vite ou qu’il peut transporter des charges plus lourdes. </w:t>
       </w:r>
     </w:p>
     <w:p>
@@ -673,12 +713,14 @@
         <w:lastRenderedPageBreak/>
         <w:t xml:space="preserve">d’implanter certaines fonctions requises pour la réalisation de ce travail pratique. La première librairie utilisée est </w:t>
       </w:r>
+      <w:proofErr w:type="spellStart"/>
       <w:r>
         <w:rPr>
           <w:b/>
         </w:rPr>
         <w:t>NetworkX</w:t>
       </w:r>
+      <w:proofErr w:type="spellEnd"/>
       <w:r>
         <w:rPr>
           <w:b/>
@@ -744,6 +786,7 @@
         </w:rPr>
         <w:t xml:space="preserve"> Contient la méthode « </w:t>
       </w:r>
+      <w:proofErr w:type="spellStart"/>
       <w:r>
         <w:rPr>
           <w:b/>
@@ -752,12 +795,35 @@
         </w:rPr>
         <w:t>fillGraphFromFile</w:t>
       </w:r>
-      <w:r>
-        <w:rPr>
-          <w:color w:val="000000" w:themeColor="text1"/>
-        </w:rPr>
-        <w:t xml:space="preserve"> » qui permet de créer le graphique orienté à l’aide d’un fichier texte passé en argument et de la librairie NetworkX. </w:t>
-      </w:r>
+      <w:proofErr w:type="spellEnd"/>
+      <w:r>
+        <w:rPr>
+          <w:color w:val="000000" w:themeColor="text1"/>
+        </w:rPr>
+        <w:t xml:space="preserve"> » qui permet de créer le graphique orienté à l’aide d’un fichier texte passé en argument et de la librairie </w:t>
+      </w:r>
+      <w:proofErr w:type="spellStart"/>
+      <w:r>
+        <w:rPr>
+          <w:color w:val="000000" w:themeColor="text1"/>
+        </w:rPr>
+        <w:t>NetworkX</w:t>
+      </w:r>
+      <w:proofErr w:type="spellEnd"/>
+      <w:r>
+        <w:rPr>
+          <w:color w:val="000000" w:themeColor="text1"/>
+        </w:rPr>
+        <w:t xml:space="preserve">. </w:t>
+      </w:r>
+    </w:p>
+    <w:p>
+      <w:pPr>
+        <w:pStyle w:val="Paragraphedeliste"/>
+        <w:rPr>
+          <w:color w:val="000000" w:themeColor="text1"/>
+        </w:rPr>
+      </w:pPr>
     </w:p>
     <w:p>
       <w:pPr>
@@ -806,6 +872,7 @@
         </w:rPr>
         <w:t> », « </w:t>
       </w:r>
+      <w:proofErr w:type="spellStart"/>
       <w:r>
         <w:rPr>
           <w:b/>
@@ -814,12 +881,14 @@
         </w:rPr>
         <w:t>commandeValide</w:t>
       </w:r>
+      <w:proofErr w:type="spellEnd"/>
       <w:r>
         <w:rPr>
           <w:color w:val="000000" w:themeColor="text1"/>
         </w:rPr>
         <w:t> » et « </w:t>
       </w:r>
+      <w:proofErr w:type="spellStart"/>
       <w:r>
         <w:rPr>
           <w:b/>
@@ -828,6 +897,7 @@
         </w:rPr>
         <w:t>afficherCommande</w:t>
       </w:r>
+      <w:proofErr w:type="spellEnd"/>
       <w:r>
         <w:rPr>
           <w:color w:val="000000" w:themeColor="text1"/>
@@ -878,7 +948,25 @@
           <w:iCs/>
           <w:color w:val="000000" w:themeColor="text1"/>
         </w:rPr>
-        <w:t>Méthode « commandeValide »</w:t>
+        <w:t>Méthode « </w:t>
+      </w:r>
+      <w:proofErr w:type="spellStart"/>
+      <w:r>
+        <w:rPr>
+          <w:i/>
+          <w:iCs/>
+          <w:color w:val="000000" w:themeColor="text1"/>
+        </w:rPr>
+        <w:t>commandeValide</w:t>
+      </w:r>
+      <w:proofErr w:type="spellEnd"/>
+      <w:r>
+        <w:rPr>
+          <w:i/>
+          <w:iCs/>
+          <w:color w:val="000000" w:themeColor="text1"/>
+        </w:rPr>
+        <w:t> »</w:t>
       </w:r>
       <w:r>
         <w:rPr>
@@ -901,14 +989,33 @@
           <w:iCs/>
           <w:color w:val="000000" w:themeColor="text1"/>
         </w:rPr>
-        <w:t>Méthode « afficherCommande</w:t>
-      </w:r>
+        <w:t>Méthode « </w:t>
+      </w:r>
+      <w:proofErr w:type="spellStart"/>
+      <w:r>
+        <w:rPr>
+          <w:i/>
+          <w:iCs/>
+          <w:color w:val="000000" w:themeColor="text1"/>
+        </w:rPr>
+        <w:t>afficherCommande</w:t>
+      </w:r>
+      <w:proofErr w:type="spellEnd"/>
       <w:r>
         <w:rPr>
           <w:color w:val="000000" w:themeColor="text1"/>
         </w:rPr>
         <w:t> » : cette méthode permet d’afficher la commande rentrer.</w:t>
       </w:r>
+    </w:p>
+    <w:p>
+      <w:pPr>
+        <w:pStyle w:val="Paragraphedeliste"/>
+        <w:ind w:firstLine="696"/>
+        <w:rPr>
+          <w:color w:val="000000" w:themeColor="text1"/>
+        </w:rPr>
+      </w:pPr>
     </w:p>
     <w:p>
       <w:pPr>
@@ -941,8 +1048,84 @@
         <w:rPr>
           <w:color w:val="000000" w:themeColor="text1"/>
         </w:rPr>
-        <w:t xml:space="preserve"> Ce fichier contient les conteneurs des différents colis que le robot va récupérer tout au long de son parcours c’est-à-dire « conteneurA » pour les colis de type A, « conteneurB » pour les colis de type B et « conteneurC pour les colis de type C.</w:t>
-      </w:r>
+        <w:t xml:space="preserve"> Ce fichier contient les conteneurs des différents colis que le robot va récupérer tout au long de son parcours c’est-à-dire « </w:t>
+      </w:r>
+      <w:proofErr w:type="spellStart"/>
+      <w:r>
+        <w:rPr>
+          <w:color w:val="000000" w:themeColor="text1"/>
+        </w:rPr>
+        <w:t>conteneurA</w:t>
+      </w:r>
+      <w:proofErr w:type="spellEnd"/>
+      <w:r>
+        <w:rPr>
+          <w:color w:val="000000" w:themeColor="text1"/>
+        </w:rPr>
+        <w:t> » pour les colis de type A, « </w:t>
+      </w:r>
+      <w:proofErr w:type="spellStart"/>
+      <w:r>
+        <w:rPr>
+          <w:color w:val="000000" w:themeColor="text1"/>
+        </w:rPr>
+        <w:t>conteneurB</w:t>
+      </w:r>
+      <w:proofErr w:type="spellEnd"/>
+      <w:r>
+        <w:rPr>
+          <w:color w:val="000000" w:themeColor="text1"/>
+        </w:rPr>
+        <w:t> » pour les colis de type B et « </w:t>
+      </w:r>
+      <w:proofErr w:type="spellStart"/>
+      <w:r>
+        <w:rPr>
+          <w:color w:val="000000" w:themeColor="text1"/>
+        </w:rPr>
+        <w:t>conteneurC</w:t>
+      </w:r>
+      <w:proofErr w:type="spellEnd"/>
+      <w:r>
+        <w:rPr>
+          <w:color w:val="000000" w:themeColor="text1"/>
+        </w:rPr>
+        <w:t xml:space="preserve"> pour les colis de type C.</w:t>
+      </w:r>
+      <w:r>
+        <w:rPr>
+          <w:color w:val="000000" w:themeColor="text1"/>
+        </w:rPr>
+        <w:t xml:space="preserve"> De plus</w:t>
+      </w:r>
+      <w:r>
+        <w:rPr>
+          <w:color w:val="000000" w:themeColor="text1"/>
+        </w:rPr>
+        <w:t>, la méthode « </w:t>
+      </w:r>
+      <w:proofErr w:type="spellStart"/>
+      <w:r>
+        <w:rPr>
+          <w:color w:val="000000" w:themeColor="text1"/>
+        </w:rPr>
+        <w:t>calculVitesse</w:t>
+      </w:r>
+      <w:proofErr w:type="spellEnd"/>
+      <w:r>
+        <w:rPr>
+          <w:color w:val="000000" w:themeColor="text1"/>
+        </w:rPr>
+        <w:t> » permet de calculer la vitesse du robot pour aller à chacun des points du graphe.</w:t>
+      </w:r>
+    </w:p>
+    <w:p>
+      <w:pPr>
+        <w:pStyle w:val="Paragraphedeliste"/>
+        <w:rPr>
+          <w:color w:val="000000" w:themeColor="text1"/>
+        </w:rPr>
+      </w:pPr>
     </w:p>
     <w:p>
       <w:pPr>
@@ -983,8 +1166,41 @@
           <w:color w:val="000000" w:themeColor="text1"/>
           <w:lang w:val="en-US"/>
         </w:rPr>
-        <w:t>Il contient les méthodes « </w:t>
-      </w:r>
+        <w:t xml:space="preserve">Il </w:t>
+      </w:r>
+      <w:proofErr w:type="spellStart"/>
+      <w:r>
+        <w:rPr>
+          <w:color w:val="000000" w:themeColor="text1"/>
+          <w:lang w:val="en-US"/>
+        </w:rPr>
+        <w:t>contient</w:t>
+      </w:r>
+      <w:proofErr w:type="spellEnd"/>
+      <w:r>
+        <w:rPr>
+          <w:color w:val="000000" w:themeColor="text1"/>
+          <w:lang w:val="en-US"/>
+        </w:rPr>
+        <w:t xml:space="preserve"> les </w:t>
+      </w:r>
+      <w:proofErr w:type="spellStart"/>
+      <w:r>
+        <w:rPr>
+          <w:color w:val="000000" w:themeColor="text1"/>
+          <w:lang w:val="en-US"/>
+        </w:rPr>
+        <w:t>méthodes</w:t>
+      </w:r>
+      <w:proofErr w:type="spellEnd"/>
+      <w:r>
+        <w:rPr>
+          <w:color w:val="000000" w:themeColor="text1"/>
+          <w:lang w:val="en-US"/>
+        </w:rPr>
+        <w:t xml:space="preserve"> « </w:t>
+      </w:r>
+      <w:proofErr w:type="spellStart"/>
       <w:r>
         <w:rPr>
           <w:b/>
@@ -994,6 +1210,7 @@
         </w:rPr>
         <w:t>graph_to_lenght</w:t>
       </w:r>
+      <w:proofErr w:type="spellEnd"/>
       <w:r>
         <w:rPr>
           <w:color w:val="000000" w:themeColor="text1"/>
@@ -1001,6 +1218,7 @@
         </w:rPr>
         <w:t> », « </w:t>
       </w:r>
+      <w:proofErr w:type="spellStart"/>
       <w:r>
         <w:rPr>
           <w:b/>
@@ -1010,6 +1228,7 @@
         </w:rPr>
         <w:t>path_to_object</w:t>
       </w:r>
+      <w:proofErr w:type="spellEnd"/>
       <w:r>
         <w:rPr>
           <w:color w:val="000000" w:themeColor="text1"/>
@@ -1038,6 +1257,7 @@
         </w:rPr>
         <w:t xml:space="preserve"> </w:t>
       </w:r>
+      <w:proofErr w:type="spellStart"/>
       <w:r>
         <w:rPr>
           <w:b/>
@@ -1047,6 +1267,7 @@
         </w:rPr>
         <w:t>finds_stops</w:t>
       </w:r>
+      <w:proofErr w:type="spellEnd"/>
       <w:r>
         <w:rPr>
           <w:color w:val="000000" w:themeColor="text1"/>
@@ -1075,6 +1296,7 @@
         </w:rPr>
         <w:t xml:space="preserve">« </w:t>
       </w:r>
+      <w:proofErr w:type="spellStart"/>
       <w:r>
         <w:rPr>
           <w:b/>
@@ -1084,6 +1306,7 @@
         </w:rPr>
         <w:t>robot_actions</w:t>
       </w:r>
+      <w:proofErr w:type="spellEnd"/>
       <w:r>
         <w:rPr>
           <w:color w:val="000000" w:themeColor="text1"/>
@@ -1105,6 +1328,7 @@
         </w:rPr>
         <w:t xml:space="preserve">« </w:t>
       </w:r>
+      <w:proofErr w:type="spellStart"/>
       <w:r>
         <w:rPr>
           <w:b/>
@@ -1114,6 +1338,7 @@
         </w:rPr>
         <w:t>find_way</w:t>
       </w:r>
+      <w:proofErr w:type="spellEnd"/>
       <w:r>
         <w:rPr>
           <w:color w:val="000000" w:themeColor="text1"/>
@@ -1150,6 +1375,7 @@
         </w:rPr>
         <w:t>« </w:t>
       </w:r>
+      <w:proofErr w:type="spellStart"/>
       <w:r>
         <w:rPr>
           <w:i/>
@@ -1158,6 +1384,7 @@
         </w:rPr>
         <w:t>graph_to_lenght</w:t>
       </w:r>
+      <w:proofErr w:type="spellEnd"/>
       <w:r>
         <w:rPr>
           <w:i/>
@@ -1187,6 +1414,7 @@
           <w:iCs/>
           <w:color w:val="000000" w:themeColor="text1"/>
         </w:rPr>
+        <w:lastRenderedPageBreak/>
         <w:t>Méthode «</w:t>
       </w:r>
       <w:r>
@@ -1195,7 +1423,25 @@
           <w:iCs/>
           <w:color w:val="000000" w:themeColor="text1"/>
         </w:rPr>
-        <w:t xml:space="preserve"> path_to_object » : </w:t>
+        <w:t> </w:t>
+      </w:r>
+      <w:proofErr w:type="spellStart"/>
+      <w:r>
+        <w:rPr>
+          <w:i/>
+          <w:iCs/>
+          <w:color w:val="000000" w:themeColor="text1"/>
+        </w:rPr>
+        <w:t>path_to_object</w:t>
+      </w:r>
+      <w:proofErr w:type="spellEnd"/>
+      <w:r>
+        <w:rPr>
+          <w:i/>
+          <w:iCs/>
+          <w:color w:val="000000" w:themeColor="text1"/>
+        </w:rPr>
+        <w:t xml:space="preserve"> » : </w:t>
       </w:r>
       <w:r>
         <w:rPr>
@@ -1248,8 +1494,25 @@
           <w:iCs/>
           <w:color w:val="000000" w:themeColor="text1"/>
         </w:rPr>
-        <w:lastRenderedPageBreak/>
-        <w:t>Méthode « finds_stops » :</w:t>
+        <w:t>Méthode « </w:t>
+      </w:r>
+      <w:proofErr w:type="spellStart"/>
+      <w:r>
+        <w:rPr>
+          <w:i/>
+          <w:iCs/>
+          <w:color w:val="000000" w:themeColor="text1"/>
+        </w:rPr>
+        <w:t>finds_stops</w:t>
+      </w:r>
+      <w:proofErr w:type="spellEnd"/>
+      <w:r>
+        <w:rPr>
+          <w:i/>
+          <w:iCs/>
+          <w:color w:val="000000" w:themeColor="text1"/>
+        </w:rPr>
+        <w:t> » :</w:t>
       </w:r>
       <w:r>
         <w:rPr>
@@ -1302,7 +1565,25 @@
           <w:iCs/>
           <w:color w:val="000000" w:themeColor="text1"/>
         </w:rPr>
-        <w:t>Méthode « robot_actions » :</w:t>
+        <w:t>Méthode « </w:t>
+      </w:r>
+      <w:proofErr w:type="spellStart"/>
+      <w:r>
+        <w:rPr>
+          <w:i/>
+          <w:iCs/>
+          <w:color w:val="000000" w:themeColor="text1"/>
+        </w:rPr>
+        <w:t>robot_actions</w:t>
+      </w:r>
+      <w:proofErr w:type="spellEnd"/>
+      <w:r>
+        <w:rPr>
+          <w:i/>
+          <w:iCs/>
+          <w:color w:val="000000" w:themeColor="text1"/>
+        </w:rPr>
+        <w:t> » :</w:t>
       </w:r>
       <w:r>
         <w:rPr>
@@ -1331,7 +1612,25 @@
           <w:iCs/>
           <w:color w:val="000000" w:themeColor="text1"/>
         </w:rPr>
-        <w:t>Méthode « find_way » :</w:t>
+        <w:t>Méthode « </w:t>
+      </w:r>
+      <w:proofErr w:type="spellStart"/>
+      <w:r>
+        <w:rPr>
+          <w:i/>
+          <w:iCs/>
+          <w:color w:val="000000" w:themeColor="text1"/>
+        </w:rPr>
+        <w:t>find_way</w:t>
+      </w:r>
+      <w:proofErr w:type="spellEnd"/>
+      <w:r>
+        <w:rPr>
+          <w:i/>
+          <w:iCs/>
+          <w:color w:val="000000" w:themeColor="text1"/>
+        </w:rPr>
+        <w:t> » :</w:t>
       </w:r>
       <w:r>
         <w:rPr>
@@ -1351,6 +1650,15 @@
         </w:rPr>
         <w:t>pour le calcul du temps pris par les robots.</w:t>
       </w:r>
+    </w:p>
+    <w:p>
+      <w:pPr>
+        <w:pStyle w:val="Paragraphedeliste"/>
+        <w:ind w:left="1416"/>
+        <w:rPr>
+          <w:color w:val="000000" w:themeColor="text1"/>
+        </w:rPr>
+      </w:pPr>
     </w:p>
     <w:p>
       <w:pPr>
@@ -1377,10 +1685,22 @@
         <w:rPr>
           <w:color w:val="000000" w:themeColor="text1"/>
         </w:rPr>
-        <w:t xml:space="preserve"> Ce fichier contient l’interface du projet pour l’interaction en l’utilisateur et le logiciel. Elle contient les fonctions permettant de créer le graphique, d’afficher le graphe, de prendre une commande, d’afficher la dernière commande rentrée et de trouver le chemin le plus court pour réaliser cette commande.</w:t>
-      </w:r>
-      <w:bookmarkStart w:id="0" w:name="_GoBack"/>
-      <w:bookmarkEnd w:id="0"/>
+        <w:t xml:space="preserve"> Ce fichier contient l’interface du projet pour l’interaction en l’utilisateur et le logiciel. Elle contient les fonctions permettant de créer le graphique, d’afficher le </w:t>
+      </w:r>
+      <w:proofErr w:type="spellStart"/>
+      <w:r>
+        <w:rPr>
+          <w:color w:val="000000" w:themeColor="text1"/>
+        </w:rPr>
+        <w:t>graphe</w:t>
+      </w:r>
+      <w:proofErr w:type="spellEnd"/>
+      <w:r>
+        <w:rPr>
+          <w:color w:val="000000" w:themeColor="text1"/>
+        </w:rPr>
+        <w:t>, de prendre une commande, d’afficher la dernière commande rentrée et de trouver le chemin le plus court pour réaliser cette commande.</w:t>
+      </w:r>
     </w:p>
     <w:p>
       <w:pPr>
@@ -1404,7 +1724,15 @@
         <w:ind w:firstLine="708"/>
       </w:pPr>
       <w:r>
-        <w:t>L’une des difficultés principales rencontrées lors de l’élaboration de ce travail pratique fut l’implémentation de la représentation et de la création du graphique, mais ceci fut rapidement résolu par la découverte de la librairie NetworkX qui permet de créer, d’associer et d’afficher des graphiques orientés de façon simple et efficace.</w:t>
+        <w:t xml:space="preserve">L’une des difficultés principales rencontrées lors de l’élaboration de ce travail pratique fut l’implémentation de la représentation et de la création du graphique, mais ceci fut rapidement résolu par la découverte de la librairie </w:t>
+      </w:r>
+      <w:proofErr w:type="spellStart"/>
+      <w:r>
+        <w:t>NetworkX</w:t>
+      </w:r>
+      <w:proofErr w:type="spellEnd"/>
+      <w:r>
+        <w:t xml:space="preserve"> qui permet de créer, d’associer et d’afficher des graphiques orientés de façon simple et efficace.</w:t>
       </w:r>
     </w:p>
     <w:p>
@@ -1435,7 +1763,11 @@
         <w:t xml:space="preserve"> </w:t>
       </w:r>
       <w:r>
-        <w:t xml:space="preserve">Afin de ne pas oublier aucuns détails, nous avons </w:t>
+        <w:t xml:space="preserve">Afin de </w:t>
+      </w:r>
+      <w:r>
+        <w:lastRenderedPageBreak/>
+        <w:t xml:space="preserve">ne pas oublier aucuns détails, nous avons </w:t>
       </w:r>
       <w:r>
         <w:t>écrit</w:t>
@@ -1449,7 +1781,6 @@
         <w:pStyle w:val="Titre1"/>
       </w:pPr>
       <w:r>
-        <w:lastRenderedPageBreak/>
         <w:t>Conclusion</w:t>
       </w:r>
     </w:p>

</xml_diff>

<commit_message>
correction orthographe et grammaire
</commit_message>
<xml_diff>
--- a/TP1/Rapport_TP1.docx
+++ b/TP1/Rapport_TP1.docx
@@ -565,7 +565,7 @@
           <w:rFonts w:cs="Times New Roman"/>
           <w:szCs w:val="24"/>
         </w:rPr>
-        <w:t>û</w:t>
+        <w:t>u</w:t>
       </w:r>
       <w:r>
         <w:rPr>
@@ -586,16 +586,35 @@
           <w:rFonts w:cs="Times New Roman"/>
           <w:szCs w:val="24"/>
         </w:rPr>
-        <w:t xml:space="preserve"> dans ses entrepôts en utilisant des robots à la place des humains et notre objectif est d’optimiser le trajet de ses robots à l’aide de l’algorithme </w:t>
-      </w:r>
-      <w:bookmarkStart w:id="0" w:name="_GoBack"/>
-      <w:bookmarkEnd w:id="0"/>
+        <w:t xml:space="preserve"> dans ses entrepôts en utilisant des robots à la place des humains et notre objectif est d’optimiser le trajet de ses robots à l’aide de l’algorithme de Dijkstra. De plus, nous avons à disposition plusieurs sortes de robot</w:t>
+      </w:r>
       <w:r>
         <w:rPr>
           <w:rFonts w:cs="Times New Roman"/>
           <w:szCs w:val="24"/>
         </w:rPr>
-        <w:t xml:space="preserve">de Dijkstra. De plus, nous avons à disposition plusieurs sortes de robot qui se déplace plus ou moins vite ou qu’il peut transporter des charges plus lourdes. </w:t>
+        <w:t>s</w:t>
+      </w:r>
+      <w:r>
+        <w:rPr>
+          <w:rFonts w:cs="Times New Roman"/>
+          <w:szCs w:val="24"/>
+        </w:rPr>
+        <w:t xml:space="preserve"> qui se déplace</w:t>
+      </w:r>
+      <w:r>
+        <w:rPr>
+          <w:rFonts w:cs="Times New Roman"/>
+          <w:szCs w:val="24"/>
+        </w:rPr>
+        <w:t>nt</w:t>
+      </w:r>
+      <w:r>
+        <w:rPr>
+          <w:rFonts w:cs="Times New Roman"/>
+          <w:szCs w:val="24"/>
+        </w:rPr>
+        <w:t xml:space="preserve"> plus ou moins vite ou qu’il peut transporter des charges plus lourdes. </w:t>
       </w:r>
     </w:p>
     <w:p>
@@ -674,20 +693,34 @@
           <w:rFonts w:cs="Times New Roman"/>
           <w:szCs w:val="24"/>
         </w:rPr>
-        <w:t>Le point 0 représente le point de départ</w:t>
+        <w:t>Le point</w:t>
       </w:r>
       <w:r>
         <w:rPr>
           <w:rFonts w:cs="Times New Roman"/>
           <w:szCs w:val="24"/>
         </w:rPr>
-        <w:t xml:space="preserve"> et de retour des robots</w:t>
+        <w:t> </w:t>
       </w:r>
       <w:r>
         <w:rPr>
           <w:rFonts w:cs="Times New Roman"/>
           <w:szCs w:val="24"/>
         </w:rPr>
+        <w:t>0 représente le point de départ</w:t>
+      </w:r>
+      <w:r>
+        <w:rPr>
+          <w:rFonts w:cs="Times New Roman"/>
+          <w:szCs w:val="24"/>
+        </w:rPr>
+        <w:t xml:space="preserve"> et de retour des robots</w:t>
+      </w:r>
+      <w:r>
+        <w:rPr>
+          <w:rFonts w:cs="Times New Roman"/>
+          <w:szCs w:val="24"/>
+        </w:rPr>
         <w:t>.</w:t>
       </w:r>
     </w:p>
@@ -696,6 +729,7 @@
         <w:pStyle w:val="Titre1"/>
       </w:pPr>
       <w:r>
+        <w:lastRenderedPageBreak/>
         <w:t>Notre Solution</w:t>
       </w:r>
     </w:p>
@@ -707,11 +741,13 @@
         </w:rPr>
       </w:pPr>
       <w:r>
-        <w:t xml:space="preserve">Pour résoudre ce problème, nous avons décidé d’écrire notre solution en python. En effet, l’avantage d’utiliser python est dû au fait qu’il existe des librairies qui permettent </w:t>
-      </w:r>
-      <w:r>
-        <w:lastRenderedPageBreak/>
-        <w:t xml:space="preserve">d’implanter certaines fonctions requises pour la réalisation de ce travail pratique. La première librairie utilisée est </w:t>
+        <w:t xml:space="preserve">Pour résoudre ce problème, nous avons décidé d’écrire notre solution en python. En effet, l’avantage d’utiliser </w:t>
+      </w:r>
+      <w:r>
+        <w:t>P</w:t>
+      </w:r>
+      <w:r>
+        <w:t xml:space="preserve">ython est dû au fait qu’il existe des librairies qui permettent d’implanter certaines fonctions requises pour la réalisation de ce travail pratique. La première librairie utilisée est </w:t>
       </w:r>
       <w:proofErr w:type="spellStart"/>
       <w:r>
@@ -731,26 +767,57 @@
         <w:t>qui permet de créer facilement des graphes et de les afficher à l’aide de simple méthode</w:t>
       </w:r>
       <w:r>
+        <w:t xml:space="preserve"> et la seconde librairie importée est la librairie </w:t>
+      </w:r>
+      <w:proofErr w:type="spellStart"/>
+      <w:r>
+        <w:t>matplotlib</w:t>
+      </w:r>
+      <w:bookmarkStart w:id="0" w:name="_GoBack"/>
+      <w:proofErr w:type="spellEnd"/>
+      <w:r>
+        <w:t>.</w:t>
+      </w:r>
+      <w:bookmarkEnd w:id="0"/>
+      <w:r>
         <w:t xml:space="preserve"> </w:t>
       </w:r>
+      <w:proofErr w:type="spellStart"/>
+      <w:proofErr w:type="gramStart"/>
+      <w:r>
+        <w:t>pyplot</w:t>
+      </w:r>
+      <w:proofErr w:type="spellEnd"/>
+      <w:proofErr w:type="gramEnd"/>
+      <w:r>
+        <w:t xml:space="preserve"> qu’on utilise pour la l’affichage du graphique orienté</w:t>
+      </w:r>
+      <w:r>
+        <w:t>.</w:t>
+      </w:r>
+      <w:r>
+        <w:t xml:space="preserve"> </w:t>
+      </w:r>
       <w:r>
         <w:rPr>
           <w:color w:val="000000" w:themeColor="text1"/>
           <w:highlight w:val="yellow"/>
         </w:rPr>
-        <w:t>(À installer sur votre ordinateur pour le bon fonctionnement du code remis)</w:t>
-      </w:r>
-      <w:r>
-        <w:rPr>
-          <w:color w:val="000000" w:themeColor="text1"/>
+        <w:t>(À installer sur votre ordinateur pour le bon fonctionnement du code remis</w:t>
+      </w:r>
+      <w:r>
+        <w:rPr>
+          <w:color w:val="000000" w:themeColor="text1"/>
+          <w:highlight w:val="yellow"/>
         </w:rPr>
         <w:t>.</w:t>
       </w:r>
       <w:r>
         <w:rPr>
           <w:color w:val="000000" w:themeColor="text1"/>
-        </w:rPr>
-        <w:t xml:space="preserve"> </w:t>
+          <w:highlight w:val="yellow"/>
+        </w:rPr>
+        <w:t>)</w:t>
       </w:r>
     </w:p>
     <w:p>
@@ -784,7 +851,25 @@
         <w:rPr>
           <w:color w:val="000000" w:themeColor="text1"/>
         </w:rPr>
-        <w:t xml:space="preserve"> Contient la méthode « </w:t>
+        <w:t xml:space="preserve"> Contien</w:t>
+      </w:r>
+      <w:r>
+        <w:rPr>
+          <w:color w:val="000000" w:themeColor="text1"/>
+        </w:rPr>
+        <w:t>s</w:t>
+      </w:r>
+      <w:r>
+        <w:rPr>
+          <w:color w:val="000000" w:themeColor="text1"/>
+        </w:rPr>
+        <w:t xml:space="preserve"> la méthode «</w:t>
+      </w:r>
+      <w:r>
+        <w:rPr>
+          <w:color w:val="000000" w:themeColor="text1"/>
+        </w:rPr>
+        <w:t> </w:t>
       </w:r>
       <w:proofErr w:type="spellStart"/>
       <w:r>
@@ -800,7 +885,13 @@
         <w:rPr>
           <w:color w:val="000000" w:themeColor="text1"/>
         </w:rPr>
-        <w:t xml:space="preserve"> » qui permet de créer le graphique orienté à l’aide d’un fichier texte passé en argument et de la librairie </w:t>
+        <w:t> </w:t>
+      </w:r>
+      <w:r>
+        <w:rPr>
+          <w:color w:val="000000" w:themeColor="text1"/>
+        </w:rPr>
+        <w:t xml:space="preserve">» qui permet de créer le graphique orienté à l’aide d’un fichier texte passé en argument et de la librairie </w:t>
       </w:r>
       <w:proofErr w:type="spellStart"/>
       <w:r>
@@ -856,7 +947,13 @@
         <w:rPr>
           <w:color w:val="000000" w:themeColor="text1"/>
         </w:rPr>
-        <w:t xml:space="preserve"> Ce fichier permet d’initialiser la commande du robot. Elle contient les méthodes « </w:t>
+        <w:t xml:space="preserve"> Ce fichier permet d’initialiser la commande du robot. Elle contient les méthodes «</w:t>
+      </w:r>
+      <w:r>
+        <w:rPr>
+          <w:color w:val="000000" w:themeColor="text1"/>
+        </w:rPr>
+        <w:t> </w:t>
       </w:r>
       <w:r>
         <w:rPr>
@@ -870,7 +967,19 @@
         <w:rPr>
           <w:color w:val="000000" w:themeColor="text1"/>
         </w:rPr>
-        <w:t> », « </w:t>
+        <w:t> </w:t>
+      </w:r>
+      <w:r>
+        <w:rPr>
+          <w:color w:val="000000" w:themeColor="text1"/>
+        </w:rPr>
+        <w:t>», «</w:t>
+      </w:r>
+      <w:r>
+        <w:rPr>
+          <w:color w:val="000000" w:themeColor="text1"/>
+        </w:rPr>
+        <w:t> </w:t>
       </w:r>
       <w:proofErr w:type="spellStart"/>
       <w:r>
@@ -886,7 +995,19 @@
         <w:rPr>
           <w:color w:val="000000" w:themeColor="text1"/>
         </w:rPr>
-        <w:t> » et « </w:t>
+        <w:t> </w:t>
+      </w:r>
+      <w:r>
+        <w:rPr>
+          <w:color w:val="000000" w:themeColor="text1"/>
+        </w:rPr>
+        <w:t>» et «</w:t>
+      </w:r>
+      <w:r>
+        <w:rPr>
+          <w:color w:val="000000" w:themeColor="text1"/>
+        </w:rPr>
+        <w:t> </w:t>
       </w:r>
       <w:proofErr w:type="spellStart"/>
       <w:r>
@@ -902,7 +1023,13 @@
         <w:rPr>
           <w:color w:val="000000" w:themeColor="text1"/>
         </w:rPr>
-        <w:t> » :</w:t>
+        <w:t> </w:t>
+      </w:r>
+      <w:r>
+        <w:rPr>
+          <w:color w:val="000000" w:themeColor="text1"/>
+        </w:rPr>
+        <w:t>» :</w:t>
       </w:r>
     </w:p>
     <w:p>
@@ -919,7 +1046,39 @@
           <w:iCs/>
           <w:color w:val="000000" w:themeColor="text1"/>
         </w:rPr>
-        <w:t>Méthode « setter »</w:t>
+        <w:t>Méthode «</w:t>
+      </w:r>
+      <w:r>
+        <w:rPr>
+          <w:i/>
+          <w:iCs/>
+          <w:color w:val="000000" w:themeColor="text1"/>
+        </w:rPr>
+        <w:t> </w:t>
+      </w:r>
+      <w:r>
+        <w:rPr>
+          <w:i/>
+          <w:iCs/>
+          <w:color w:val="000000" w:themeColor="text1"/>
+        </w:rPr>
+        <w:t>setter</w:t>
+      </w:r>
+      <w:r>
+        <w:rPr>
+          <w:i/>
+          <w:iCs/>
+          <w:color w:val="000000" w:themeColor="text1"/>
+        </w:rPr>
+        <w:t> </w:t>
+      </w:r>
+      <w:r>
+        <w:rPr>
+          <w:i/>
+          <w:iCs/>
+          <w:color w:val="000000" w:themeColor="text1"/>
+        </w:rPr>
+        <w:t>»</w:t>
       </w:r>
       <w:r>
         <w:rPr>
@@ -948,7 +1107,15 @@
           <w:iCs/>
           <w:color w:val="000000" w:themeColor="text1"/>
         </w:rPr>
-        <w:t>Méthode « </w:t>
+        <w:t>Méthode «</w:t>
+      </w:r>
+      <w:r>
+        <w:rPr>
+          <w:i/>
+          <w:iCs/>
+          <w:color w:val="000000" w:themeColor="text1"/>
+        </w:rPr>
+        <w:t> </w:t>
       </w:r>
       <w:proofErr w:type="spellStart"/>
       <w:r>
@@ -966,7 +1133,15 @@
           <w:iCs/>
           <w:color w:val="000000" w:themeColor="text1"/>
         </w:rPr>
-        <w:t> »</w:t>
+        <w:t> </w:t>
+      </w:r>
+      <w:r>
+        <w:rPr>
+          <w:i/>
+          <w:iCs/>
+          <w:color w:val="000000" w:themeColor="text1"/>
+        </w:rPr>
+        <w:t>»</w:t>
       </w:r>
       <w:r>
         <w:rPr>
@@ -989,7 +1164,15 @@
           <w:iCs/>
           <w:color w:val="000000" w:themeColor="text1"/>
         </w:rPr>
-        <w:t>Méthode « </w:t>
+        <w:t>Méthode «</w:t>
+      </w:r>
+      <w:r>
+        <w:rPr>
+          <w:i/>
+          <w:iCs/>
+          <w:color w:val="000000" w:themeColor="text1"/>
+        </w:rPr>
+        <w:t> </w:t>
       </w:r>
       <w:proofErr w:type="spellStart"/>
       <w:r>
@@ -1005,7 +1188,25 @@
         <w:rPr>
           <w:color w:val="000000" w:themeColor="text1"/>
         </w:rPr>
-        <w:t> » : cette méthode permet d’afficher la commande rentrer.</w:t>
+        <w:t> </w:t>
+      </w:r>
+      <w:r>
+        <w:rPr>
+          <w:color w:val="000000" w:themeColor="text1"/>
+        </w:rPr>
+        <w:t>» : cette méthode permet d’afficher la commande rentr</w:t>
+      </w:r>
+      <w:r>
+        <w:rPr>
+          <w:color w:val="000000" w:themeColor="text1"/>
+        </w:rPr>
+        <w:t>ée</w:t>
+      </w:r>
+      <w:r>
+        <w:rPr>
+          <w:color w:val="000000" w:themeColor="text1"/>
+        </w:rPr>
+        <w:t>.</w:t>
       </w:r>
     </w:p>
     <w:p>
@@ -1048,7 +1249,13 @@
         <w:rPr>
           <w:color w:val="000000" w:themeColor="text1"/>
         </w:rPr>
-        <w:t xml:space="preserve"> Ce fichier contient les conteneurs des différents colis que le robot va récupérer tout au long de son parcours c’est-à-dire « </w:t>
+        <w:t xml:space="preserve"> Ce fichier contient les conteneurs des différents colis que le robot va récupérer tout au long de son parcours c’est-à-dire «</w:t>
+      </w:r>
+      <w:r>
+        <w:rPr>
+          <w:color w:val="000000" w:themeColor="text1"/>
+        </w:rPr>
+        <w:t> </w:t>
       </w:r>
       <w:proofErr w:type="spellStart"/>
       <w:r>
@@ -1062,7 +1269,19 @@
         <w:rPr>
           <w:color w:val="000000" w:themeColor="text1"/>
         </w:rPr>
-        <w:t> » pour les colis de type A, « </w:t>
+        <w:t> </w:t>
+      </w:r>
+      <w:r>
+        <w:rPr>
+          <w:color w:val="000000" w:themeColor="text1"/>
+        </w:rPr>
+        <w:t>» pour les colis de type A, «</w:t>
+      </w:r>
+      <w:r>
+        <w:rPr>
+          <w:color w:val="000000" w:themeColor="text1"/>
+        </w:rPr>
+        <w:t> </w:t>
       </w:r>
       <w:proofErr w:type="spellStart"/>
       <w:r>
@@ -1076,7 +1295,19 @@
         <w:rPr>
           <w:color w:val="000000" w:themeColor="text1"/>
         </w:rPr>
-        <w:t> » pour les colis de type B et « </w:t>
+        <w:t> </w:t>
+      </w:r>
+      <w:r>
+        <w:rPr>
+          <w:color w:val="000000" w:themeColor="text1"/>
+        </w:rPr>
+        <w:t>» pour les colis de type B et «</w:t>
+      </w:r>
+      <w:r>
+        <w:rPr>
+          <w:color w:val="000000" w:themeColor="text1"/>
+        </w:rPr>
+        <w:t> </w:t>
       </w:r>
       <w:proofErr w:type="spellStart"/>
       <w:r>
@@ -1102,21 +1333,77 @@
         <w:rPr>
           <w:color w:val="000000" w:themeColor="text1"/>
         </w:rPr>
-        <w:t>, la méthode « </w:t>
+        <w:t xml:space="preserve">, la méthode </w:t>
+      </w:r>
+      <w:r>
+        <w:rPr>
+          <w:color w:val="000000" w:themeColor="text1"/>
+        </w:rPr>
+        <w:t>“</w:t>
       </w:r>
       <w:proofErr w:type="spellStart"/>
       <w:r>
         <w:rPr>
           <w:color w:val="000000" w:themeColor="text1"/>
         </w:rPr>
-        <w:t>calculVitesse</w:t>
+        <w:t>calcul</w:t>
+      </w:r>
+      <w:r>
+        <w:rPr>
+          <w:color w:val="000000" w:themeColor="text1"/>
+        </w:rPr>
+        <w:t>Const</w:t>
+      </w:r>
+      <w:r>
+        <w:rPr>
+          <w:color w:val="000000" w:themeColor="text1"/>
+        </w:rPr>
+        <w:t>Vitesse</w:t>
       </w:r>
       <w:proofErr w:type="spellEnd"/>
       <w:r>
         <w:rPr>
           <w:color w:val="000000" w:themeColor="text1"/>
         </w:rPr>
-        <w:t> » permet de calculer la vitesse du robot pour aller à chacun des points du graphe.</w:t>
+        <w:t>”</w:t>
+      </w:r>
+      <w:r>
+        <w:rPr>
+          <w:color w:val="000000" w:themeColor="text1"/>
+        </w:rPr>
+        <w:t xml:space="preserve"> permet de calculer la vitesse du robot pour aller à chacun des points du graphe</w:t>
+      </w:r>
+      <w:r>
+        <w:rPr>
+          <w:color w:val="000000" w:themeColor="text1"/>
+        </w:rPr>
+        <w:t xml:space="preserve"> face au poids que celui-ci transporte sur lui. Finalement, la méthode </w:t>
+      </w:r>
+      <w:r>
+        <w:rPr>
+          <w:color w:val="000000" w:themeColor="text1"/>
+        </w:rPr>
+        <w:t>“</w:t>
+      </w:r>
+      <w:proofErr w:type="spellStart"/>
+      <w:r>
+        <w:rPr>
+          <w:color w:val="000000" w:themeColor="text1"/>
+        </w:rPr>
+        <w:t>add</w:t>
+      </w:r>
+      <w:proofErr w:type="spellEnd"/>
+      <w:r>
+        <w:rPr>
+          <w:color w:val="000000" w:themeColor="text1"/>
+        </w:rPr>
+        <w:t>”</w:t>
+      </w:r>
+      <w:r>
+        <w:rPr>
+          <w:color w:val="000000" w:themeColor="text1"/>
+        </w:rPr>
+        <w:t xml:space="preserve"> permet de rajouter les colis aux différents conteneurs du robot. </w:t>
       </w:r>
     </w:p>
     <w:p>
@@ -1147,6 +1434,7 @@
           <w:iCs/>
           <w:color w:val="000000" w:themeColor="text1"/>
         </w:rPr>
+        <w:lastRenderedPageBreak/>
         <w:t>Djiskstra_algo.py </w:t>
       </w:r>
       <w:r>
@@ -1198,7 +1486,14 @@
           <w:color w:val="000000" w:themeColor="text1"/>
           <w:lang w:val="en-US"/>
         </w:rPr>
-        <w:t xml:space="preserve"> « </w:t>
+        <w:t xml:space="preserve"> </w:t>
+      </w:r>
+      <w:r>
+        <w:rPr>
+          <w:color w:val="000000" w:themeColor="text1"/>
+          <w:lang w:val="en-US"/>
+        </w:rPr>
+        <w:t>“</w:t>
       </w:r>
       <w:proofErr w:type="spellStart"/>
       <w:r>
@@ -1216,7 +1511,21 @@
           <w:color w:val="000000" w:themeColor="text1"/>
           <w:lang w:val="en-US"/>
         </w:rPr>
-        <w:t> », « </w:t>
+        <w:t>”</w:t>
+      </w:r>
+      <w:r>
+        <w:rPr>
+          <w:color w:val="000000" w:themeColor="text1"/>
+          <w:lang w:val="en-US"/>
+        </w:rPr>
+        <w:t xml:space="preserve">, </w:t>
+      </w:r>
+      <w:r>
+        <w:rPr>
+          <w:color w:val="000000" w:themeColor="text1"/>
+          <w:lang w:val="en-US"/>
+        </w:rPr>
+        <w:t>“</w:t>
       </w:r>
       <w:proofErr w:type="spellStart"/>
       <w:r>
@@ -1234,7 +1543,7 @@
           <w:color w:val="000000" w:themeColor="text1"/>
           <w:lang w:val="en-US"/>
         </w:rPr>
-        <w:t> »</w:t>
+        <w:t>”</w:t>
       </w:r>
       <w:r>
         <w:rPr>
@@ -1248,14 +1557,7 @@
           <w:color w:val="000000" w:themeColor="text1"/>
           <w:lang w:val="en-US"/>
         </w:rPr>
-        <w:t>«</w:t>
-      </w:r>
-      <w:r>
-        <w:rPr>
-          <w:color w:val="000000" w:themeColor="text1"/>
-          <w:lang w:val="en-US"/>
-        </w:rPr>
-        <w:t xml:space="preserve"> </w:t>
+        <w:t>“</w:t>
       </w:r>
       <w:proofErr w:type="spellStart"/>
       <w:r>
@@ -1273,28 +1575,21 @@
           <w:color w:val="000000" w:themeColor="text1"/>
           <w:lang w:val="en-US"/>
         </w:rPr>
-        <w:t> </w:t>
+        <w:t>”</w:t>
       </w:r>
       <w:r>
         <w:rPr>
           <w:color w:val="000000" w:themeColor="text1"/>
           <w:lang w:val="en-US"/>
         </w:rPr>
-        <w:t>»</w:t>
+        <w:t xml:space="preserve">, </w:t>
       </w:r>
       <w:r>
         <w:rPr>
           <w:color w:val="000000" w:themeColor="text1"/>
           <w:lang w:val="en-US"/>
         </w:rPr>
-        <w:t xml:space="preserve">, </w:t>
-      </w:r>
-      <w:r>
-        <w:rPr>
-          <w:color w:val="000000" w:themeColor="text1"/>
-          <w:lang w:val="en-US"/>
-        </w:rPr>
-        <w:t xml:space="preserve">« </w:t>
+        <w:t>“</w:t>
       </w:r>
       <w:proofErr w:type="spellStart"/>
       <w:r>
@@ -1312,7 +1607,7 @@
           <w:color w:val="000000" w:themeColor="text1"/>
           <w:lang w:val="en-US"/>
         </w:rPr>
-        <w:t> »</w:t>
+        <w:t>”</w:t>
       </w:r>
       <w:r>
         <w:rPr>
@@ -1326,7 +1621,7 @@
           <w:color w:val="000000" w:themeColor="text1"/>
           <w:lang w:val="en-US"/>
         </w:rPr>
-        <w:t xml:space="preserve">« </w:t>
+        <w:t>“</w:t>
       </w:r>
       <w:proofErr w:type="spellStart"/>
       <w:r>
@@ -1344,7 +1639,7 @@
           <w:color w:val="000000" w:themeColor="text1"/>
           <w:lang w:val="en-US"/>
         </w:rPr>
-        <w:t> »</w:t>
+        <w:t>”</w:t>
       </w:r>
     </w:p>
     <w:p>
@@ -1373,7 +1668,7 @@
         <w:rPr>
           <w:color w:val="000000" w:themeColor="text1"/>
         </w:rPr>
-        <w:t>« </w:t>
+        <w:t>“</w:t>
       </w:r>
       <w:proofErr w:type="spellStart"/>
       <w:r>
@@ -1391,7 +1686,15 @@
           <w:iCs/>
           <w:color w:val="000000" w:themeColor="text1"/>
         </w:rPr>
-        <w:t xml:space="preserve"> » : </w:t>
+        <w:t>”</w:t>
+      </w:r>
+      <w:r>
+        <w:rPr>
+          <w:i/>
+          <w:iCs/>
+          <w:color w:val="000000" w:themeColor="text1"/>
+        </w:rPr>
+        <w:t xml:space="preserve"> : </w:t>
       </w:r>
       <w:r>
         <w:rPr>
@@ -1414,16 +1717,15 @@
           <w:iCs/>
           <w:color w:val="000000" w:themeColor="text1"/>
         </w:rPr>
-        <w:lastRenderedPageBreak/>
-        <w:t>Méthode «</w:t>
-      </w:r>
-      <w:r>
-        <w:rPr>
-          <w:i/>
-          <w:iCs/>
-          <w:color w:val="000000" w:themeColor="text1"/>
-        </w:rPr>
-        <w:t> </w:t>
+        <w:t xml:space="preserve">Méthode </w:t>
+      </w:r>
+      <w:r>
+        <w:rPr>
+          <w:i/>
+          <w:iCs/>
+          <w:color w:val="000000" w:themeColor="text1"/>
+        </w:rPr>
+        <w:t>“</w:t>
       </w:r>
       <w:proofErr w:type="spellStart"/>
       <w:r>
@@ -1441,7 +1743,15 @@
           <w:iCs/>
           <w:color w:val="000000" w:themeColor="text1"/>
         </w:rPr>
-        <w:t xml:space="preserve"> » : </w:t>
+        <w:t>”</w:t>
+      </w:r>
+      <w:r>
+        <w:rPr>
+          <w:i/>
+          <w:iCs/>
+          <w:color w:val="000000" w:themeColor="text1"/>
+        </w:rPr>
+        <w:t xml:space="preserve"> : </w:t>
       </w:r>
       <w:r>
         <w:rPr>
@@ -1494,7 +1804,15 @@
           <w:iCs/>
           <w:color w:val="000000" w:themeColor="text1"/>
         </w:rPr>
-        <w:t>Méthode « </w:t>
+        <w:t xml:space="preserve">Méthode </w:t>
+      </w:r>
+      <w:r>
+        <w:rPr>
+          <w:i/>
+          <w:iCs/>
+          <w:color w:val="000000" w:themeColor="text1"/>
+        </w:rPr>
+        <w:t>“</w:t>
       </w:r>
       <w:proofErr w:type="spellStart"/>
       <w:r>
@@ -1512,25 +1830,21 @@
           <w:iCs/>
           <w:color w:val="000000" w:themeColor="text1"/>
         </w:rPr>
-        <w:t> » :</w:t>
-      </w:r>
-      <w:r>
-        <w:rPr>
-          <w:color w:val="000000" w:themeColor="text1"/>
-        </w:rPr>
-        <w:t xml:space="preserve"> </w:t>
-      </w:r>
-      <w:r>
-        <w:rPr>
-          <w:color w:val="000000" w:themeColor="text1"/>
-        </w:rPr>
-        <w:t xml:space="preserve"> </w:t>
-      </w:r>
-      <w:r>
-        <w:rPr>
-          <w:color w:val="000000" w:themeColor="text1"/>
-        </w:rPr>
-        <w:t xml:space="preserve">Cette méthode permet de déterminer où le robot doit s’arrêter afin </w:t>
+        <w:t>”</w:t>
+      </w:r>
+      <w:r>
+        <w:rPr>
+          <w:i/>
+          <w:iCs/>
+          <w:color w:val="000000" w:themeColor="text1"/>
+        </w:rPr>
+        <w:t> :</w:t>
+      </w:r>
+      <w:r>
+        <w:rPr>
+          <w:color w:val="000000" w:themeColor="text1"/>
+        </w:rPr>
+        <w:t xml:space="preserve"> Cette méthode permet de déterminer où le robot doit s’arrêter afin </w:t>
       </w:r>
       <w:r>
         <w:rPr>
@@ -1565,7 +1879,15 @@
           <w:iCs/>
           <w:color w:val="000000" w:themeColor="text1"/>
         </w:rPr>
-        <w:t>Méthode « </w:t>
+        <w:t xml:space="preserve">Méthode </w:t>
+      </w:r>
+      <w:r>
+        <w:rPr>
+          <w:i/>
+          <w:iCs/>
+          <w:color w:val="000000" w:themeColor="text1"/>
+        </w:rPr>
+        <w:t>“</w:t>
       </w:r>
       <w:proofErr w:type="spellStart"/>
       <w:r>
@@ -1583,7 +1905,15 @@
           <w:iCs/>
           <w:color w:val="000000" w:themeColor="text1"/>
         </w:rPr>
-        <w:t> » :</w:t>
+        <w:t>”</w:t>
+      </w:r>
+      <w:r>
+        <w:rPr>
+          <w:i/>
+          <w:iCs/>
+          <w:color w:val="000000" w:themeColor="text1"/>
+        </w:rPr>
+        <w:t> :</w:t>
       </w:r>
       <w:r>
         <w:rPr>
@@ -1595,7 +1925,31 @@
         <w:rPr>
           <w:color w:val="000000" w:themeColor="text1"/>
         </w:rPr>
-        <w:t>Cette méthode permet de déterminer une série d’action orchestré par le robot pour ramasser les colis aux différents points et renvoie les actions déterminées dans un tableau pour le calcul du temps.</w:t>
+        <w:t>Cette méthode permet de déterminer une série d’action</w:t>
+      </w:r>
+      <w:r>
+        <w:rPr>
+          <w:color w:val="000000" w:themeColor="text1"/>
+        </w:rPr>
+        <w:t>s</w:t>
+      </w:r>
+      <w:r>
+        <w:rPr>
+          <w:color w:val="000000" w:themeColor="text1"/>
+        </w:rPr>
+        <w:t xml:space="preserve"> orchestré</w:t>
+      </w:r>
+      <w:r>
+        <w:rPr>
+          <w:color w:val="000000" w:themeColor="text1"/>
+        </w:rPr>
+        <w:t>e</w:t>
+      </w:r>
+      <w:r>
+        <w:rPr>
+          <w:color w:val="000000" w:themeColor="text1"/>
+        </w:rPr>
+        <w:t xml:space="preserve"> par le robot pour ramasser les colis aux différents points et renvoie les actions déterminées dans un tableau pour le calcul du temps.</w:t>
       </w:r>
     </w:p>
     <w:p>
@@ -1612,7 +1966,15 @@
           <w:iCs/>
           <w:color w:val="000000" w:themeColor="text1"/>
         </w:rPr>
-        <w:t>Méthode « </w:t>
+        <w:t xml:space="preserve">Méthode </w:t>
+      </w:r>
+      <w:r>
+        <w:rPr>
+          <w:i/>
+          <w:iCs/>
+          <w:color w:val="000000" w:themeColor="text1"/>
+        </w:rPr>
+        <w:t>“</w:t>
       </w:r>
       <w:proofErr w:type="spellStart"/>
       <w:r>
@@ -1630,7 +1992,15 @@
           <w:iCs/>
           <w:color w:val="000000" w:themeColor="text1"/>
         </w:rPr>
-        <w:t> » :</w:t>
+        <w:t>”</w:t>
+      </w:r>
+      <w:r>
+        <w:rPr>
+          <w:i/>
+          <w:iCs/>
+          <w:color w:val="000000" w:themeColor="text1"/>
+        </w:rPr>
+        <w:t> :</w:t>
       </w:r>
       <w:r>
         <w:rPr>
@@ -1740,12 +2110,16 @@
         <w:ind w:firstLine="708"/>
       </w:pPr>
       <w:r>
+        <w:lastRenderedPageBreak/>
         <w:t>La deuxième diffi</w:t>
       </w:r>
       <w:r>
         <w:t>culté rencontrée fut l’implémentation de l’algorithme de Dijkstra. En effet, malgré le caractère simpliste de cet algorithme, l’implémentation est une autre paire de manche</w:t>
       </w:r>
       <w:r>
+        <w:t>s</w:t>
+      </w:r>
+      <w:r>
         <w:t xml:space="preserve">, car on devait trouver une solution pour vérifier la quantité de colis de chaque type dans les nœuds du graphique.  </w:t>
       </w:r>
     </w:p>
@@ -1754,7 +2128,13 @@
         <w:ind w:firstLine="708"/>
       </w:pPr>
       <w:r>
-        <w:t>Finalement, la dernière difficulté rencontrée fut l’implémentation de tous les détails du travail pratique tel que les différents robots ou les différents colis</w:t>
+        <w:t>Finalement, la dernière difficulté rencontrée fut l’implémentation de tous les détails du travail pratique tel</w:t>
+      </w:r>
+      <w:r>
+        <w:t>s</w:t>
+      </w:r>
+      <w:r>
+        <w:t xml:space="preserve"> que les différents robots ou les différents colis</w:t>
       </w:r>
       <w:r>
         <w:t xml:space="preserve"> de l’entrepôt.</w:t>
@@ -1763,11 +2143,7 @@
         <w:t xml:space="preserve"> </w:t>
       </w:r>
       <w:r>
-        <w:t xml:space="preserve">Afin de </w:t>
-      </w:r>
-      <w:r>
-        <w:lastRenderedPageBreak/>
-        <w:t xml:space="preserve">ne pas oublier aucuns détails, nous avons </w:t>
+        <w:t xml:space="preserve">Afin de ne pas oublier aucun détail, nous avons </w:t>
       </w:r>
       <w:r>
         <w:t>écrit</w:t>
@@ -1795,11 +2171,22 @@
         <w:t>La réalisation de ce travail pratique nous a permis de mieux comprendre le fonctionnement de l’algorithme de Dijkstra et les mécaniques internes qui le déficient. De plus, on a eu un exemple concret de l’utilisation des graphiques orientés dans un élément quotidien de la vie. D’un autre côté, dû au fait que nous avons réalisé ce travail en python, nous avons eu l’opportunité d’améliorer ou d’agrandir nos connaissances à propos de ce langage. En plus de réaliser le fait qu’utiliser les librairies permet de sauver beaucoup de temps sur la conception d</w:t>
       </w:r>
       <w:r>
-        <w:t xml:space="preserve">e codes qui existent déjà. Finalement, nos attentes pour le prochain travail pratique sont l’application des graphiques orientés sur une plus grande échelle tel que sur le plan d’une ville comme Montréal où un automobiliste doit aller d’un point A à un point B.  </w:t>
+        <w:t>e codes qui existent déjà. Finalement, nos attentes pour le prochain travail pratique sont l’application des graphiques orientés sur une plus grande échelle tel</w:t>
+      </w:r>
+      <w:r>
+        <w:t>le</w:t>
+      </w:r>
+      <w:r>
+        <w:t xml:space="preserve"> que sur le plan d’une ville comme Montréal où un automobiliste doit aller d’un point A à un point B.  </w:t>
       </w:r>
     </w:p>
     <w:sectPr>
-      <w:headerReference w:type="default" r:id="rId9"/>
+      <w:headerReference w:type="even" r:id="rId9"/>
+      <w:headerReference w:type="default" r:id="rId10"/>
+      <w:footerReference w:type="even" r:id="rId11"/>
+      <w:footerReference w:type="default" r:id="rId12"/>
+      <w:headerReference w:type="first" r:id="rId13"/>
+      <w:footerReference w:type="first" r:id="rId14"/>
       <w:pgSz w:w="12240" w:h="15840"/>
       <w:pgMar w:top="1440" w:right="1800" w:bottom="1440" w:left="1800" w:header="708" w:footer="708" w:gutter="0"/>
       <w:cols w:space="708"/>
@@ -1834,6 +2221,36 @@
 </w:endnotes>
 </file>
 
+<file path=word/footer1.xml><?xml version="1.0" encoding="utf-8"?>
+<w:ftr xmlns:wpc="http://schemas.microsoft.com/office/word/2010/wordprocessingCanvas" xmlns:cx="http://schemas.microsoft.com/office/drawing/2014/chartex" xmlns:cx1="http://schemas.microsoft.com/office/drawing/2015/9/8/chartex" xmlns:cx2="http://schemas.microsoft.com/office/drawing/2015/10/21/chartex" xmlns:cx3="http://schemas.microsoft.com/office/drawing/2016/5/9/chartex" xmlns:cx4="http://schemas.microsoft.com/office/drawing/2016/5/10/chartex" xmlns:cx5="http://schemas.microsoft.com/office/drawing/2016/5/11/chartex" xmlns:cx6="http://schemas.microsoft.com/office/drawing/2016/5/12/chartex" xmlns:cx7="http://schemas.microsoft.com/office/drawing/2016/5/13/chartex" xmlns:cx8="http://schemas.microsoft.com/office/drawing/2016/5/14/chartex" xmlns:mc="http://schemas.openxmlformats.org/markup-compatibility/2006" xmlns:aink="http://schemas.microsoft.com/office/drawing/2016/ink" xmlns:am3d="http://schemas.microsoft.com/office/drawing/2017/model3d" xmlns:o="urn:schemas-microsoft-com:office:office" xmlns:r="http://schemas.openxmlformats.org/officeDocument/2006/relationships" xmlns:m="http://schemas.openxmlformats.org/officeDocument/2006/math" xmlns:v="urn:schemas-microsoft-com:vml" xmlns:wp14="http://schemas.microsoft.com/office/word/2010/wordprocessingDrawing" xmlns:wp="http://schemas.openxmlformats.org/drawingml/2006/wordprocessingDrawing" xmlns:w10="urn:schemas-microsoft-com:office:word" xmlns:w="http://schemas.openxmlformats.org/wordprocessingml/2006/main" xmlns:w14="http://schemas.microsoft.com/office/word/2010/wordml" xmlns:w15="http://schemas.microsoft.com/office/word/2012/wordml" xmlns:w16cid="http://schemas.microsoft.com/office/word/2016/wordml/cid" xmlns:w16se="http://schemas.microsoft.com/office/word/2015/wordml/symex" xmlns:wpg="http://schemas.microsoft.com/office/word/2010/wordprocessingGroup" xmlns:wpi="http://schemas.microsoft.com/office/word/2010/wordprocessingInk" xmlns:wne="http://schemas.microsoft.com/office/word/2006/wordml" xmlns:wps="http://schemas.microsoft.com/office/word/2010/wordprocessingShape" mc:Ignorable="w14 w15 w16se w16cid wp14">
+  <w:p>
+    <w:pPr>
+      <w:pStyle w:val="Pieddepage"/>
+    </w:pPr>
+  </w:p>
+</w:ftr>
+</file>
+
+<file path=word/footer2.xml><?xml version="1.0" encoding="utf-8"?>
+<w:ftr xmlns:wpc="http://schemas.microsoft.com/office/word/2010/wordprocessingCanvas" xmlns:cx="http://schemas.microsoft.com/office/drawing/2014/chartex" xmlns:cx1="http://schemas.microsoft.com/office/drawing/2015/9/8/chartex" xmlns:cx2="http://schemas.microsoft.com/office/drawing/2015/10/21/chartex" xmlns:cx3="http://schemas.microsoft.com/office/drawing/2016/5/9/chartex" xmlns:cx4="http://schemas.microsoft.com/office/drawing/2016/5/10/chartex" xmlns:cx5="http://schemas.microsoft.com/office/drawing/2016/5/11/chartex" xmlns:cx6="http://schemas.microsoft.com/office/drawing/2016/5/12/chartex" xmlns:cx7="http://schemas.microsoft.com/office/drawing/2016/5/13/chartex" xmlns:cx8="http://schemas.microsoft.com/office/drawing/2016/5/14/chartex" xmlns:mc="http://schemas.openxmlformats.org/markup-compatibility/2006" xmlns:aink="http://schemas.microsoft.com/office/drawing/2016/ink" xmlns:am3d="http://schemas.microsoft.com/office/drawing/2017/model3d" xmlns:o="urn:schemas-microsoft-com:office:office" xmlns:r="http://schemas.openxmlformats.org/officeDocument/2006/relationships" xmlns:m="http://schemas.openxmlformats.org/officeDocument/2006/math" xmlns:v="urn:schemas-microsoft-com:vml" xmlns:wp14="http://schemas.microsoft.com/office/word/2010/wordprocessingDrawing" xmlns:wp="http://schemas.openxmlformats.org/drawingml/2006/wordprocessingDrawing" xmlns:w10="urn:schemas-microsoft-com:office:word" xmlns:w="http://schemas.openxmlformats.org/wordprocessingml/2006/main" xmlns:w14="http://schemas.microsoft.com/office/word/2010/wordml" xmlns:w15="http://schemas.microsoft.com/office/word/2012/wordml" xmlns:w16cid="http://schemas.microsoft.com/office/word/2016/wordml/cid" xmlns:w16se="http://schemas.microsoft.com/office/word/2015/wordml/symex" xmlns:wpg="http://schemas.microsoft.com/office/word/2010/wordprocessingGroup" xmlns:wpi="http://schemas.microsoft.com/office/word/2010/wordprocessingInk" xmlns:wne="http://schemas.microsoft.com/office/word/2006/wordml" xmlns:wps="http://schemas.microsoft.com/office/word/2010/wordprocessingShape" mc:Ignorable="w14 w15 w16se w16cid wp14">
+  <w:p>
+    <w:pPr>
+      <w:pStyle w:val="Pieddepage"/>
+    </w:pPr>
+  </w:p>
+</w:ftr>
+</file>
+
+<file path=word/footer3.xml><?xml version="1.0" encoding="utf-8"?>
+<w:ftr xmlns:wpc="http://schemas.microsoft.com/office/word/2010/wordprocessingCanvas" xmlns:cx="http://schemas.microsoft.com/office/drawing/2014/chartex" xmlns:cx1="http://schemas.microsoft.com/office/drawing/2015/9/8/chartex" xmlns:cx2="http://schemas.microsoft.com/office/drawing/2015/10/21/chartex" xmlns:cx3="http://schemas.microsoft.com/office/drawing/2016/5/9/chartex" xmlns:cx4="http://schemas.microsoft.com/office/drawing/2016/5/10/chartex" xmlns:cx5="http://schemas.microsoft.com/office/drawing/2016/5/11/chartex" xmlns:cx6="http://schemas.microsoft.com/office/drawing/2016/5/12/chartex" xmlns:cx7="http://schemas.microsoft.com/office/drawing/2016/5/13/chartex" xmlns:cx8="http://schemas.microsoft.com/office/drawing/2016/5/14/chartex" xmlns:mc="http://schemas.openxmlformats.org/markup-compatibility/2006" xmlns:aink="http://schemas.microsoft.com/office/drawing/2016/ink" xmlns:am3d="http://schemas.microsoft.com/office/drawing/2017/model3d" xmlns:o="urn:schemas-microsoft-com:office:office" xmlns:r="http://schemas.openxmlformats.org/officeDocument/2006/relationships" xmlns:m="http://schemas.openxmlformats.org/officeDocument/2006/math" xmlns:v="urn:schemas-microsoft-com:vml" xmlns:wp14="http://schemas.microsoft.com/office/word/2010/wordprocessingDrawing" xmlns:wp="http://schemas.openxmlformats.org/drawingml/2006/wordprocessingDrawing" xmlns:w10="urn:schemas-microsoft-com:office:word" xmlns:w="http://schemas.openxmlformats.org/wordprocessingml/2006/main" xmlns:w14="http://schemas.microsoft.com/office/word/2010/wordml" xmlns:w15="http://schemas.microsoft.com/office/word/2012/wordml" xmlns:w16cid="http://schemas.microsoft.com/office/word/2016/wordml/cid" xmlns:w16se="http://schemas.microsoft.com/office/word/2015/wordml/symex" xmlns:wpg="http://schemas.microsoft.com/office/word/2010/wordprocessingGroup" xmlns:wpi="http://schemas.microsoft.com/office/word/2010/wordprocessingInk" xmlns:wne="http://schemas.microsoft.com/office/word/2006/wordml" xmlns:wps="http://schemas.microsoft.com/office/word/2010/wordprocessingShape" mc:Ignorable="w14 w15 w16se w16cid wp14">
+  <w:p>
+    <w:pPr>
+      <w:pStyle w:val="Pieddepage"/>
+    </w:pPr>
+  </w:p>
+</w:ftr>
+</file>
+
 <file path=word/footnotes.xml><?xml version="1.0" encoding="utf-8"?>
 <w:footnotes xmlns:wpc="http://schemas.microsoft.com/office/word/2010/wordprocessingCanvas" xmlns:cx="http://schemas.microsoft.com/office/drawing/2014/chartex" xmlns:cx1="http://schemas.microsoft.com/office/drawing/2015/9/8/chartex" xmlns:cx2="http://schemas.microsoft.com/office/drawing/2015/10/21/chartex" xmlns:cx3="http://schemas.microsoft.com/office/drawing/2016/5/9/chartex" xmlns:cx4="http://schemas.microsoft.com/office/drawing/2016/5/10/chartex" xmlns:cx5="http://schemas.microsoft.com/office/drawing/2016/5/11/chartex" xmlns:cx6="http://schemas.microsoft.com/office/drawing/2016/5/12/chartex" xmlns:cx7="http://schemas.microsoft.com/office/drawing/2016/5/13/chartex" xmlns:cx8="http://schemas.microsoft.com/office/drawing/2016/5/14/chartex" xmlns:mc="http://schemas.openxmlformats.org/markup-compatibility/2006" xmlns:aink="http://schemas.microsoft.com/office/drawing/2016/ink" xmlns:am3d="http://schemas.microsoft.com/office/drawing/2017/model3d" xmlns:o="urn:schemas-microsoft-com:office:office" xmlns:r="http://schemas.openxmlformats.org/officeDocument/2006/relationships" xmlns:m="http://schemas.openxmlformats.org/officeDocument/2006/math" xmlns:v="urn:schemas-microsoft-com:vml" xmlns:wp14="http://schemas.microsoft.com/office/word/2010/wordprocessingDrawing" xmlns:wp="http://schemas.openxmlformats.org/drawingml/2006/wordprocessingDrawing" xmlns:w10="urn:schemas-microsoft-com:office:word" xmlns:w="http://schemas.openxmlformats.org/wordprocessingml/2006/main" xmlns:w14="http://schemas.microsoft.com/office/word/2010/wordml" xmlns:w15="http://schemas.microsoft.com/office/word/2012/wordml" xmlns:w16cid="http://schemas.microsoft.com/office/word/2016/wordml/cid" xmlns:w16se="http://schemas.microsoft.com/office/word/2015/wordml/symex" xmlns:wpg="http://schemas.microsoft.com/office/word/2010/wordprocessingGroup" xmlns:wpi="http://schemas.microsoft.com/office/word/2010/wordprocessingInk" xmlns:wne="http://schemas.microsoft.com/office/word/2006/wordml" xmlns:wps="http://schemas.microsoft.com/office/word/2010/wordprocessingShape" mc:Ignorable="w14 w15 w16se w16cid wp14">
   <w:footnote w:type="separator" w:id="-1">
@@ -1864,11 +2281,31 @@
   <w:p>
     <w:pPr>
       <w:pStyle w:val="En-tte"/>
+    </w:pPr>
+  </w:p>
+</w:hdr>
+</file>
+
+<file path=word/header2.xml><?xml version="1.0" encoding="utf-8"?>
+<w:hdr xmlns:wpc="http://schemas.microsoft.com/office/word/2010/wordprocessingCanvas" xmlns:cx="http://schemas.microsoft.com/office/drawing/2014/chartex" xmlns:cx1="http://schemas.microsoft.com/office/drawing/2015/9/8/chartex" xmlns:cx2="http://schemas.microsoft.com/office/drawing/2015/10/21/chartex" xmlns:cx3="http://schemas.microsoft.com/office/drawing/2016/5/9/chartex" xmlns:cx4="http://schemas.microsoft.com/office/drawing/2016/5/10/chartex" xmlns:cx5="http://schemas.microsoft.com/office/drawing/2016/5/11/chartex" xmlns:cx6="http://schemas.microsoft.com/office/drawing/2016/5/12/chartex" xmlns:cx7="http://schemas.microsoft.com/office/drawing/2016/5/13/chartex" xmlns:cx8="http://schemas.microsoft.com/office/drawing/2016/5/14/chartex" xmlns:mc="http://schemas.openxmlformats.org/markup-compatibility/2006" xmlns:aink="http://schemas.microsoft.com/office/drawing/2016/ink" xmlns:am3d="http://schemas.microsoft.com/office/drawing/2017/model3d" xmlns:o="urn:schemas-microsoft-com:office:office" xmlns:r="http://schemas.openxmlformats.org/officeDocument/2006/relationships" xmlns:m="http://schemas.openxmlformats.org/officeDocument/2006/math" xmlns:v="urn:schemas-microsoft-com:vml" xmlns:wp14="http://schemas.microsoft.com/office/word/2010/wordprocessingDrawing" xmlns:wp="http://schemas.openxmlformats.org/drawingml/2006/wordprocessingDrawing" xmlns:w10="urn:schemas-microsoft-com:office:word" xmlns:w="http://schemas.openxmlformats.org/wordprocessingml/2006/main" xmlns:w14="http://schemas.microsoft.com/office/word/2010/wordml" xmlns:w15="http://schemas.microsoft.com/office/word/2012/wordml" xmlns:w16cid="http://schemas.microsoft.com/office/word/2016/wordml/cid" xmlns:w16se="http://schemas.microsoft.com/office/word/2015/wordml/symex" xmlns:wpg="http://schemas.microsoft.com/office/word/2010/wordprocessingGroup" xmlns:wpi="http://schemas.microsoft.com/office/word/2010/wordprocessingInk" xmlns:wne="http://schemas.microsoft.com/office/word/2006/wordml" xmlns:wps="http://schemas.microsoft.com/office/word/2010/wordprocessingShape" mc:Ignorable="w14 w15 w16se w16cid wp14">
+  <w:p>
+    <w:pPr>
+      <w:pStyle w:val="En-tte"/>
       <w:jc w:val="right"/>
     </w:pPr>
     <w:r>
       <w:t>LOG2810 – Structures Discrètes</w:t>
     </w:r>
+  </w:p>
+</w:hdr>
+</file>
+
+<file path=word/header3.xml><?xml version="1.0" encoding="utf-8"?>
+<w:hdr xmlns:wpc="http://schemas.microsoft.com/office/word/2010/wordprocessingCanvas" xmlns:cx="http://schemas.microsoft.com/office/drawing/2014/chartex" xmlns:cx1="http://schemas.microsoft.com/office/drawing/2015/9/8/chartex" xmlns:cx2="http://schemas.microsoft.com/office/drawing/2015/10/21/chartex" xmlns:cx3="http://schemas.microsoft.com/office/drawing/2016/5/9/chartex" xmlns:cx4="http://schemas.microsoft.com/office/drawing/2016/5/10/chartex" xmlns:cx5="http://schemas.microsoft.com/office/drawing/2016/5/11/chartex" xmlns:cx6="http://schemas.microsoft.com/office/drawing/2016/5/12/chartex" xmlns:cx7="http://schemas.microsoft.com/office/drawing/2016/5/13/chartex" xmlns:cx8="http://schemas.microsoft.com/office/drawing/2016/5/14/chartex" xmlns:mc="http://schemas.openxmlformats.org/markup-compatibility/2006" xmlns:aink="http://schemas.microsoft.com/office/drawing/2016/ink" xmlns:am3d="http://schemas.microsoft.com/office/drawing/2017/model3d" xmlns:o="urn:schemas-microsoft-com:office:office" xmlns:r="http://schemas.openxmlformats.org/officeDocument/2006/relationships" xmlns:m="http://schemas.openxmlformats.org/officeDocument/2006/math" xmlns:v="urn:schemas-microsoft-com:vml" xmlns:wp14="http://schemas.microsoft.com/office/word/2010/wordprocessingDrawing" xmlns:wp="http://schemas.openxmlformats.org/drawingml/2006/wordprocessingDrawing" xmlns:w10="urn:schemas-microsoft-com:office:word" xmlns:w="http://schemas.openxmlformats.org/wordprocessingml/2006/main" xmlns:w14="http://schemas.microsoft.com/office/word/2010/wordml" xmlns:w15="http://schemas.microsoft.com/office/word/2012/wordml" xmlns:w16cid="http://schemas.microsoft.com/office/word/2016/wordml/cid" xmlns:w16se="http://schemas.microsoft.com/office/word/2015/wordml/symex" xmlns:wpg="http://schemas.microsoft.com/office/word/2010/wordprocessingGroup" xmlns:wpi="http://schemas.microsoft.com/office/word/2010/wordprocessingInk" xmlns:wne="http://schemas.microsoft.com/office/word/2006/wordml" xmlns:wps="http://schemas.microsoft.com/office/word/2010/wordprocessingShape" mc:Ignorable="w14 w15 w16se w16cid wp14">
+  <w:p>
+    <w:pPr>
+      <w:pStyle w:val="En-tte"/>
+    </w:pPr>
   </w:p>
 </w:hdr>
 </file>

</xml_diff>

<commit_message>
ajout des sections sur printCost et partialCommandFullfill
</commit_message>
<xml_diff>
--- a/TP1/Rapport_TP1.docx
+++ b/TP1/Rapport_TP1.docx
@@ -293,39 +293,8 @@
           <w:sz w:val="30"/>
           <w:szCs w:val="30"/>
         </w:rPr>
-        <w:t xml:space="preserve">Paulina Stevia </w:t>
-      </w:r>
-      <w:proofErr w:type="spellStart"/>
-      <w:r>
-        <w:rPr>
-          <w:rFonts w:ascii="Times New Roman" w:hAnsi="Times New Roman" w:cs="Times New Roman"/>
-          <w:color w:val="auto"/>
-          <w:sz w:val="30"/>
-          <w:szCs w:val="30"/>
-        </w:rPr>
-        <w:t>Nouwou</w:t>
-      </w:r>
-      <w:proofErr w:type="spellEnd"/>
-      <w:r>
-        <w:rPr>
-          <w:rFonts w:ascii="Times New Roman" w:hAnsi="Times New Roman" w:cs="Times New Roman"/>
-          <w:color w:val="auto"/>
-          <w:sz w:val="30"/>
-          <w:szCs w:val="30"/>
-        </w:rPr>
-        <w:t xml:space="preserve"> </w:t>
-      </w:r>
-      <w:proofErr w:type="spellStart"/>
-      <w:r>
-        <w:rPr>
-          <w:rFonts w:ascii="Times New Roman" w:hAnsi="Times New Roman" w:cs="Times New Roman"/>
-          <w:color w:val="auto"/>
-          <w:sz w:val="30"/>
-          <w:szCs w:val="30"/>
-        </w:rPr>
-        <w:t>Mindom</w:t>
-      </w:r>
-      <w:proofErr w:type="spellEnd"/>
+        <w:t>Paulina Stevia Nouwou Mindom</w:t>
+      </w:r>
     </w:p>
     <w:p>
       <w:pPr>
@@ -749,14 +718,12 @@
       <w:r>
         <w:t xml:space="preserve">ython est dû au fait qu’il existe des librairies qui permettent d’implanter certaines fonctions requises pour la réalisation de ce travail pratique. La première librairie utilisée est </w:t>
       </w:r>
-      <w:proofErr w:type="spellStart"/>
       <w:r>
         <w:rPr>
           <w:b/>
         </w:rPr>
         <w:t>NetworkX</w:t>
       </w:r>
-      <w:proofErr w:type="spellEnd"/>
       <w:r>
         <w:rPr>
           <w:b/>
@@ -769,26 +736,27 @@
       <w:r>
         <w:t xml:space="preserve"> et la seconde librairie importée est la librairie </w:t>
       </w:r>
-      <w:proofErr w:type="spellStart"/>
-      <w:r>
-        <w:t>matplotlib</w:t>
-      </w:r>
-      <w:bookmarkStart w:id="0" w:name="_GoBack"/>
-      <w:proofErr w:type="spellEnd"/>
-      <w:r>
-        <w:t>.</w:t>
-      </w:r>
-      <w:bookmarkEnd w:id="0"/>
-      <w:r>
+      <w:r>
+        <w:rPr>
+          <w:b/>
+          <w:bCs/>
+        </w:rPr>
+        <w:t>matplotlib.</w:t>
+      </w:r>
+      <w:r>
+        <w:rPr>
+          <w:b/>
+          <w:bCs/>
+        </w:rPr>
         <w:t xml:space="preserve"> </w:t>
       </w:r>
-      <w:proofErr w:type="spellStart"/>
-      <w:proofErr w:type="gramStart"/>
-      <w:r>
+      <w:r>
+        <w:rPr>
+          <w:b/>
+          <w:bCs/>
+        </w:rPr>
         <w:t>pyplot</w:t>
       </w:r>
-      <w:proofErr w:type="spellEnd"/>
-      <w:proofErr w:type="gramEnd"/>
       <w:r>
         <w:t xml:space="preserve"> qu’on utilise pour la l’affichage du graphique orienté</w:t>
       </w:r>
@@ -871,7 +839,6 @@
         </w:rPr>
         <w:t> </w:t>
       </w:r>
-      <w:proofErr w:type="spellStart"/>
       <w:r>
         <w:rPr>
           <w:b/>
@@ -880,7 +847,6 @@
         </w:rPr>
         <w:t>fillGraphFromFile</w:t>
       </w:r>
-      <w:proofErr w:type="spellEnd"/>
       <w:r>
         <w:rPr>
           <w:color w:val="000000" w:themeColor="text1"/>
@@ -891,21 +857,7 @@
         <w:rPr>
           <w:color w:val="000000" w:themeColor="text1"/>
         </w:rPr>
-        <w:t xml:space="preserve">» qui permet de créer le graphique orienté à l’aide d’un fichier texte passé en argument et de la librairie </w:t>
-      </w:r>
-      <w:proofErr w:type="spellStart"/>
-      <w:r>
-        <w:rPr>
-          <w:color w:val="000000" w:themeColor="text1"/>
-        </w:rPr>
-        <w:t>NetworkX</w:t>
-      </w:r>
-      <w:proofErr w:type="spellEnd"/>
-      <w:r>
-        <w:rPr>
-          <w:color w:val="000000" w:themeColor="text1"/>
-        </w:rPr>
-        <w:t xml:space="preserve">. </w:t>
+        <w:t xml:space="preserve">» qui permet de créer le graphique orienté à l’aide d’un fichier texte passé en argument et de la librairie NetworkX. </w:t>
       </w:r>
     </w:p>
     <w:p>
@@ -981,7 +933,6 @@
         </w:rPr>
         <w:t> </w:t>
       </w:r>
-      <w:proofErr w:type="spellStart"/>
       <w:r>
         <w:rPr>
           <w:b/>
@@ -990,7 +941,6 @@
         </w:rPr>
         <w:t>commandeValide</w:t>
       </w:r>
-      <w:proofErr w:type="spellEnd"/>
       <w:r>
         <w:rPr>
           <w:color w:val="000000" w:themeColor="text1"/>
@@ -1009,7 +959,6 @@
         </w:rPr>
         <w:t> </w:t>
       </w:r>
-      <w:proofErr w:type="spellStart"/>
       <w:r>
         <w:rPr>
           <w:b/>
@@ -1018,7 +967,6 @@
         </w:rPr>
         <w:t>afficherCommande</w:t>
       </w:r>
-      <w:proofErr w:type="spellEnd"/>
       <w:r>
         <w:rPr>
           <w:color w:val="000000" w:themeColor="text1"/>
@@ -1117,7 +1065,6 @@
         </w:rPr>
         <w:t> </w:t>
       </w:r>
-      <w:proofErr w:type="spellStart"/>
       <w:r>
         <w:rPr>
           <w:i/>
@@ -1126,7 +1073,6 @@
         </w:rPr>
         <w:t>commandeValide</w:t>
       </w:r>
-      <w:proofErr w:type="spellEnd"/>
       <w:r>
         <w:rPr>
           <w:i/>
@@ -1174,7 +1120,6 @@
         </w:rPr>
         <w:t> </w:t>
       </w:r>
-      <w:proofErr w:type="spellStart"/>
       <w:r>
         <w:rPr>
           <w:i/>
@@ -1183,7 +1128,6 @@
         </w:rPr>
         <w:t>afficherCommande</w:t>
       </w:r>
-      <w:proofErr w:type="spellEnd"/>
       <w:r>
         <w:rPr>
           <w:color w:val="000000" w:themeColor="text1"/>
@@ -1257,14 +1201,12 @@
         </w:rPr>
         <w:t> </w:t>
       </w:r>
-      <w:proofErr w:type="spellStart"/>
       <w:r>
         <w:rPr>
           <w:color w:val="000000" w:themeColor="text1"/>
         </w:rPr>
         <w:t>conteneurA</w:t>
       </w:r>
-      <w:proofErr w:type="spellEnd"/>
       <w:r>
         <w:rPr>
           <w:color w:val="000000" w:themeColor="text1"/>
@@ -1283,14 +1225,12 @@
         </w:rPr>
         <w:t> </w:t>
       </w:r>
-      <w:proofErr w:type="spellStart"/>
       <w:r>
         <w:rPr>
           <w:color w:val="000000" w:themeColor="text1"/>
         </w:rPr>
         <w:t>conteneurB</w:t>
       </w:r>
-      <w:proofErr w:type="spellEnd"/>
       <w:r>
         <w:rPr>
           <w:color w:val="000000" w:themeColor="text1"/>
@@ -1309,19 +1249,11 @@
         </w:rPr>
         <w:t> </w:t>
       </w:r>
-      <w:proofErr w:type="spellStart"/>
-      <w:r>
-        <w:rPr>
-          <w:color w:val="000000" w:themeColor="text1"/>
-        </w:rPr>
-        <w:t>conteneurC</w:t>
-      </w:r>
-      <w:proofErr w:type="spellEnd"/>
-      <w:r>
-        <w:rPr>
-          <w:color w:val="000000" w:themeColor="text1"/>
-        </w:rPr>
-        <w:t xml:space="preserve"> pour les colis de type C.</w:t>
+      <w:r>
+        <w:rPr>
+          <w:color w:val="000000" w:themeColor="text1"/>
+        </w:rPr>
+        <w:t>conteneurC pour les colis de type C.</w:t>
       </w:r>
       <w:r>
         <w:rPr>
@@ -1341,7 +1273,6 @@
         </w:rPr>
         <w:t>“</w:t>
       </w:r>
-      <w:proofErr w:type="spellStart"/>
       <w:r>
         <w:rPr>
           <w:color w:val="000000" w:themeColor="text1"/>
@@ -1360,7 +1291,6 @@
         </w:rPr>
         <w:t>Vitesse</w:t>
       </w:r>
-      <w:proofErr w:type="spellEnd"/>
       <w:r>
         <w:rPr>
           <w:color w:val="000000" w:themeColor="text1"/>
@@ -1385,14 +1315,12 @@
         </w:rPr>
         <w:t>“</w:t>
       </w:r>
-      <w:proofErr w:type="spellStart"/>
       <w:r>
         <w:rPr>
           <w:color w:val="000000" w:themeColor="text1"/>
         </w:rPr>
         <w:t>add</w:t>
       </w:r>
-      <w:proofErr w:type="spellEnd"/>
       <w:r>
         <w:rPr>
           <w:color w:val="000000" w:themeColor="text1"/>
@@ -1454,48 +1382,15 @@
           <w:color w:val="000000" w:themeColor="text1"/>
           <w:lang w:val="en-US"/>
         </w:rPr>
-        <w:t xml:space="preserve">Il </w:t>
-      </w:r>
-      <w:proofErr w:type="spellStart"/>
+        <w:t xml:space="preserve">Il contient les méthodes </w:t>
+      </w:r>
       <w:r>
         <w:rPr>
           <w:color w:val="000000" w:themeColor="text1"/>
           <w:lang w:val="en-US"/>
         </w:rPr>
-        <w:t>contient</w:t>
-      </w:r>
-      <w:proofErr w:type="spellEnd"/>
-      <w:r>
-        <w:rPr>
-          <w:color w:val="000000" w:themeColor="text1"/>
-          <w:lang w:val="en-US"/>
-        </w:rPr>
-        <w:t xml:space="preserve"> les </w:t>
-      </w:r>
-      <w:proofErr w:type="spellStart"/>
-      <w:r>
-        <w:rPr>
-          <w:color w:val="000000" w:themeColor="text1"/>
-          <w:lang w:val="en-US"/>
-        </w:rPr>
-        <w:t>méthodes</w:t>
-      </w:r>
-      <w:proofErr w:type="spellEnd"/>
-      <w:r>
-        <w:rPr>
-          <w:color w:val="000000" w:themeColor="text1"/>
-          <w:lang w:val="en-US"/>
-        </w:rPr>
-        <w:t xml:space="preserve"> </w:t>
-      </w:r>
-      <w:r>
-        <w:rPr>
-          <w:color w:val="000000" w:themeColor="text1"/>
-          <w:lang w:val="en-US"/>
-        </w:rPr>
         <w:t>“</w:t>
       </w:r>
-      <w:proofErr w:type="spellStart"/>
       <w:r>
         <w:rPr>
           <w:b/>
@@ -1505,7 +1400,6 @@
         </w:rPr>
         <w:t>graph_to_lenght</w:t>
       </w:r>
-      <w:proofErr w:type="spellEnd"/>
       <w:r>
         <w:rPr>
           <w:color w:val="000000" w:themeColor="text1"/>
@@ -1527,7 +1421,6 @@
         </w:rPr>
         <w:t>“</w:t>
       </w:r>
-      <w:proofErr w:type="spellStart"/>
       <w:r>
         <w:rPr>
           <w:b/>
@@ -1537,7 +1430,6 @@
         </w:rPr>
         <w:t>path_to_object</w:t>
       </w:r>
-      <w:proofErr w:type="spellEnd"/>
       <w:r>
         <w:rPr>
           <w:color w:val="000000" w:themeColor="text1"/>
@@ -1559,7 +1451,6 @@
         </w:rPr>
         <w:t>“</w:t>
       </w:r>
-      <w:proofErr w:type="spellStart"/>
       <w:r>
         <w:rPr>
           <w:b/>
@@ -1569,7 +1460,6 @@
         </w:rPr>
         <w:t>finds_stops</w:t>
       </w:r>
-      <w:proofErr w:type="spellEnd"/>
       <w:r>
         <w:rPr>
           <w:color w:val="000000" w:themeColor="text1"/>
@@ -1591,7 +1481,6 @@
         </w:rPr>
         <w:t>“</w:t>
       </w:r>
-      <w:proofErr w:type="spellStart"/>
       <w:r>
         <w:rPr>
           <w:b/>
@@ -1601,7 +1490,6 @@
         </w:rPr>
         <w:t>robot_actions</w:t>
       </w:r>
-      <w:proofErr w:type="spellEnd"/>
       <w:r>
         <w:rPr>
           <w:color w:val="000000" w:themeColor="text1"/>
@@ -1623,7 +1511,6 @@
         </w:rPr>
         <w:t>“</w:t>
       </w:r>
-      <w:proofErr w:type="spellStart"/>
       <w:r>
         <w:rPr>
           <w:b/>
@@ -1633,7 +1520,45 @@
         </w:rPr>
         <w:t>find_way</w:t>
       </w:r>
-      <w:proofErr w:type="spellEnd"/>
+      <w:r>
+        <w:rPr>
+          <w:color w:val="000000" w:themeColor="text1"/>
+          <w:lang w:val="en-US"/>
+        </w:rPr>
+        <w:t>”</w:t>
+      </w:r>
+      <w:r>
+        <w:rPr>
+          <w:color w:val="000000" w:themeColor="text1"/>
+          <w:lang w:val="en-US"/>
+        </w:rPr>
+        <w:t>, “</w:t>
+      </w:r>
+      <w:r>
+        <w:rPr>
+          <w:b/>
+          <w:bCs/>
+          <w:color w:val="000000" w:themeColor="text1"/>
+          <w:lang w:val="en-US"/>
+        </w:rPr>
+        <w:t>partialCommandFullfill</w:t>
+      </w:r>
+      <w:r>
+        <w:rPr>
+          <w:color w:val="000000" w:themeColor="text1"/>
+          <w:lang w:val="en-US"/>
+        </w:rPr>
+        <w:t>” et “</w:t>
+      </w:r>
+      <w:r>
+        <w:rPr>
+          <w:b/>
+          <w:bCs/>
+          <w:color w:val="000000" w:themeColor="text1"/>
+          <w:lang w:val="en-US"/>
+        </w:rPr>
+        <w:t>printCost</w:t>
+      </w:r>
       <w:r>
         <w:rPr>
           <w:color w:val="000000" w:themeColor="text1"/>
@@ -1670,7 +1595,6 @@
         </w:rPr>
         <w:t>“</w:t>
       </w:r>
-      <w:proofErr w:type="spellStart"/>
       <w:r>
         <w:rPr>
           <w:i/>
@@ -1679,7 +1603,6 @@
         </w:rPr>
         <w:t>graph_to_lenght</w:t>
       </w:r>
-      <w:proofErr w:type="spellEnd"/>
       <w:r>
         <w:rPr>
           <w:i/>
@@ -1727,7 +1650,6 @@
         </w:rPr>
         <w:t>“</w:t>
       </w:r>
-      <w:proofErr w:type="spellStart"/>
       <w:r>
         <w:rPr>
           <w:i/>
@@ -1736,7 +1658,6 @@
         </w:rPr>
         <w:t>path_to_object</w:t>
       </w:r>
-      <w:proofErr w:type="spellEnd"/>
       <w:r>
         <w:rPr>
           <w:i/>
@@ -1814,7 +1735,6 @@
         </w:rPr>
         <w:t>“</w:t>
       </w:r>
-      <w:proofErr w:type="spellStart"/>
       <w:r>
         <w:rPr>
           <w:i/>
@@ -1823,7 +1743,6 @@
         </w:rPr>
         <w:t>finds_stops</w:t>
       </w:r>
-      <w:proofErr w:type="spellEnd"/>
       <w:r>
         <w:rPr>
           <w:i/>
@@ -1889,7 +1808,6 @@
         </w:rPr>
         <w:t>“</w:t>
       </w:r>
-      <w:proofErr w:type="spellStart"/>
       <w:r>
         <w:rPr>
           <w:i/>
@@ -1898,7 +1816,6 @@
         </w:rPr>
         <w:t>robot_actions</w:t>
       </w:r>
-      <w:proofErr w:type="spellEnd"/>
       <w:r>
         <w:rPr>
           <w:i/>
@@ -1976,7 +1893,6 @@
         </w:rPr>
         <w:t>“</w:t>
       </w:r>
-      <w:proofErr w:type="spellStart"/>
       <w:r>
         <w:rPr>
           <w:i/>
@@ -1985,7 +1901,6 @@
         </w:rPr>
         <w:t>find_way</w:t>
       </w:r>
-      <w:proofErr w:type="spellEnd"/>
       <w:r>
         <w:rPr>
           <w:i/>
@@ -2020,6 +1935,54 @@
         </w:rPr>
         <w:t>pour le calcul du temps pris par les robots.</w:t>
       </w:r>
+    </w:p>
+    <w:p>
+      <w:pPr>
+        <w:pStyle w:val="Paragraphedeliste"/>
+        <w:ind w:left="1416"/>
+        <w:rPr>
+          <w:color w:val="000000" w:themeColor="text1"/>
+        </w:rPr>
+      </w:pPr>
+      <w:r>
+        <w:rPr>
+          <w:i/>
+          <w:iCs/>
+          <w:color w:val="000000" w:themeColor="text1"/>
+        </w:rPr>
+        <w:t>Méthode « partialCommandFullfill » :</w:t>
+      </w:r>
+      <w:r>
+        <w:rPr>
+          <w:color w:val="000000" w:themeColor="text1"/>
+        </w:rPr>
+        <w:t xml:space="preserve"> Cette méthode permet de savoir si les points d’un chemin permettent de remplir la commande envoyée.</w:t>
+      </w:r>
+    </w:p>
+    <w:p>
+      <w:pPr>
+        <w:pStyle w:val="Paragraphedeliste"/>
+        <w:ind w:left="1416"/>
+        <w:rPr>
+          <w:color w:val="000000" w:themeColor="text1"/>
+        </w:rPr>
+      </w:pPr>
+      <w:r>
+        <w:rPr>
+          <w:i/>
+          <w:iCs/>
+          <w:color w:val="000000" w:themeColor="text1"/>
+        </w:rPr>
+        <w:t>Méthode « printCost » :</w:t>
+      </w:r>
+      <w:r>
+        <w:rPr>
+          <w:color w:val="000000" w:themeColor="text1"/>
+        </w:rPr>
+        <w:t xml:space="preserve"> Cette méthode permet de calculer le temps total de déplacement du robot pendant tout le parcours de celui-ci.</w:t>
+      </w:r>
+      <w:bookmarkStart w:id="0" w:name="_GoBack"/>
+      <w:bookmarkEnd w:id="0"/>
     </w:p>
     <w:p>
       <w:pPr>
@@ -2055,21 +2018,7 @@
         <w:rPr>
           <w:color w:val="000000" w:themeColor="text1"/>
         </w:rPr>
-        <w:t xml:space="preserve"> Ce fichier contient l’interface du projet pour l’interaction en l’utilisateur et le logiciel. Elle contient les fonctions permettant de créer le graphique, d’afficher le </w:t>
-      </w:r>
-      <w:proofErr w:type="spellStart"/>
-      <w:r>
-        <w:rPr>
-          <w:color w:val="000000" w:themeColor="text1"/>
-        </w:rPr>
-        <w:t>graphe</w:t>
-      </w:r>
-      <w:proofErr w:type="spellEnd"/>
-      <w:r>
-        <w:rPr>
-          <w:color w:val="000000" w:themeColor="text1"/>
-        </w:rPr>
-        <w:t>, de prendre une commande, d’afficher la dernière commande rentrée et de trouver le chemin le plus court pour réaliser cette commande.</w:t>
+        <w:t xml:space="preserve"> Ce fichier contient l’interface du projet pour l’interaction en l’utilisateur et le logiciel. Elle contient les fonctions permettant de créer le graphique, d’afficher le graphe, de prendre une commande, d’afficher la dernière commande rentrée et de trouver le chemin le plus court pour réaliser cette commande.</w:t>
       </w:r>
     </w:p>
     <w:p>
@@ -2086,6 +2035,7 @@
         <w:pStyle w:val="Titre1"/>
       </w:pPr>
       <w:r>
+        <w:lastRenderedPageBreak/>
         <w:t xml:space="preserve">Difficultés rencontrées </w:t>
       </w:r>
     </w:p>
@@ -2094,15 +2044,7 @@
         <w:ind w:firstLine="708"/>
       </w:pPr>
       <w:r>
-        <w:t xml:space="preserve">L’une des difficultés principales rencontrées lors de l’élaboration de ce travail pratique fut l’implémentation de la représentation et de la création du graphique, mais ceci fut rapidement résolu par la découverte de la librairie </w:t>
-      </w:r>
-      <w:proofErr w:type="spellStart"/>
-      <w:r>
-        <w:t>NetworkX</w:t>
-      </w:r>
-      <w:proofErr w:type="spellEnd"/>
-      <w:r>
-        <w:t xml:space="preserve"> qui permet de créer, d’associer et d’afficher des graphiques orientés de façon simple et efficace.</w:t>
+        <w:t>L’une des difficultés principales rencontrées lors de l’élaboration de ce travail pratique fut l’implémentation de la représentation et de la création du graphique, mais ceci fut rapidement résolu par la découverte de la librairie NetworkX qui permet de créer, d’associer et d’afficher des graphiques orientés de façon simple et efficace.</w:t>
       </w:r>
     </w:p>
     <w:p>
@@ -2110,7 +2052,6 @@
         <w:ind w:firstLine="708"/>
       </w:pPr>
       <w:r>
-        <w:lastRenderedPageBreak/>
         <w:t>La deuxième diffi</w:t>
       </w:r>
       <w:r>

</xml_diff>

<commit_message>
rapport final si aucun ajout de methode dans le code
</commit_message>
<xml_diff>
--- a/TP1/Rapport_TP1.docx
+++ b/TP1/Rapport_TP1.docx
@@ -1981,8 +1981,6 @@
         </w:rPr>
         <w:t xml:space="preserve"> Cette méthode permet de calculer le temps total de déplacement du robot pendant tout le parcours de celui-ci.</w:t>
       </w:r>
-      <w:bookmarkStart w:id="0" w:name="_GoBack"/>
-      <w:bookmarkEnd w:id="0"/>
     </w:p>
     <w:p>
       <w:pPr>
@@ -2023,89 +2021,145 @@
     </w:p>
     <w:p>
       <w:pPr>
-        <w:pStyle w:val="Paragraphedeliste"/>
-        <w:ind w:left="1416"/>
-        <w:rPr>
-          <w:color w:val="000000" w:themeColor="text1"/>
-        </w:rPr>
-      </w:pPr>
+        <w:ind w:left="360"/>
+        <w:rPr>
+          <w:color w:val="000000" w:themeColor="text1"/>
+        </w:rPr>
+      </w:pPr>
+      <w:r>
+        <w:rPr>
+          <w:color w:val="000000" w:themeColor="text1"/>
+        </w:rPr>
+        <w:t>Diagramme de classes de notre solution :</w:t>
+      </w:r>
+    </w:p>
+    <w:p>
+      <w:pPr>
+        <w:ind w:left="360"/>
+        <w:rPr>
+          <w:color w:val="000000" w:themeColor="text1"/>
+        </w:rPr>
+      </w:pPr>
+      <w:bookmarkStart w:id="0" w:name="_GoBack"/>
+      <w:r>
+        <w:rPr>
+          <w:color w:val="000000" w:themeColor="text1"/>
+        </w:rPr>
+        <w:lastRenderedPageBreak/>
+        <w:drawing>
+          <wp:inline distT="0" distB="0" distL="0" distR="0" wp14:anchorId="1272DF71" wp14:editId="71F30C87">
+            <wp:extent cx="5985584" cy="3324225"/>
+            <wp:effectExtent l="0" t="0" r="0" b="0"/>
+            <wp:docPr id="3" name="Image 3"/>
+            <wp:cNvGraphicFramePr>
+              <a:graphicFrameLocks xmlns:a="http://schemas.openxmlformats.org/drawingml/2006/main" noChangeAspect="1"/>
+            </wp:cNvGraphicFramePr>
+            <a:graphic xmlns:a="http://schemas.openxmlformats.org/drawingml/2006/main">
+              <a:graphicData uri="http://schemas.openxmlformats.org/drawingml/2006/picture">
+                <pic:pic xmlns:pic="http://schemas.openxmlformats.org/drawingml/2006/picture">
+                  <pic:nvPicPr>
+                    <pic:cNvPr id="1" name=""/>
+                    <pic:cNvPicPr/>
+                  </pic:nvPicPr>
+                  <pic:blipFill>
+                    <a:blip r:embed="rId9"/>
+                    <a:stretch>
+                      <a:fillRect/>
+                    </a:stretch>
+                  </pic:blipFill>
+                  <pic:spPr>
+                    <a:xfrm>
+                      <a:off x="0" y="0"/>
+                      <a:ext cx="5988468" cy="3325827"/>
+                    </a:xfrm>
+                    <a:prstGeom prst="rect">
+                      <a:avLst/>
+                    </a:prstGeom>
+                  </pic:spPr>
+                </pic:pic>
+              </a:graphicData>
+            </a:graphic>
+          </wp:inline>
+        </w:drawing>
+      </w:r>
+      <w:bookmarkEnd w:id="0"/>
     </w:p>
     <w:p>
       <w:pPr>
         <w:pStyle w:val="Titre1"/>
       </w:pPr>
       <w:r>
+        <w:t xml:space="preserve">Difficultés rencontrées </w:t>
+      </w:r>
+    </w:p>
+    <w:p>
+      <w:pPr>
+        <w:ind w:firstLine="708"/>
+      </w:pPr>
+      <w:r>
+        <w:t>L’une des difficultés principales rencontrées lors de l’élaboration de ce travail pratique fut l’implémentation de la représentation et de la création du graphique, mais ceci fut rapidement résolu par la découverte de la librairie NetworkX qui permet de créer, d’associer et d’afficher des graphiques orientés de façon simple et efficace.</w:t>
+      </w:r>
+    </w:p>
+    <w:p>
+      <w:pPr>
+        <w:ind w:firstLine="708"/>
+      </w:pPr>
+      <w:r>
+        <w:t>La deuxième diffi</w:t>
+      </w:r>
+      <w:r>
+        <w:t>culté rencontrée fut l’implémentation de l’algorithme de Dijkstra. En effet, malgré le caractère simpliste de cet algorithme, l’implémentation est une autre paire de manche</w:t>
+      </w:r>
+      <w:r>
+        <w:t>s</w:t>
+      </w:r>
+      <w:r>
+        <w:t xml:space="preserve">, car on devait trouver une solution pour vérifier la quantité de colis de chaque type dans les nœuds du graphique.  </w:t>
+      </w:r>
+    </w:p>
+    <w:p>
+      <w:pPr>
+        <w:ind w:firstLine="708"/>
+      </w:pPr>
+      <w:r>
+        <w:t>Finalement, la dernière difficulté rencontrée fut l’implémentation de tous les détails du travail pratique tel</w:t>
+      </w:r>
+      <w:r>
+        <w:t>s</w:t>
+      </w:r>
+      <w:r>
+        <w:t xml:space="preserve"> que les différents robots ou les différents colis</w:t>
+      </w:r>
+      <w:r>
+        <w:t xml:space="preserve"> de l’entrepôt.</w:t>
+      </w:r>
+      <w:r>
+        <w:t xml:space="preserve"> </w:t>
+      </w:r>
+      <w:r>
+        <w:t xml:space="preserve">Afin de ne pas oublier aucun détail, nous avons </w:t>
+      </w:r>
+      <w:r>
+        <w:t>écrit</w:t>
+      </w:r>
+      <w:r>
+        <w:t xml:space="preserve"> un résumé qui excluait tous les détails inutiles à la réalisation de l’énoncé.</w:t>
+      </w:r>
+    </w:p>
+    <w:p>
+      <w:pPr>
+        <w:pStyle w:val="Titre1"/>
+      </w:pPr>
+      <w:r>
         <w:lastRenderedPageBreak/>
-        <w:t xml:space="preserve">Difficultés rencontrées </w:t>
-      </w:r>
-    </w:p>
-    <w:p>
-      <w:pPr>
-        <w:ind w:firstLine="708"/>
-      </w:pPr>
-      <w:r>
-        <w:t>L’une des difficultés principales rencontrées lors de l’élaboration de ce travail pratique fut l’implémentation de la représentation et de la création du graphique, mais ceci fut rapidement résolu par la découverte de la librairie NetworkX qui permet de créer, d’associer et d’afficher des graphiques orientés de façon simple et efficace.</w:t>
-      </w:r>
-    </w:p>
-    <w:p>
-      <w:pPr>
-        <w:ind w:firstLine="708"/>
-      </w:pPr>
-      <w:r>
-        <w:t>La deuxième diffi</w:t>
-      </w:r>
-      <w:r>
-        <w:t>culté rencontrée fut l’implémentation de l’algorithme de Dijkstra. En effet, malgré le caractère simpliste de cet algorithme, l’implémentation est une autre paire de manche</w:t>
-      </w:r>
-      <w:r>
-        <w:t>s</w:t>
-      </w:r>
-      <w:r>
-        <w:t xml:space="preserve">, car on devait trouver une solution pour vérifier la quantité de colis de chaque type dans les nœuds du graphique.  </w:t>
-      </w:r>
-    </w:p>
-    <w:p>
-      <w:pPr>
-        <w:ind w:firstLine="708"/>
-      </w:pPr>
-      <w:r>
-        <w:t>Finalement, la dernière difficulté rencontrée fut l’implémentation de tous les détails du travail pratique tel</w:t>
-      </w:r>
-      <w:r>
-        <w:t>s</w:t>
-      </w:r>
-      <w:r>
-        <w:t xml:space="preserve"> que les différents robots ou les différents colis</w:t>
-      </w:r>
-      <w:r>
-        <w:t xml:space="preserve"> de l’entrepôt.</w:t>
-      </w:r>
+        <w:t>Conclusion</w:t>
+      </w:r>
+    </w:p>
+    <w:p>
       <w:r>
         <w:t xml:space="preserve"> </w:t>
       </w:r>
       <w:r>
-        <w:t xml:space="preserve">Afin de ne pas oublier aucun détail, nous avons </w:t>
-      </w:r>
-      <w:r>
-        <w:t>écrit</w:t>
-      </w:r>
-      <w:r>
-        <w:t xml:space="preserve"> un résumé qui excluait tous les détails inutiles à la réalisation de l’énoncé.</w:t>
-      </w:r>
-    </w:p>
-    <w:p>
-      <w:pPr>
-        <w:pStyle w:val="Titre1"/>
-      </w:pPr>
-      <w:r>
-        <w:t>Conclusion</w:t>
-      </w:r>
-    </w:p>
-    <w:p>
-      <w:r>
-        <w:t xml:space="preserve"> </w:t>
-      </w:r>
-      <w:r>
         <w:tab/>
       </w:r>
       <w:r>
@@ -2122,12 +2176,12 @@
       </w:r>
     </w:p>
     <w:sectPr>
-      <w:headerReference w:type="even" r:id="rId9"/>
-      <w:headerReference w:type="default" r:id="rId10"/>
-      <w:footerReference w:type="even" r:id="rId11"/>
-      <w:footerReference w:type="default" r:id="rId12"/>
-      <w:headerReference w:type="first" r:id="rId13"/>
-      <w:footerReference w:type="first" r:id="rId14"/>
+      <w:headerReference w:type="even" r:id="rId10"/>
+      <w:headerReference w:type="default" r:id="rId11"/>
+      <w:footerReference w:type="even" r:id="rId12"/>
+      <w:footerReference w:type="default" r:id="rId13"/>
+      <w:headerReference w:type="first" r:id="rId14"/>
+      <w:footerReference w:type="first" r:id="rId15"/>
       <w:pgSz w:w="12240" w:h="15840"/>
       <w:pgMar w:top="1440" w:right="1800" w:bottom="1440" w:left="1800" w:header="708" w:footer="708" w:gutter="0"/>
       <w:cols w:space="708"/>

</xml_diff>

<commit_message>
correction du diagramme de classes
</commit_message>
<xml_diff>
--- a/TP1/Rapport_TP1.docx
+++ b/TP1/Rapport_TP1.docx
@@ -293,8 +293,39 @@
           <w:sz w:val="30"/>
           <w:szCs w:val="30"/>
         </w:rPr>
-        <w:t>Paulina Stevia Nouwou Mindom</w:t>
-      </w:r>
+        <w:t xml:space="preserve">Paulina Stevia </w:t>
+      </w:r>
+      <w:proofErr w:type="spellStart"/>
+      <w:r>
+        <w:rPr>
+          <w:rFonts w:ascii="Times New Roman" w:hAnsi="Times New Roman" w:cs="Times New Roman"/>
+          <w:color w:val="auto"/>
+          <w:sz w:val="30"/>
+          <w:szCs w:val="30"/>
+        </w:rPr>
+        <w:t>Nouwou</w:t>
+      </w:r>
+      <w:proofErr w:type="spellEnd"/>
+      <w:r>
+        <w:rPr>
+          <w:rFonts w:ascii="Times New Roman" w:hAnsi="Times New Roman" w:cs="Times New Roman"/>
+          <w:color w:val="auto"/>
+          <w:sz w:val="30"/>
+          <w:szCs w:val="30"/>
+        </w:rPr>
+        <w:t xml:space="preserve"> </w:t>
+      </w:r>
+      <w:proofErr w:type="spellStart"/>
+      <w:r>
+        <w:rPr>
+          <w:rFonts w:ascii="Times New Roman" w:hAnsi="Times New Roman" w:cs="Times New Roman"/>
+          <w:color w:val="auto"/>
+          <w:sz w:val="30"/>
+          <w:szCs w:val="30"/>
+        </w:rPr>
+        <w:t>Mindom</w:t>
+      </w:r>
+      <w:proofErr w:type="spellEnd"/>
     </w:p>
     <w:p>
       <w:pPr>
@@ -718,12 +749,14 @@
       <w:r>
         <w:t xml:space="preserve">ython est dû au fait qu’il existe des librairies qui permettent d’implanter certaines fonctions requises pour la réalisation de ce travail pratique. La première librairie utilisée est </w:t>
       </w:r>
+      <w:proofErr w:type="spellStart"/>
       <w:r>
         <w:rPr>
           <w:b/>
         </w:rPr>
         <w:t>NetworkX</w:t>
       </w:r>
+      <w:proofErr w:type="spellEnd"/>
       <w:r>
         <w:rPr>
           <w:b/>
@@ -736,27 +769,40 @@
       <w:r>
         <w:t xml:space="preserve"> et la seconde librairie importée est la librairie </w:t>
       </w:r>
+      <w:proofErr w:type="spellStart"/>
       <w:r>
         <w:rPr>
           <w:b/>
           <w:bCs/>
         </w:rPr>
-        <w:t>matplotlib.</w:t>
-      </w:r>
+        <w:t>matplotlib</w:t>
+      </w:r>
+      <w:proofErr w:type="spellEnd"/>
       <w:r>
         <w:rPr>
           <w:b/>
           <w:bCs/>
         </w:rPr>
-        <w:t xml:space="preserve"> </w:t>
+        <w:t>.</w:t>
       </w:r>
       <w:r>
         <w:rPr>
           <w:b/>
           <w:bCs/>
         </w:rPr>
+        <w:t xml:space="preserve"> </w:t>
+      </w:r>
+      <w:proofErr w:type="spellStart"/>
+      <w:proofErr w:type="gramStart"/>
+      <w:r>
+        <w:rPr>
+          <w:b/>
+          <w:bCs/>
+        </w:rPr>
         <w:t>pyplot</w:t>
       </w:r>
+      <w:proofErr w:type="spellEnd"/>
+      <w:proofErr w:type="gramEnd"/>
       <w:r>
         <w:t xml:space="preserve"> qu’on utilise pour la l’affichage du graphique orienté</w:t>
       </w:r>
@@ -839,6 +885,7 @@
         </w:rPr>
         <w:t> </w:t>
       </w:r>
+      <w:proofErr w:type="spellStart"/>
       <w:r>
         <w:rPr>
           <w:b/>
@@ -847,6 +894,7 @@
         </w:rPr>
         <w:t>fillGraphFromFile</w:t>
       </w:r>
+      <w:proofErr w:type="spellEnd"/>
       <w:r>
         <w:rPr>
           <w:color w:val="000000" w:themeColor="text1"/>
@@ -857,7 +905,21 @@
         <w:rPr>
           <w:color w:val="000000" w:themeColor="text1"/>
         </w:rPr>
-        <w:t xml:space="preserve">» qui permet de créer le graphique orienté à l’aide d’un fichier texte passé en argument et de la librairie NetworkX. </w:t>
+        <w:t xml:space="preserve">» qui permet de créer le graphique orienté à l’aide d’un fichier texte passé en argument et de la librairie </w:t>
+      </w:r>
+      <w:proofErr w:type="spellStart"/>
+      <w:r>
+        <w:rPr>
+          <w:color w:val="000000" w:themeColor="text1"/>
+        </w:rPr>
+        <w:t>NetworkX</w:t>
+      </w:r>
+      <w:proofErr w:type="spellEnd"/>
+      <w:r>
+        <w:rPr>
+          <w:color w:val="000000" w:themeColor="text1"/>
+        </w:rPr>
+        <w:t xml:space="preserve">. </w:t>
       </w:r>
     </w:p>
     <w:p>
@@ -933,6 +995,7 @@
         </w:rPr>
         <w:t> </w:t>
       </w:r>
+      <w:proofErr w:type="spellStart"/>
       <w:r>
         <w:rPr>
           <w:b/>
@@ -941,6 +1004,7 @@
         </w:rPr>
         <w:t>commandeValide</w:t>
       </w:r>
+      <w:proofErr w:type="spellEnd"/>
       <w:r>
         <w:rPr>
           <w:color w:val="000000" w:themeColor="text1"/>
@@ -959,6 +1023,7 @@
         </w:rPr>
         <w:t> </w:t>
       </w:r>
+      <w:proofErr w:type="spellStart"/>
       <w:r>
         <w:rPr>
           <w:b/>
@@ -967,6 +1032,7 @@
         </w:rPr>
         <w:t>afficherCommande</w:t>
       </w:r>
+      <w:proofErr w:type="spellEnd"/>
       <w:r>
         <w:rPr>
           <w:color w:val="000000" w:themeColor="text1"/>
@@ -1065,6 +1131,7 @@
         </w:rPr>
         <w:t> </w:t>
       </w:r>
+      <w:proofErr w:type="spellStart"/>
       <w:r>
         <w:rPr>
           <w:i/>
@@ -1073,6 +1140,7 @@
         </w:rPr>
         <w:t>commandeValide</w:t>
       </w:r>
+      <w:proofErr w:type="spellEnd"/>
       <w:r>
         <w:rPr>
           <w:i/>
@@ -1120,6 +1188,7 @@
         </w:rPr>
         <w:t> </w:t>
       </w:r>
+      <w:proofErr w:type="spellStart"/>
       <w:r>
         <w:rPr>
           <w:i/>
@@ -1128,6 +1197,7 @@
         </w:rPr>
         <w:t>afficherCommande</w:t>
       </w:r>
+      <w:proofErr w:type="spellEnd"/>
       <w:r>
         <w:rPr>
           <w:color w:val="000000" w:themeColor="text1"/>
@@ -1201,12 +1271,14 @@
         </w:rPr>
         <w:t> </w:t>
       </w:r>
+      <w:proofErr w:type="spellStart"/>
       <w:r>
         <w:rPr>
           <w:color w:val="000000" w:themeColor="text1"/>
         </w:rPr>
         <w:t>conteneurA</w:t>
       </w:r>
+      <w:proofErr w:type="spellEnd"/>
       <w:r>
         <w:rPr>
           <w:color w:val="000000" w:themeColor="text1"/>
@@ -1225,12 +1297,14 @@
         </w:rPr>
         <w:t> </w:t>
       </w:r>
+      <w:proofErr w:type="spellStart"/>
       <w:r>
         <w:rPr>
           <w:color w:val="000000" w:themeColor="text1"/>
         </w:rPr>
         <w:t>conteneurB</w:t>
       </w:r>
+      <w:proofErr w:type="spellEnd"/>
       <w:r>
         <w:rPr>
           <w:color w:val="000000" w:themeColor="text1"/>
@@ -1249,11 +1323,19 @@
         </w:rPr>
         <w:t> </w:t>
       </w:r>
-      <w:r>
-        <w:rPr>
-          <w:color w:val="000000" w:themeColor="text1"/>
-        </w:rPr>
-        <w:t>conteneurC pour les colis de type C.</w:t>
+      <w:proofErr w:type="spellStart"/>
+      <w:r>
+        <w:rPr>
+          <w:color w:val="000000" w:themeColor="text1"/>
+        </w:rPr>
+        <w:t>conteneurC</w:t>
+      </w:r>
+      <w:proofErr w:type="spellEnd"/>
+      <w:r>
+        <w:rPr>
+          <w:color w:val="000000" w:themeColor="text1"/>
+        </w:rPr>
+        <w:t xml:space="preserve"> pour les colis de type C.</w:t>
       </w:r>
       <w:r>
         <w:rPr>
@@ -1273,6 +1355,7 @@
         </w:rPr>
         <w:t>“</w:t>
       </w:r>
+      <w:proofErr w:type="spellStart"/>
       <w:r>
         <w:rPr>
           <w:color w:val="000000" w:themeColor="text1"/>
@@ -1291,6 +1374,7 @@
         </w:rPr>
         <w:t>Vitesse</w:t>
       </w:r>
+      <w:proofErr w:type="spellEnd"/>
       <w:r>
         <w:rPr>
           <w:color w:val="000000" w:themeColor="text1"/>
@@ -1315,12 +1399,14 @@
         </w:rPr>
         <w:t>“</w:t>
       </w:r>
+      <w:proofErr w:type="spellStart"/>
       <w:r>
         <w:rPr>
           <w:color w:val="000000" w:themeColor="text1"/>
         </w:rPr>
         <w:t>add</w:t>
       </w:r>
+      <w:proofErr w:type="spellEnd"/>
       <w:r>
         <w:rPr>
           <w:color w:val="000000" w:themeColor="text1"/>
@@ -1382,15 +1468,48 @@
           <w:color w:val="000000" w:themeColor="text1"/>
           <w:lang w:val="en-US"/>
         </w:rPr>
-        <w:t xml:space="preserve">Il contient les méthodes </w:t>
-      </w:r>
+        <w:t xml:space="preserve">Il </w:t>
+      </w:r>
+      <w:proofErr w:type="spellStart"/>
       <w:r>
         <w:rPr>
           <w:color w:val="000000" w:themeColor="text1"/>
           <w:lang w:val="en-US"/>
         </w:rPr>
+        <w:t>contient</w:t>
+      </w:r>
+      <w:proofErr w:type="spellEnd"/>
+      <w:r>
+        <w:rPr>
+          <w:color w:val="000000" w:themeColor="text1"/>
+          <w:lang w:val="en-US"/>
+        </w:rPr>
+        <w:t xml:space="preserve"> les </w:t>
+      </w:r>
+      <w:proofErr w:type="spellStart"/>
+      <w:r>
+        <w:rPr>
+          <w:color w:val="000000" w:themeColor="text1"/>
+          <w:lang w:val="en-US"/>
+        </w:rPr>
+        <w:t>méthodes</w:t>
+      </w:r>
+      <w:proofErr w:type="spellEnd"/>
+      <w:r>
+        <w:rPr>
+          <w:color w:val="000000" w:themeColor="text1"/>
+          <w:lang w:val="en-US"/>
+        </w:rPr>
+        <w:t xml:space="preserve"> </w:t>
+      </w:r>
+      <w:r>
+        <w:rPr>
+          <w:color w:val="000000" w:themeColor="text1"/>
+          <w:lang w:val="en-US"/>
+        </w:rPr>
         <w:t>“</w:t>
       </w:r>
+      <w:proofErr w:type="spellStart"/>
       <w:r>
         <w:rPr>
           <w:b/>
@@ -1400,6 +1519,7 @@
         </w:rPr>
         <w:t>graph_to_lenght</w:t>
       </w:r>
+      <w:proofErr w:type="spellEnd"/>
       <w:r>
         <w:rPr>
           <w:color w:val="000000" w:themeColor="text1"/>
@@ -1421,6 +1541,7 @@
         </w:rPr>
         <w:t>“</w:t>
       </w:r>
+      <w:proofErr w:type="spellStart"/>
       <w:r>
         <w:rPr>
           <w:b/>
@@ -1430,6 +1551,7 @@
         </w:rPr>
         <w:t>path_to_object</w:t>
       </w:r>
+      <w:proofErr w:type="spellEnd"/>
       <w:r>
         <w:rPr>
           <w:color w:val="000000" w:themeColor="text1"/>
@@ -1451,6 +1573,7 @@
         </w:rPr>
         <w:t>“</w:t>
       </w:r>
+      <w:proofErr w:type="spellStart"/>
       <w:r>
         <w:rPr>
           <w:b/>
@@ -1460,6 +1583,7 @@
         </w:rPr>
         <w:t>finds_stops</w:t>
       </w:r>
+      <w:proofErr w:type="spellEnd"/>
       <w:r>
         <w:rPr>
           <w:color w:val="000000" w:themeColor="text1"/>
@@ -1481,6 +1605,7 @@
         </w:rPr>
         <w:t>“</w:t>
       </w:r>
+      <w:proofErr w:type="spellStart"/>
       <w:r>
         <w:rPr>
           <w:b/>
@@ -1490,6 +1615,7 @@
         </w:rPr>
         <w:t>robot_actions</w:t>
       </w:r>
+      <w:proofErr w:type="spellEnd"/>
       <w:r>
         <w:rPr>
           <w:color w:val="000000" w:themeColor="text1"/>
@@ -1511,6 +1637,7 @@
         </w:rPr>
         <w:t>“</w:t>
       </w:r>
+      <w:proofErr w:type="spellStart"/>
       <w:r>
         <w:rPr>
           <w:b/>
@@ -1520,6 +1647,7 @@
         </w:rPr>
         <w:t>find_way</w:t>
       </w:r>
+      <w:proofErr w:type="spellEnd"/>
       <w:r>
         <w:rPr>
           <w:color w:val="000000" w:themeColor="text1"/>
@@ -1534,6 +1662,7 @@
         </w:rPr>
         <w:t>, “</w:t>
       </w:r>
+      <w:proofErr w:type="spellStart"/>
       <w:r>
         <w:rPr>
           <w:b/>
@@ -1543,6 +1672,7 @@
         </w:rPr>
         <w:t>partialCommandFullfill</w:t>
       </w:r>
+      <w:proofErr w:type="spellEnd"/>
       <w:r>
         <w:rPr>
           <w:color w:val="000000" w:themeColor="text1"/>
@@ -1550,6 +1680,7 @@
         </w:rPr>
         <w:t>” et “</w:t>
       </w:r>
+      <w:proofErr w:type="spellStart"/>
       <w:r>
         <w:rPr>
           <w:b/>
@@ -1559,6 +1690,7 @@
         </w:rPr>
         <w:t>printCost</w:t>
       </w:r>
+      <w:proofErr w:type="spellEnd"/>
       <w:r>
         <w:rPr>
           <w:color w:val="000000" w:themeColor="text1"/>
@@ -1595,6 +1727,7 @@
         </w:rPr>
         <w:t>“</w:t>
       </w:r>
+      <w:proofErr w:type="spellStart"/>
       <w:r>
         <w:rPr>
           <w:i/>
@@ -1603,6 +1736,7 @@
         </w:rPr>
         <w:t>graph_to_lenght</w:t>
       </w:r>
+      <w:proofErr w:type="spellEnd"/>
       <w:r>
         <w:rPr>
           <w:i/>
@@ -1650,6 +1784,7 @@
         </w:rPr>
         <w:t>“</w:t>
       </w:r>
+      <w:proofErr w:type="spellStart"/>
       <w:r>
         <w:rPr>
           <w:i/>
@@ -1658,6 +1793,7 @@
         </w:rPr>
         <w:t>path_to_object</w:t>
       </w:r>
+      <w:proofErr w:type="spellEnd"/>
       <w:r>
         <w:rPr>
           <w:i/>
@@ -1735,6 +1871,7 @@
         </w:rPr>
         <w:t>“</w:t>
       </w:r>
+      <w:proofErr w:type="spellStart"/>
       <w:r>
         <w:rPr>
           <w:i/>
@@ -1743,6 +1880,7 @@
         </w:rPr>
         <w:t>finds_stops</w:t>
       </w:r>
+      <w:proofErr w:type="spellEnd"/>
       <w:r>
         <w:rPr>
           <w:i/>
@@ -1808,6 +1946,7 @@
         </w:rPr>
         <w:t>“</w:t>
       </w:r>
+      <w:proofErr w:type="spellStart"/>
       <w:r>
         <w:rPr>
           <w:i/>
@@ -1816,6 +1955,7 @@
         </w:rPr>
         <w:t>robot_actions</w:t>
       </w:r>
+      <w:proofErr w:type="spellEnd"/>
       <w:r>
         <w:rPr>
           <w:i/>
@@ -1893,6 +2033,7 @@
         </w:rPr>
         <w:t>“</w:t>
       </w:r>
+      <w:proofErr w:type="spellStart"/>
       <w:r>
         <w:rPr>
           <w:i/>
@@ -1901,6 +2042,7 @@
         </w:rPr>
         <w:t>find_way</w:t>
       </w:r>
+      <w:proofErr w:type="spellEnd"/>
       <w:r>
         <w:rPr>
           <w:i/>
@@ -1950,7 +2092,25 @@
           <w:iCs/>
           <w:color w:val="000000" w:themeColor="text1"/>
         </w:rPr>
-        <w:t>Méthode « partialCommandFullfill » :</w:t>
+        <w:t>Méthode « </w:t>
+      </w:r>
+      <w:proofErr w:type="spellStart"/>
+      <w:r>
+        <w:rPr>
+          <w:i/>
+          <w:iCs/>
+          <w:color w:val="000000" w:themeColor="text1"/>
+        </w:rPr>
+        <w:t>partialCommandFullfill</w:t>
+      </w:r>
+      <w:proofErr w:type="spellEnd"/>
+      <w:r>
+        <w:rPr>
+          <w:i/>
+          <w:iCs/>
+          <w:color w:val="000000" w:themeColor="text1"/>
+        </w:rPr>
+        <w:t> » :</w:t>
       </w:r>
       <w:r>
         <w:rPr>
@@ -1973,7 +2133,25 @@
           <w:iCs/>
           <w:color w:val="000000" w:themeColor="text1"/>
         </w:rPr>
-        <w:t>Méthode « printCost » :</w:t>
+        <w:t>Méthode « </w:t>
+      </w:r>
+      <w:proofErr w:type="spellStart"/>
+      <w:r>
+        <w:rPr>
+          <w:i/>
+          <w:iCs/>
+          <w:color w:val="000000" w:themeColor="text1"/>
+        </w:rPr>
+        <w:t>printCost</w:t>
+      </w:r>
+      <w:proofErr w:type="spellEnd"/>
+      <w:r>
+        <w:rPr>
+          <w:i/>
+          <w:iCs/>
+          <w:color w:val="000000" w:themeColor="text1"/>
+        </w:rPr>
+        <w:t> » :</w:t>
       </w:r>
       <w:r>
         <w:rPr>
@@ -2016,7 +2194,21 @@
         <w:rPr>
           <w:color w:val="000000" w:themeColor="text1"/>
         </w:rPr>
-        <w:t xml:space="preserve"> Ce fichier contient l’interface du projet pour l’interaction en l’utilisateur et le logiciel. Elle contient les fonctions permettant de créer le graphique, d’afficher le graphe, de prendre une commande, d’afficher la dernière commande rentrée et de trouver le chemin le plus court pour réaliser cette commande.</w:t>
+        <w:t xml:space="preserve"> Ce fichier contient l’interface du projet pour l’interaction en l’utilisateur et le logiciel. Elle contient les fonctions permettant de créer le graphique, d’afficher le </w:t>
+      </w:r>
+      <w:proofErr w:type="spellStart"/>
+      <w:r>
+        <w:rPr>
+          <w:color w:val="000000" w:themeColor="text1"/>
+        </w:rPr>
+        <w:t>graphe</w:t>
+      </w:r>
+      <w:proofErr w:type="spellEnd"/>
+      <w:r>
+        <w:rPr>
+          <w:color w:val="000000" w:themeColor="text1"/>
+        </w:rPr>
+        <w:t>, de prendre une commande, d’afficher la dernière commande rentrée et de trouver le chemin le plus court pour réaliser cette commande.</w:t>
       </w:r>
     </w:p>
     <w:p>
@@ -2040,17 +2232,16 @@
           <w:color w:val="000000" w:themeColor="text1"/>
         </w:rPr>
       </w:pPr>
-      <w:bookmarkStart w:id="0" w:name="_GoBack"/>
       <w:r>
         <w:rPr>
           <w:color w:val="000000" w:themeColor="text1"/>
         </w:rPr>
         <w:lastRenderedPageBreak/>
         <w:drawing>
-          <wp:inline distT="0" distB="0" distL="0" distR="0" wp14:anchorId="1272DF71" wp14:editId="71F30C87">
-            <wp:extent cx="5985584" cy="3324225"/>
+          <wp:inline distT="0" distB="0" distL="0" distR="0" wp14:anchorId="6A6CD87A" wp14:editId="1091FBA9">
+            <wp:extent cx="5734050" cy="3219450"/>
             <wp:effectExtent l="0" t="0" r="0" b="0"/>
-            <wp:docPr id="3" name="Image 3"/>
+            <wp:docPr id="4" name="Image 4"/>
             <wp:cNvGraphicFramePr>
               <a:graphicFrameLocks xmlns:a="http://schemas.openxmlformats.org/drawingml/2006/main" noChangeAspect="1"/>
             </wp:cNvGraphicFramePr>
@@ -2070,7 +2261,7 @@
                   <pic:spPr>
                     <a:xfrm>
                       <a:off x="0" y="0"/>
-                      <a:ext cx="5988468" cy="3325827"/>
+                      <a:ext cx="5734050" cy="3219450"/>
                     </a:xfrm>
                     <a:prstGeom prst="rect">
                       <a:avLst/>
@@ -2082,22 +2273,34 @@
           </wp:inline>
         </w:drawing>
       </w:r>
+    </w:p>
+    <w:p>
+      <w:pPr>
+        <w:pStyle w:val="Titre1"/>
+      </w:pPr>
+      <w:r>
+        <w:t xml:space="preserve">Difficultés rencontrées </w:t>
+      </w:r>
+    </w:p>
+    <w:p>
+      <w:pPr>
+        <w:ind w:firstLine="708"/>
+      </w:pPr>
+      <w:r>
+        <w:t>L’une des difficultés principales rencontrées lors de l’élaboration de ce travail pratique fut l’implémentation de la représentation et de la création du gra</w:t>
+      </w:r>
+      <w:bookmarkStart w:id="0" w:name="_GoBack"/>
       <w:bookmarkEnd w:id="0"/>
-    </w:p>
-    <w:p>
-      <w:pPr>
-        <w:pStyle w:val="Titre1"/>
-      </w:pPr>
-      <w:r>
-        <w:t xml:space="preserve">Difficultés rencontrées </w:t>
-      </w:r>
-    </w:p>
-    <w:p>
-      <w:pPr>
-        <w:ind w:firstLine="708"/>
-      </w:pPr>
-      <w:r>
-        <w:t>L’une des difficultés principales rencontrées lors de l’élaboration de ce travail pratique fut l’implémentation de la représentation et de la création du graphique, mais ceci fut rapidement résolu par la découverte de la librairie NetworkX qui permet de créer, d’associer et d’afficher des graphiques orientés de façon simple et efficace.</w:t>
+      <w:r>
+        <w:t xml:space="preserve">phique, mais ceci fut rapidement résolu par la découverte de la librairie </w:t>
+      </w:r>
+      <w:proofErr w:type="spellStart"/>
+      <w:r>
+        <w:t>NetworkX</w:t>
+      </w:r>
+      <w:proofErr w:type="spellEnd"/>
+      <w:r>
+        <w:t xml:space="preserve"> qui permet de créer, d’associer et d’afficher des graphiques orientés de façon simple et efficace.</w:t>
       </w:r>
     </w:p>
     <w:p>

</xml_diff>